<commit_message>
copy lots of code from oira.daimler to fill the table of the FR report; all very raw still!
</commit_message>
<xml_diff>
--- a/src/euphorie/client/docx/templates/oira_fr.docx
+++ b/src/euphorie/client/docx/templates/oira_fr.docx
@@ -383,8 +383,6 @@
                             <w:pPr>
                               <w:pStyle w:val="Metadata"/>
                             </w:pPr>
-                            <w:bookmarkStart w:id="0" w:name="_GoBack"/>
-                            <w:bookmarkEnd w:id="0"/>
                           </w:p>
                         </w:txbxContent>
                       </wps:txbx>
@@ -406,8 +404,6 @@
                       <w:pPr>
                         <w:pStyle w:val="Metadata"/>
                       </w:pPr>
-                      <w:bookmarkStart w:id="1" w:name="_GoBack"/>
-                      <w:bookmarkEnd w:id="1"/>
                     </w:p>
                   </w:txbxContent>
                 </v:textbox>
@@ -959,14 +955,8 @@
             </w:tcMar>
           </w:tcPr>
           <w:p>
-            <w:pPr>
-              <w:rPr>
-                <w:rFonts w:ascii="Daimler CS Light" w:hAnsi="Daimler CS Light" w:cs="Arial"/>
-                <w:sz w:val="20"/>
-                <w:szCs w:val="20"/>
-                <w:lang w:val="en-GB"/>
-              </w:rPr>
-            </w:pPr>
+            <w:bookmarkStart w:id="0" w:name="_GoBack"/>
+            <w:bookmarkEnd w:id="0"/>
           </w:p>
         </w:tc>
         <w:tc>
@@ -989,7 +979,6 @@
                 <w:rFonts w:ascii="Daimler CS Light" w:hAnsi="Daimler CS Light"/>
                 <w:sz w:val="20"/>
                 <w:szCs w:val="20"/>
-                <w:lang w:val="en-GB"/>
               </w:rPr>
             </w:pPr>
           </w:p>
@@ -1014,7 +1003,6 @@
                 <w:rFonts w:ascii="Daimler CS Light" w:hAnsi="Daimler CS Light" w:cs="Arial"/>
                 <w:sz w:val="20"/>
                 <w:szCs w:val="20"/>
-                <w:lang w:val="en-GB"/>
               </w:rPr>
             </w:pPr>
           </w:p>
@@ -1036,7 +1024,6 @@
                 <w:rFonts w:ascii="Daimler CS Light" w:hAnsi="Daimler CS Light" w:cs="Arial"/>
                 <w:sz w:val="20"/>
                 <w:szCs w:val="20"/>
-                <w:lang w:val="en-GB"/>
               </w:rPr>
             </w:pPr>
           </w:p>
@@ -1058,7 +1045,6 @@
                 <w:rFonts w:ascii="Daimler CS Light" w:hAnsi="Daimler CS Light" w:cs="Arial"/>
                 <w:sz w:val="20"/>
                 <w:szCs w:val="20"/>
-                <w:lang w:val="en-GB"/>
               </w:rPr>
             </w:pPr>
           </w:p>
@@ -1075,7 +1061,6 @@
           <w:rFonts w:ascii="CorpoS" w:hAnsi="CorpoS"/>
           <w:sz w:val="2"/>
           <w:szCs w:val="2"/>
-          <w:lang w:val="en-US"/>
         </w:rPr>
       </w:pPr>
     </w:p>
@@ -1530,6 +1515,120 @@
 <file path=word/numbering.xml><?xml version="1.0" encoding="utf-8"?>
 <w:numbering xmlns:wpc="http://schemas.microsoft.com/office/word/2010/wordprocessingCanvas" xmlns:cx="http://schemas.microsoft.com/office/drawing/2014/chartex" xmlns:cx1="http://schemas.microsoft.com/office/drawing/2015/9/8/chartex" xmlns:cx2="http://schemas.microsoft.com/office/drawing/2015/10/21/chartex" xmlns:cx3="http://schemas.microsoft.com/office/drawing/2016/5/9/chartex" xmlns:cx4="http://schemas.microsoft.com/office/drawing/2016/5/10/chartex" xmlns:cx5="http://schemas.microsoft.com/office/drawing/2016/5/11/chartex" xmlns:cx6="http://schemas.microsoft.com/office/drawing/2016/5/12/chartex" xmlns:cx7="http://schemas.microsoft.com/office/drawing/2016/5/13/chartex" xmlns:cx8="http://schemas.microsoft.com/office/drawing/2016/5/14/chartex" xmlns:mc="http://schemas.openxmlformats.org/markup-compatibility/2006" xmlns:aink="http://schemas.microsoft.com/office/drawing/2016/ink" xmlns:am3d="http://schemas.microsoft.com/office/drawing/2017/model3d" xmlns:o="urn:schemas-microsoft-com:office:office" xmlns:r="http://schemas.openxmlformats.org/officeDocument/2006/relationships" xmlns:m="http://schemas.openxmlformats.org/officeDocument/2006/math" xmlns:v="urn:schemas-microsoft-com:vml" xmlns:wp14="http://schemas.microsoft.com/office/word/2010/wordprocessingDrawing" xmlns:wp="http://schemas.openxmlformats.org/drawingml/2006/wordprocessingDrawing" xmlns:w10="urn:schemas-microsoft-com:office:word" xmlns:w="http://schemas.openxmlformats.org/wordprocessingml/2006/main" xmlns:w14="http://schemas.microsoft.com/office/word/2010/wordml" xmlns:w15="http://schemas.microsoft.com/office/word/2012/wordml" xmlns:w16cid="http://schemas.microsoft.com/office/word/2016/wordml/cid" xmlns:w16se="http://schemas.microsoft.com/office/word/2015/wordml/symex" xmlns:wpg="http://schemas.microsoft.com/office/word/2010/wordprocessingGroup" xmlns:wpi="http://schemas.microsoft.com/office/word/2010/wordprocessingInk" xmlns:wne="http://schemas.microsoft.com/office/word/2006/wordml" xmlns:wps="http://schemas.microsoft.com/office/word/2010/wordprocessingShape" mc:Ignorable="w14 w15 w16se w16cid wp14">
   <w:abstractNum w:abstractNumId="0" w15:restartNumberingAfterBreak="0">
+    <w:nsid w:val="04D86F59"/>
+    <w:multiLevelType w:val="hybridMultilevel"/>
+    <w:tmpl w:val="E7CAB632"/>
+    <w:lvl w:ilvl="0" w:tplc="1F125FD6">
+      <w:start w:val="1"/>
+      <w:numFmt w:val="bullet"/>
+      <w:pStyle w:val="RiskBoldList"/>
+      <w:lvlText w:val=""/>
+      <w:lvlJc w:val="left"/>
+      <w:pPr>
+        <w:ind w:left="720" w:hanging="360"/>
+      </w:pPr>
+      <w:rPr>
+        <w:rFonts w:ascii="Symbol" w:hAnsi="Symbol" w:hint="default"/>
+      </w:rPr>
+    </w:lvl>
+    <w:lvl w:ilvl="1" w:tplc="04090003" w:tentative="1">
+      <w:start w:val="1"/>
+      <w:numFmt w:val="bullet"/>
+      <w:lvlText w:val="o"/>
+      <w:lvlJc w:val="left"/>
+      <w:pPr>
+        <w:ind w:left="1440" w:hanging="360"/>
+      </w:pPr>
+      <w:rPr>
+        <w:rFonts w:ascii="Courier New" w:hAnsi="Courier New" w:cs="Courier New" w:hint="default"/>
+      </w:rPr>
+    </w:lvl>
+    <w:lvl w:ilvl="2" w:tplc="04090005" w:tentative="1">
+      <w:start w:val="1"/>
+      <w:numFmt w:val="bullet"/>
+      <w:lvlText w:val=""/>
+      <w:lvlJc w:val="left"/>
+      <w:pPr>
+        <w:ind w:left="2160" w:hanging="360"/>
+      </w:pPr>
+      <w:rPr>
+        <w:rFonts w:ascii="Wingdings" w:hAnsi="Wingdings" w:hint="default"/>
+      </w:rPr>
+    </w:lvl>
+    <w:lvl w:ilvl="3" w:tplc="04090001" w:tentative="1">
+      <w:start w:val="1"/>
+      <w:numFmt w:val="bullet"/>
+      <w:lvlText w:val=""/>
+      <w:lvlJc w:val="left"/>
+      <w:pPr>
+        <w:ind w:left="2880" w:hanging="360"/>
+      </w:pPr>
+      <w:rPr>
+        <w:rFonts w:ascii="Symbol" w:hAnsi="Symbol" w:hint="default"/>
+      </w:rPr>
+    </w:lvl>
+    <w:lvl w:ilvl="4" w:tplc="04090003" w:tentative="1">
+      <w:start w:val="1"/>
+      <w:numFmt w:val="bullet"/>
+      <w:lvlText w:val="o"/>
+      <w:lvlJc w:val="left"/>
+      <w:pPr>
+        <w:ind w:left="3600" w:hanging="360"/>
+      </w:pPr>
+      <w:rPr>
+        <w:rFonts w:ascii="Courier New" w:hAnsi="Courier New" w:cs="Courier New" w:hint="default"/>
+      </w:rPr>
+    </w:lvl>
+    <w:lvl w:ilvl="5" w:tplc="04090005" w:tentative="1">
+      <w:start w:val="1"/>
+      <w:numFmt w:val="bullet"/>
+      <w:lvlText w:val=""/>
+      <w:lvlJc w:val="left"/>
+      <w:pPr>
+        <w:ind w:left="4320" w:hanging="360"/>
+      </w:pPr>
+      <w:rPr>
+        <w:rFonts w:ascii="Wingdings" w:hAnsi="Wingdings" w:hint="default"/>
+      </w:rPr>
+    </w:lvl>
+    <w:lvl w:ilvl="6" w:tplc="04090001" w:tentative="1">
+      <w:start w:val="1"/>
+      <w:numFmt w:val="bullet"/>
+      <w:lvlText w:val=""/>
+      <w:lvlJc w:val="left"/>
+      <w:pPr>
+        <w:ind w:left="5040" w:hanging="360"/>
+      </w:pPr>
+      <w:rPr>
+        <w:rFonts w:ascii="Symbol" w:hAnsi="Symbol" w:hint="default"/>
+      </w:rPr>
+    </w:lvl>
+    <w:lvl w:ilvl="7" w:tplc="04090003" w:tentative="1">
+      <w:start w:val="1"/>
+      <w:numFmt w:val="bullet"/>
+      <w:lvlText w:val="o"/>
+      <w:lvlJc w:val="left"/>
+      <w:pPr>
+        <w:ind w:left="5760" w:hanging="360"/>
+      </w:pPr>
+      <w:rPr>
+        <w:rFonts w:ascii="Courier New" w:hAnsi="Courier New" w:cs="Courier New" w:hint="default"/>
+      </w:rPr>
+    </w:lvl>
+    <w:lvl w:ilvl="8" w:tplc="04090005" w:tentative="1">
+      <w:start w:val="1"/>
+      <w:numFmt w:val="bullet"/>
+      <w:lvlText w:val=""/>
+      <w:lvlJc w:val="left"/>
+      <w:pPr>
+        <w:ind w:left="6480" w:hanging="360"/>
+      </w:pPr>
+      <w:rPr>
+        <w:rFonts w:ascii="Wingdings" w:hAnsi="Wingdings" w:hint="default"/>
+      </w:rPr>
+    </w:lvl>
+  </w:abstractNum>
+  <w:abstractNum w:abstractNumId="1" w15:restartNumberingAfterBreak="0">
     <w:nsid w:val="05DA3DFC"/>
     <w:multiLevelType w:val="hybridMultilevel"/>
     <w:tmpl w:val="3514B87C"/>
@@ -1618,7 +1717,7 @@
       </w:pPr>
     </w:lvl>
   </w:abstractNum>
-  <w:abstractNum w:abstractNumId="1" w15:restartNumberingAfterBreak="0">
+  <w:abstractNum w:abstractNumId="2" w15:restartNumberingAfterBreak="0">
     <w:nsid w:val="084F6484"/>
     <w:multiLevelType w:val="hybridMultilevel"/>
     <w:tmpl w:val="DF4037B6"/>
@@ -1731,7 +1830,7 @@
       </w:rPr>
     </w:lvl>
   </w:abstractNum>
-  <w:abstractNum w:abstractNumId="2" w15:restartNumberingAfterBreak="0">
+  <w:abstractNum w:abstractNumId="3" w15:restartNumberingAfterBreak="0">
     <w:nsid w:val="0AB85B9A"/>
     <w:multiLevelType w:val="hybridMultilevel"/>
     <w:tmpl w:val="D1AA0B58"/>
@@ -1820,7 +1919,7 @@
       </w:pPr>
     </w:lvl>
   </w:abstractNum>
-  <w:abstractNum w:abstractNumId="3" w15:restartNumberingAfterBreak="0">
+  <w:abstractNum w:abstractNumId="4" w15:restartNumberingAfterBreak="0">
     <w:nsid w:val="0BF56710"/>
     <w:multiLevelType w:val="hybridMultilevel"/>
     <w:tmpl w:val="F1444392"/>
@@ -1909,7 +2008,7 @@
       </w:pPr>
     </w:lvl>
   </w:abstractNum>
-  <w:abstractNum w:abstractNumId="4" w15:restartNumberingAfterBreak="0">
+  <w:abstractNum w:abstractNumId="5" w15:restartNumberingAfterBreak="0">
     <w:nsid w:val="0C4A2236"/>
     <w:multiLevelType w:val="hybridMultilevel"/>
     <w:tmpl w:val="C82A6F60"/>
@@ -2000,7 +2099,7 @@
       </w:pPr>
     </w:lvl>
   </w:abstractNum>
-  <w:abstractNum w:abstractNumId="5" w15:restartNumberingAfterBreak="0">
+  <w:abstractNum w:abstractNumId="6" w15:restartNumberingAfterBreak="0">
     <w:nsid w:val="0CB11BE3"/>
     <w:multiLevelType w:val="hybridMultilevel"/>
     <w:tmpl w:val="24FEA822"/>
@@ -2113,7 +2212,7 @@
       </w:rPr>
     </w:lvl>
   </w:abstractNum>
-  <w:abstractNum w:abstractNumId="6" w15:restartNumberingAfterBreak="0">
+  <w:abstractNum w:abstractNumId="7" w15:restartNumberingAfterBreak="0">
     <w:nsid w:val="0FBF4BEB"/>
     <w:multiLevelType w:val="hybridMultilevel"/>
     <w:tmpl w:val="76A06E3C"/>
@@ -2199,7 +2298,7 @@
       </w:pPr>
     </w:lvl>
   </w:abstractNum>
-  <w:abstractNum w:abstractNumId="7" w15:restartNumberingAfterBreak="0">
+  <w:abstractNum w:abstractNumId="8" w15:restartNumberingAfterBreak="0">
     <w:nsid w:val="12A15701"/>
     <w:multiLevelType w:val="hybridMultilevel"/>
     <w:tmpl w:val="0D68C11C"/>
@@ -2312,7 +2411,7 @@
       </w:rPr>
     </w:lvl>
   </w:abstractNum>
-  <w:abstractNum w:abstractNumId="8" w15:restartNumberingAfterBreak="0">
+  <w:abstractNum w:abstractNumId="9" w15:restartNumberingAfterBreak="0">
     <w:nsid w:val="17AF4A2F"/>
     <w:multiLevelType w:val="hybridMultilevel"/>
     <w:tmpl w:val="7F3E092E"/>
@@ -2425,7 +2524,7 @@
       </w:rPr>
     </w:lvl>
   </w:abstractNum>
-  <w:abstractNum w:abstractNumId="9" w15:restartNumberingAfterBreak="0">
+  <w:abstractNum w:abstractNumId="10" w15:restartNumberingAfterBreak="0">
     <w:nsid w:val="1A4D2DEA"/>
     <w:multiLevelType w:val="hybridMultilevel"/>
     <w:tmpl w:val="8A7050AC"/>
@@ -2514,7 +2613,7 @@
       </w:pPr>
     </w:lvl>
   </w:abstractNum>
-  <w:abstractNum w:abstractNumId="10" w15:restartNumberingAfterBreak="0">
+  <w:abstractNum w:abstractNumId="11" w15:restartNumberingAfterBreak="0">
     <w:nsid w:val="1B4147C9"/>
     <w:multiLevelType w:val="hybridMultilevel"/>
     <w:tmpl w:val="C37AACC6"/>
@@ -2606,7 +2705,7 @@
       </w:pPr>
     </w:lvl>
   </w:abstractNum>
-  <w:abstractNum w:abstractNumId="11" w15:restartNumberingAfterBreak="0">
+  <w:abstractNum w:abstractNumId="12" w15:restartNumberingAfterBreak="0">
     <w:nsid w:val="1F7B78F1"/>
     <w:multiLevelType w:val="hybridMultilevel"/>
     <w:tmpl w:val="22BE37E8"/>
@@ -2719,7 +2818,7 @@
       </w:rPr>
     </w:lvl>
   </w:abstractNum>
-  <w:abstractNum w:abstractNumId="12" w15:restartNumberingAfterBreak="0">
+  <w:abstractNum w:abstractNumId="13" w15:restartNumberingAfterBreak="0">
     <w:nsid w:val="2EA05D25"/>
     <w:multiLevelType w:val="hybridMultilevel"/>
     <w:tmpl w:val="4C14F44A"/>
@@ -2805,7 +2904,7 @@
       </w:pPr>
     </w:lvl>
   </w:abstractNum>
-  <w:abstractNum w:abstractNumId="13" w15:restartNumberingAfterBreak="0">
+  <w:abstractNum w:abstractNumId="14" w15:restartNumberingAfterBreak="0">
     <w:nsid w:val="3C7D4B2C"/>
     <w:multiLevelType w:val="hybridMultilevel"/>
     <w:tmpl w:val="4D46D692"/>
@@ -2918,7 +3017,7 @@
       </w:rPr>
     </w:lvl>
   </w:abstractNum>
-  <w:abstractNum w:abstractNumId="14" w15:restartNumberingAfterBreak="0">
+  <w:abstractNum w:abstractNumId="15" w15:restartNumberingAfterBreak="0">
     <w:nsid w:val="3C8B653C"/>
     <w:multiLevelType w:val="hybridMultilevel"/>
     <w:tmpl w:val="B978CAA0"/>
@@ -3031,7 +3130,7 @@
       </w:rPr>
     </w:lvl>
   </w:abstractNum>
-  <w:abstractNum w:abstractNumId="15" w15:restartNumberingAfterBreak="0">
+  <w:abstractNum w:abstractNumId="16" w15:restartNumberingAfterBreak="0">
     <w:nsid w:val="42306EA5"/>
     <w:multiLevelType w:val="hybridMultilevel"/>
     <w:tmpl w:val="EA0200C8"/>
@@ -3117,7 +3216,7 @@
       </w:pPr>
     </w:lvl>
   </w:abstractNum>
-  <w:abstractNum w:abstractNumId="16" w15:restartNumberingAfterBreak="0">
+  <w:abstractNum w:abstractNumId="17" w15:restartNumberingAfterBreak="0">
     <w:nsid w:val="4C5D5025"/>
     <w:multiLevelType w:val="hybridMultilevel"/>
     <w:tmpl w:val="DDAA5332"/>
@@ -3230,7 +3329,7 @@
       </w:rPr>
     </w:lvl>
   </w:abstractNum>
-  <w:abstractNum w:abstractNumId="17" w15:restartNumberingAfterBreak="0">
+  <w:abstractNum w:abstractNumId="18" w15:restartNumberingAfterBreak="0">
     <w:nsid w:val="4DF6114A"/>
     <w:multiLevelType w:val="hybridMultilevel"/>
     <w:tmpl w:val="1916A728"/>
@@ -3316,7 +3415,7 @@
       </w:pPr>
     </w:lvl>
   </w:abstractNum>
-  <w:abstractNum w:abstractNumId="18" w15:restartNumberingAfterBreak="0">
+  <w:abstractNum w:abstractNumId="19" w15:restartNumberingAfterBreak="0">
     <w:nsid w:val="511F4A50"/>
     <w:multiLevelType w:val="hybridMultilevel"/>
     <w:tmpl w:val="8FCC10EA"/>
@@ -3428,7 +3527,7 @@
       </w:rPr>
     </w:lvl>
   </w:abstractNum>
-  <w:abstractNum w:abstractNumId="19" w15:restartNumberingAfterBreak="0">
+  <w:abstractNum w:abstractNumId="20" w15:restartNumberingAfterBreak="0">
     <w:nsid w:val="5812750C"/>
     <w:multiLevelType w:val="hybridMultilevel"/>
     <w:tmpl w:val="33164FE2"/>
@@ -3541,7 +3640,7 @@
       </w:rPr>
     </w:lvl>
   </w:abstractNum>
-  <w:abstractNum w:abstractNumId="20" w15:restartNumberingAfterBreak="0">
+  <w:abstractNum w:abstractNumId="21" w15:restartNumberingAfterBreak="0">
     <w:nsid w:val="5A801E4B"/>
     <w:multiLevelType w:val="hybridMultilevel"/>
     <w:tmpl w:val="CB3C3D0A"/>
@@ -3654,7 +3753,7 @@
       </w:rPr>
     </w:lvl>
   </w:abstractNum>
-  <w:abstractNum w:abstractNumId="21" w15:restartNumberingAfterBreak="0">
+  <w:abstractNum w:abstractNumId="22" w15:restartNumberingAfterBreak="0">
     <w:nsid w:val="5AAC3E5B"/>
     <w:multiLevelType w:val="hybridMultilevel"/>
     <w:tmpl w:val="BE08C880"/>
@@ -3767,7 +3866,7 @@
       </w:rPr>
     </w:lvl>
   </w:abstractNum>
-  <w:abstractNum w:abstractNumId="22" w15:restartNumberingAfterBreak="0">
+  <w:abstractNum w:abstractNumId="23" w15:restartNumberingAfterBreak="0">
     <w:nsid w:val="60CF3BE0"/>
     <w:multiLevelType w:val="hybridMultilevel"/>
     <w:tmpl w:val="1916A728"/>
@@ -3853,7 +3952,7 @@
       </w:pPr>
     </w:lvl>
   </w:abstractNum>
-  <w:abstractNum w:abstractNumId="23" w15:restartNumberingAfterBreak="0">
+  <w:abstractNum w:abstractNumId="24" w15:restartNumberingAfterBreak="0">
     <w:nsid w:val="62AA5990"/>
     <w:multiLevelType w:val="hybridMultilevel"/>
     <w:tmpl w:val="63726CF6"/>
@@ -3939,7 +4038,7 @@
       </w:pPr>
     </w:lvl>
   </w:abstractNum>
-  <w:abstractNum w:abstractNumId="24" w15:restartNumberingAfterBreak="0">
+  <w:abstractNum w:abstractNumId="25" w15:restartNumberingAfterBreak="0">
     <w:nsid w:val="63F9132A"/>
     <w:multiLevelType w:val="hybridMultilevel"/>
     <w:tmpl w:val="9808E1A4"/>
@@ -4051,7 +4150,7 @@
       </w:rPr>
     </w:lvl>
   </w:abstractNum>
-  <w:abstractNum w:abstractNumId="25" w15:restartNumberingAfterBreak="0">
+  <w:abstractNum w:abstractNumId="26" w15:restartNumberingAfterBreak="0">
     <w:nsid w:val="671E315F"/>
     <w:multiLevelType w:val="hybridMultilevel"/>
     <w:tmpl w:val="8146C6B0"/>
@@ -4137,7 +4236,7 @@
       </w:pPr>
     </w:lvl>
   </w:abstractNum>
-  <w:abstractNum w:abstractNumId="26" w15:restartNumberingAfterBreak="0">
+  <w:abstractNum w:abstractNumId="27" w15:restartNumberingAfterBreak="0">
     <w:nsid w:val="69BC1612"/>
     <w:multiLevelType w:val="hybridMultilevel"/>
     <w:tmpl w:val="B2281B42"/>
@@ -4226,7 +4325,7 @@
       </w:pPr>
     </w:lvl>
   </w:abstractNum>
-  <w:abstractNum w:abstractNumId="27" w15:restartNumberingAfterBreak="0">
+  <w:abstractNum w:abstractNumId="28" w15:restartNumberingAfterBreak="0">
     <w:nsid w:val="69C63148"/>
     <w:multiLevelType w:val="hybridMultilevel"/>
     <w:tmpl w:val="D0389848"/>
@@ -4339,7 +4438,7 @@
       </w:rPr>
     </w:lvl>
   </w:abstractNum>
-  <w:abstractNum w:abstractNumId="28" w15:restartNumberingAfterBreak="0">
+  <w:abstractNum w:abstractNumId="29" w15:restartNumberingAfterBreak="0">
     <w:nsid w:val="76393636"/>
     <w:multiLevelType w:val="hybridMultilevel"/>
     <w:tmpl w:val="A2F88060"/>
@@ -4452,7 +4551,7 @@
       </w:rPr>
     </w:lvl>
   </w:abstractNum>
-  <w:abstractNum w:abstractNumId="29" w15:restartNumberingAfterBreak="0">
+  <w:abstractNum w:abstractNumId="30" w15:restartNumberingAfterBreak="0">
     <w:nsid w:val="7BEB2A21"/>
     <w:multiLevelType w:val="hybridMultilevel"/>
     <w:tmpl w:val="7CF8D978"/>
@@ -4542,94 +4641,97 @@
     </w:lvl>
   </w:abstractNum>
   <w:num w:numId="1">
+    <w:abstractNumId w:val="20"/>
+  </w:num>
+  <w:num w:numId="2">
+    <w:abstractNumId w:val="18"/>
+  </w:num>
+  <w:num w:numId="3">
+    <w:abstractNumId w:val="23"/>
+  </w:num>
+  <w:num w:numId="4">
+    <w:abstractNumId w:val="17"/>
+  </w:num>
+  <w:num w:numId="5">
+    <w:abstractNumId w:val="14"/>
+  </w:num>
+  <w:num w:numId="6">
+    <w:abstractNumId w:val="26"/>
+  </w:num>
+  <w:num w:numId="7">
+    <w:abstractNumId w:val="16"/>
+  </w:num>
+  <w:num w:numId="8">
+    <w:abstractNumId w:val="24"/>
+  </w:num>
+  <w:num w:numId="9">
+    <w:abstractNumId w:val="13"/>
+  </w:num>
+  <w:num w:numId="10">
+    <w:abstractNumId w:val="7"/>
+  </w:num>
+  <w:num w:numId="11">
+    <w:abstractNumId w:val="21"/>
+  </w:num>
+  <w:num w:numId="12">
+    <w:abstractNumId w:val="10"/>
+  </w:num>
+  <w:num w:numId="13">
+    <w:abstractNumId w:val="30"/>
+  </w:num>
+  <w:num w:numId="14">
+    <w:abstractNumId w:val="3"/>
+  </w:num>
+  <w:num w:numId="15">
+    <w:abstractNumId w:val="1"/>
+  </w:num>
+  <w:num w:numId="16">
+    <w:abstractNumId w:val="27"/>
+  </w:num>
+  <w:num w:numId="17">
+    <w:abstractNumId w:val="25"/>
+  </w:num>
+  <w:num w:numId="18">
     <w:abstractNumId w:val="19"/>
   </w:num>
-  <w:num w:numId="2">
-    <w:abstractNumId w:val="17"/>
+  <w:num w:numId="19">
+    <w:abstractNumId w:val="5"/>
   </w:num>
-  <w:num w:numId="3">
+  <w:num w:numId="20">
+    <w:abstractNumId w:val="4"/>
+  </w:num>
+  <w:num w:numId="21">
+    <w:abstractNumId w:val="11"/>
+  </w:num>
+  <w:num w:numId="22">
+    <w:abstractNumId w:val="6"/>
+  </w:num>
+  <w:num w:numId="23">
+    <w:abstractNumId w:val="12"/>
+  </w:num>
+  <w:num w:numId="24">
+    <w:abstractNumId w:val="29"/>
+  </w:num>
+  <w:num w:numId="25">
+    <w:abstractNumId w:val="28"/>
+  </w:num>
+  <w:num w:numId="26">
     <w:abstractNumId w:val="22"/>
   </w:num>
-  <w:num w:numId="4">
-    <w:abstractNumId w:val="16"/>
-  </w:num>
-  <w:num w:numId="5">
-    <w:abstractNumId w:val="13"/>
-  </w:num>
-  <w:num w:numId="6">
-    <w:abstractNumId w:val="25"/>
-  </w:num>
-  <w:num w:numId="7">
+  <w:num w:numId="27">
     <w:abstractNumId w:val="15"/>
   </w:num>
-  <w:num w:numId="8">
-    <w:abstractNumId w:val="23"/>
+  <w:num w:numId="28">
+    <w:abstractNumId w:val="8"/>
   </w:num>
-  <w:num w:numId="9">
-    <w:abstractNumId w:val="12"/>
-  </w:num>
-  <w:num w:numId="10">
-    <w:abstractNumId w:val="6"/>
-  </w:num>
-  <w:num w:numId="11">
-    <w:abstractNumId w:val="20"/>
-  </w:num>
-  <w:num w:numId="12">
+  <w:num w:numId="29">
     <w:abstractNumId w:val="9"/>
   </w:num>
-  <w:num w:numId="13">
-    <w:abstractNumId w:val="29"/>
-  </w:num>
-  <w:num w:numId="14">
+  <w:num w:numId="30">
     <w:abstractNumId w:val="2"/>
   </w:num>
-  <w:num w:numId="15">
+  <w:num w:numId="31">
     <w:abstractNumId w:val="0"/>
-  </w:num>
-  <w:num w:numId="16">
-    <w:abstractNumId w:val="26"/>
-  </w:num>
-  <w:num w:numId="17">
-    <w:abstractNumId w:val="24"/>
-  </w:num>
-  <w:num w:numId="18">
-    <w:abstractNumId w:val="18"/>
-  </w:num>
-  <w:num w:numId="19">
-    <w:abstractNumId w:val="4"/>
-  </w:num>
-  <w:num w:numId="20">
-    <w:abstractNumId w:val="3"/>
-  </w:num>
-  <w:num w:numId="21">
-    <w:abstractNumId w:val="10"/>
-  </w:num>
-  <w:num w:numId="22">
-    <w:abstractNumId w:val="5"/>
-  </w:num>
-  <w:num w:numId="23">
-    <w:abstractNumId w:val="11"/>
-  </w:num>
-  <w:num w:numId="24">
-    <w:abstractNumId w:val="28"/>
-  </w:num>
-  <w:num w:numId="25">
-    <w:abstractNumId w:val="27"/>
-  </w:num>
-  <w:num w:numId="26">
-    <w:abstractNumId w:val="21"/>
-  </w:num>
-  <w:num w:numId="27">
-    <w:abstractNumId w:val="14"/>
-  </w:num>
-  <w:num w:numId="28">
-    <w:abstractNumId w:val="7"/>
-  </w:num>
-  <w:num w:numId="29">
-    <w:abstractNumId w:val="8"/>
-  </w:num>
-  <w:num w:numId="30">
-    <w:abstractNumId w:val="1"/>
   </w:num>
 </w:numbering>
 </file>
@@ -5332,6 +5434,95 @@
       <w:szCs w:val="18"/>
     </w:rPr>
   </w:style>
+  <w:style w:type="paragraph" w:customStyle="1" w:styleId="RiskNormal">
+    <w:name w:val="Risk Normal"/>
+    <w:basedOn w:val="Normal"/>
+    <w:qFormat/>
+    <w:rsid w:val="00BA4463"/>
+    <w:pPr>
+      <w:spacing w:after="0" w:line="240" w:lineRule="auto"/>
+    </w:pPr>
+    <w:rPr>
+      <w:rFonts w:ascii="Daimler CS Light" w:hAnsi="Daimler CS Light"/>
+      <w:sz w:val="20"/>
+      <w:szCs w:val="20"/>
+    </w:rPr>
+  </w:style>
+  <w:style w:type="paragraph" w:customStyle="1" w:styleId="RiskBoldList">
+    <w:name w:val="Risk Bold List"/>
+    <w:basedOn w:val="Normal"/>
+    <w:qFormat/>
+    <w:rsid w:val="00BA4463"/>
+    <w:pPr>
+      <w:numPr>
+        <w:numId w:val="31"/>
+      </w:numPr>
+      <w:spacing w:after="0" w:line="240" w:lineRule="auto"/>
+      <w:ind w:left="509" w:hanging="425"/>
+    </w:pPr>
+    <w:rPr>
+      <w:rFonts w:ascii="CorpoS" w:hAnsi="CorpoS" w:cs="Arial"/>
+      <w:b/>
+      <w:sz w:val="20"/>
+      <w:szCs w:val="20"/>
+    </w:rPr>
+  </w:style>
+  <w:style w:type="paragraph" w:customStyle="1" w:styleId="RiskItalicsList">
+    <w:name w:val="Risk Italics List"/>
+    <w:basedOn w:val="Normal"/>
+    <w:qFormat/>
+    <w:rsid w:val="00BA4463"/>
+    <w:pPr>
+      <w:spacing w:after="0" w:line="240" w:lineRule="auto"/>
+      <w:ind w:left="1080" w:hanging="360"/>
+    </w:pPr>
+    <w:rPr>
+      <w:rFonts w:ascii="CorpoS" w:hAnsi="CorpoS" w:cs="Arial"/>
+      <w:i/>
+      <w:sz w:val="20"/>
+      <w:szCs w:val="20"/>
+    </w:rPr>
+  </w:style>
+  <w:style w:type="paragraph" w:customStyle="1" w:styleId="MeasureList">
+    <w:name w:val="Measure List"/>
+    <w:basedOn w:val="Normal"/>
+    <w:qFormat/>
+    <w:rsid w:val="00BA4463"/>
+    <w:pPr>
+      <w:spacing w:after="0" w:line="240" w:lineRule="auto"/>
+      <w:ind w:left="360" w:hanging="360"/>
+    </w:pPr>
+    <w:rPr>
+      <w:rFonts w:ascii="CorpoS" w:hAnsi="CorpoS" w:cs="Arial"/>
+      <w:sz w:val="20"/>
+      <w:szCs w:val="20"/>
+    </w:rPr>
+  </w:style>
+  <w:style w:type="paragraph" w:customStyle="1" w:styleId="RiskItalics">
+    <w:name w:val="Risk Italics"/>
+    <w:basedOn w:val="RiskNormal"/>
+    <w:qFormat/>
+    <w:rsid w:val="00BA4463"/>
+    <w:rPr>
+      <w:rFonts w:ascii="CorpoS" w:hAnsi="CorpoS" w:cs="Arial"/>
+      <w:i/>
+    </w:rPr>
+  </w:style>
+  <w:style w:type="paragraph" w:customStyle="1" w:styleId="MeasureIndent">
+    <w:name w:val="Measure Indent"/>
+    <w:basedOn w:val="Normal"/>
+    <w:qFormat/>
+    <w:rsid w:val="00BA4463"/>
+    <w:pPr>
+      <w:spacing w:after="0" w:line="240" w:lineRule="auto"/>
+      <w:ind w:left="360"/>
+    </w:pPr>
+    <w:rPr>
+      <w:rFonts w:ascii="CorpoS" w:hAnsi="CorpoS" w:cs="Arial"/>
+      <w:sz w:val="20"/>
+      <w:szCs w:val="20"/>
+    </w:rPr>
+  </w:style>
 </w:styles>
 </file>
 
@@ -5804,7 +5995,7 @@
 </file>
 
 <file path=customXml/itemProps4.xml><?xml version="1.0" encoding="utf-8"?>
-<ds:datastoreItem xmlns:ds="http://schemas.openxmlformats.org/officeDocument/2006/customXml" ds:itemID="{BBE0D00E-E67C-3447-8CFE-C671684137BD}">
+<ds:datastoreItem xmlns:ds="http://schemas.openxmlformats.org/officeDocument/2006/customXml" ds:itemID="{ACBC40CE-A21B-074E-9EBC-2DED3CDDF8E7}">
   <ds:schemaRefs>
     <ds:schemaRef ds:uri="http://schemas.openxmlformats.org/officeDocument/2006/bibliography"/>
   </ds:schemaRefs>

</xml_diff>

<commit_message>
more or less finish the FR report
</commit_message>
<xml_diff>
--- a/src/euphorie/client/docx/templates/oira_fr.docx
+++ b/src/euphorie/client/docx/templates/oira_fr.docx
@@ -20,6 +20,9 @@
       </w:pPr>
       <w:proofErr w:type="spellStart"/>
       <w:r>
+        <w:rPr>
+          <w:lang w:val="en-US"/>
+        </w:rPr>
         <w:t>Titre</w:t>
       </w:r>
       <w:proofErr w:type="spellEnd"/>
@@ -42,59 +45,87 @@
         <w:tab/>
       </w:r>
       <w:r>
+        <w:rPr>
+          <w:lang w:val="en-US"/>
+        </w:rPr>
         <w:t xml:space="preserve">Le </w:t>
       </w:r>
       <w:proofErr w:type="spellStart"/>
       <w:r>
+        <w:rPr>
+          <w:lang w:val="en-US"/>
+        </w:rPr>
         <w:t>cas</w:t>
       </w:r>
       <w:proofErr w:type="spellEnd"/>
       <w:r>
+        <w:rPr>
+          <w:lang w:val="en-US"/>
+        </w:rPr>
         <w:t xml:space="preserve"> </w:t>
       </w:r>
       <w:proofErr w:type="spellStart"/>
       <w:proofErr w:type="gramStart"/>
       <w:r>
+        <w:rPr>
+          <w:lang w:val="en-US"/>
+        </w:rPr>
         <w:t>échéant</w:t>
       </w:r>
       <w:proofErr w:type="spellEnd"/>
       <w:r>
+        <w:rPr>
+          <w:lang w:val="en-US"/>
+        </w:rPr>
         <w:t xml:space="preserve"> :</w:t>
       </w:r>
       <w:proofErr w:type="gramEnd"/>
       <w:r>
+        <w:rPr>
+          <w:lang w:val="en-US"/>
+        </w:rPr>
         <w:t xml:space="preserve"> </w:t>
       </w:r>
       <w:proofErr w:type="spellStart"/>
       <w:r>
+        <w:rPr>
+          <w:lang w:val="en-US"/>
+        </w:rPr>
         <w:t>personnes</w:t>
       </w:r>
       <w:proofErr w:type="spellEnd"/>
       <w:r>
+        <w:rPr>
+          <w:lang w:val="en-US"/>
+        </w:rPr>
         <w:t xml:space="preserve"> </w:t>
       </w:r>
       <w:proofErr w:type="spellStart"/>
       <w:r>
+        <w:rPr>
+          <w:lang w:val="en-US"/>
+        </w:rPr>
         <w:t>consultées</w:t>
       </w:r>
       <w:proofErr w:type="spellEnd"/>
       <w:r>
-        <w:t xml:space="preserve"> (</w:t>
+        <w:rPr>
+          <w:lang w:val="en-US"/>
+        </w:rPr>
+        <w:t xml:space="preserve"> (nom, </w:t>
       </w:r>
       <w:proofErr w:type="spellStart"/>
       <w:r>
-        <w:t>nom</w:t>
-      </w:r>
-      <w:proofErr w:type="spellEnd"/>
-      <w:r>
-        <w:t xml:space="preserve">, </w:t>
-      </w:r>
-      <w:proofErr w:type="spellStart"/>
-      <w:r>
+        <w:rPr>
+          <w:lang w:val="en-US"/>
+        </w:rPr>
         <w:t>fonction</w:t>
       </w:r>
       <w:proofErr w:type="spellEnd"/>
       <w:r>
+        <w:rPr>
+          <w:lang w:val="en-US"/>
+        </w:rPr>
         <w:t>…)</w:t>
       </w:r>
       <w:r>
@@ -342,9 +373,9 @@
         <mc:AlternateContent>
           <mc:Choice Requires="wps">
             <w:drawing>
-              <wp:inline distT="0" distB="0" distL="0" distR="0" wp14:anchorId="66EE1388" wp14:editId="31F0D716">
-                <wp:extent cx="1566407" cy="246580"/>
-                <wp:effectExtent l="0" t="0" r="8890" b="7620"/>
+              <wp:inline distT="0" distB="0" distL="0" distR="0" wp14:anchorId="66EE1388" wp14:editId="2DB1E3A0">
+                <wp:extent cx="1509311" cy="246580"/>
+                <wp:effectExtent l="0" t="0" r="15240" b="7620"/>
                 <wp:docPr id="291" name="Textfeld 2"/>
                 <wp:cNvGraphicFramePr>
                   <a:graphicFrameLocks xmlns:a="http://schemas.openxmlformats.org/drawingml/2006/main"/>
@@ -358,7 +389,7 @@
                       <wps:spPr bwMode="auto">
                         <a:xfrm rot="10800000" flipH="1" flipV="1">
                           <a:off x="0" y="0"/>
-                          <a:ext cx="1566407" cy="246580"/>
+                          <a:ext cx="1509311" cy="246580"/>
                         </a:xfrm>
                         <a:prstGeom prst="rect">
                           <a:avLst/>
@@ -397,7 +428,7 @@
           </mc:Choice>
           <mc:Fallback>
             <w:pict>
-              <v:shape w14:anchorId="66EE1388" id="_x0000_s1028" type="#_x0000_t202" style="width:123.35pt;height:19.4pt;rotation:180;flip:x y;visibility:visible;mso-wrap-style:square;mso-left-percent:-10001;mso-top-percent:-10001;mso-position-horizontal:absolute;mso-position-horizontal-relative:char;mso-position-vertical:absolute;mso-position-vertical-relative:line;mso-left-percent:-10001;mso-top-percent:-10001;v-text-anchor:top" o:gfxdata="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" fillcolor="#d9d9d9" strokecolor="window">
+              <v:shape w14:anchorId="66EE1388" id="_x0000_s1028" type="#_x0000_t202" style="width:118.85pt;height:19.4pt;rotation:180;flip:x y;visibility:visible;mso-wrap-style:square;mso-left-percent:-10001;mso-top-percent:-10001;mso-position-horizontal:absolute;mso-position-horizontal-relative:char;mso-position-vertical:absolute;mso-position-vertical-relative:line;mso-left-percent:-10001;mso-top-percent:-10001;v-text-anchor:top" o:gfxdata="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" fillcolor="#d9d9d9" strokecolor="window">
                 <v:textbox inset="0,0,0,0">
                   <w:txbxContent>
                     <w:p>
@@ -431,17 +462,15 @@
     <w:tbl>
       <w:tblPr>
         <w:tblStyle w:val="TableGrid"/>
-        <w:tblW w:w="15162" w:type="dxa"/>
+        <w:tblW w:w="15021" w:type="dxa"/>
         <w:tblLayout w:type="fixed"/>
         <w:tblLook w:val="04A0" w:firstRow="1" w:lastRow="0" w:firstColumn="1" w:lastColumn="0" w:noHBand="0" w:noVBand="1"/>
       </w:tblPr>
       <w:tblGrid>
         <w:gridCol w:w="1902"/>
-        <w:gridCol w:w="5181"/>
-        <w:gridCol w:w="992"/>
-        <w:gridCol w:w="4536"/>
-        <w:gridCol w:w="1559"/>
-        <w:gridCol w:w="992"/>
+        <w:gridCol w:w="6457"/>
+        <w:gridCol w:w="1134"/>
+        <w:gridCol w:w="5528"/>
       </w:tblGrid>
       <w:tr>
         <w:trPr>
@@ -504,7 +533,7 @@
         </w:tc>
         <w:tc>
           <w:tcPr>
-            <w:tcW w:w="5181" w:type="dxa"/>
+            <w:tcW w:w="6457" w:type="dxa"/>
             <w:tcBorders>
               <w:top w:val="single" w:sz="4" w:space="0" w:color="9E9E9E"/>
               <w:left w:val="single" w:sz="4" w:space="0" w:color="9E9E9E"/>
@@ -628,7 +657,7 @@
         </w:tc>
         <w:tc>
           <w:tcPr>
-            <w:tcW w:w="992" w:type="dxa"/>
+            <w:tcW w:w="1134" w:type="dxa"/>
             <w:tcBorders>
               <w:top w:val="single" w:sz="4" w:space="0" w:color="9E9E9E"/>
               <w:left w:val="single" w:sz="4" w:space="0" w:color="9E9E9E"/>
@@ -739,22 +768,11 @@
               <w:t xml:space="preserve"> ?</w:t>
             </w:r>
             <w:proofErr w:type="gramEnd"/>
-            <w:r>
-              <w:rPr>
-                <w:rFonts w:ascii="Daimler CS Light" w:hAnsi="Daimler CS Light"/>
-                <w:b/>
-                <w:color w:val="FABF8F" w:themeColor="accent6" w:themeTint="99"/>
-                <w:sz w:val="20"/>
-                <w:szCs w:val="20"/>
-                <w:lang w:val="en-GB"/>
-              </w:rPr>
-              <w:t xml:space="preserve"> </w:t>
-            </w:r>
           </w:p>
         </w:tc>
         <w:tc>
           <w:tcPr>
-            <w:tcW w:w="4536" w:type="dxa"/>
+            <w:tcW w:w="5528" w:type="dxa"/>
             <w:tcBorders>
               <w:top w:val="single" w:sz="4" w:space="0" w:color="9E9E9E"/>
               <w:left w:val="single" w:sz="4" w:space="0" w:color="9E9E9E"/>
@@ -788,7 +806,31 @@
                 <w:szCs w:val="20"/>
                 <w:lang w:val="en-GB"/>
               </w:rPr>
-              <w:t xml:space="preserve">Si non : </w:t>
+              <w:t xml:space="preserve">Si </w:t>
+            </w:r>
+            <w:proofErr w:type="gramStart"/>
+            <w:r>
+              <w:rPr>
+                <w:rFonts w:ascii="Calibri" w:hAnsi="Calibri" w:cs="Calibri"/>
+                <w:b/>
+                <w:color w:val="FABF8F" w:themeColor="accent6" w:themeTint="99"/>
+                <w:sz w:val="20"/>
+                <w:szCs w:val="20"/>
+                <w:lang w:val="en-GB"/>
+              </w:rPr>
+              <w:t>non :</w:t>
+            </w:r>
+            <w:proofErr w:type="gramEnd"/>
+            <w:r>
+              <w:rPr>
+                <w:rFonts w:ascii="Calibri" w:hAnsi="Calibri" w:cs="Calibri"/>
+                <w:b/>
+                <w:color w:val="FABF8F" w:themeColor="accent6" w:themeTint="99"/>
+                <w:sz w:val="20"/>
+                <w:szCs w:val="20"/>
+                <w:lang w:val="en-GB"/>
+              </w:rPr>
+              <w:t xml:space="preserve"> </w:t>
             </w:r>
             <w:proofErr w:type="spellStart"/>
             <w:r>
@@ -836,7 +878,7 @@
                 <w:szCs w:val="20"/>
                 <w:lang w:val="en-GB"/>
               </w:rPr>
-              <w:t xml:space="preserve"> oeuvre </w:t>
+              <w:t xml:space="preserve"> oeuvre</w:t>
             </w:r>
           </w:p>
           <w:p>
@@ -850,62 +892,6 @@
                 <w:lang w:val="en-GB"/>
               </w:rPr>
             </w:pPr>
-          </w:p>
-        </w:tc>
-        <w:tc>
-          <w:tcPr>
-            <w:tcW w:w="1559" w:type="dxa"/>
-            <w:tcBorders>
-              <w:top w:val="single" w:sz="4" w:space="0" w:color="9E9E9E"/>
-              <w:left w:val="single" w:sz="4" w:space="0" w:color="9E9E9E"/>
-              <w:bottom w:val="single" w:sz="4" w:space="0" w:color="9E9E9E"/>
-              <w:right w:val="single" w:sz="4" w:space="0" w:color="9E9E9E"/>
-            </w:tcBorders>
-            <w:shd w:val="clear" w:color="auto" w:fill="E36C0A" w:themeFill="accent6" w:themeFillShade="BF"/>
-            <w:vAlign w:val="center"/>
-          </w:tcPr>
-          <w:p>
-            <w:pPr>
-              <w:jc w:val="center"/>
-            </w:pPr>
-            <w:r>
-              <w:rPr>
-                <w:color w:val="FFFFFF" w:themeColor="background1"/>
-              </w:rPr>
-              <w:t>Responsable</w:t>
-            </w:r>
-          </w:p>
-        </w:tc>
-        <w:tc>
-          <w:tcPr>
-            <w:tcW w:w="992" w:type="dxa"/>
-            <w:tcBorders>
-              <w:top w:val="single" w:sz="4" w:space="0" w:color="9E9E9E"/>
-              <w:left w:val="single" w:sz="4" w:space="0" w:color="9E9E9E"/>
-              <w:bottom w:val="single" w:sz="4" w:space="0" w:color="9E9E9E"/>
-              <w:right w:val="single" w:sz="4" w:space="0" w:color="9E9E9E"/>
-            </w:tcBorders>
-            <w:shd w:val="clear" w:color="auto" w:fill="E36C0A" w:themeFill="accent6" w:themeFillShade="BF"/>
-            <w:vAlign w:val="center"/>
-          </w:tcPr>
-          <w:p>
-            <w:pPr>
-              <w:jc w:val="center"/>
-            </w:pPr>
-            <w:r>
-              <w:rPr>
-                <w:color w:val="FFFFFF" w:themeColor="background1"/>
-              </w:rPr>
-              <w:t xml:space="preserve">Date de </w:t>
-            </w:r>
-            <w:proofErr w:type="spellStart"/>
-            <w:r>
-              <w:rPr>
-                <w:color w:val="FFFFFF" w:themeColor="background1"/>
-              </w:rPr>
-              <w:t>fin</w:t>
-            </w:r>
-            <w:proofErr w:type="spellEnd"/>
           </w:p>
         </w:tc>
       </w:tr>
@@ -942,7 +928,7 @@
         </w:tc>
         <w:tc>
           <w:tcPr>
-            <w:tcW w:w="5181" w:type="dxa"/>
+            <w:tcW w:w="6457" w:type="dxa"/>
             <w:tcBorders>
               <w:top w:val="single" w:sz="4" w:space="0" w:color="9E9E9E"/>
               <w:left w:val="single" w:sz="4" w:space="0" w:color="9E9E9E"/>
@@ -961,7 +947,7 @@
         </w:tc>
         <w:tc>
           <w:tcPr>
-            <w:tcW w:w="992" w:type="dxa"/>
+            <w:tcW w:w="1134" w:type="dxa"/>
             <w:tcBorders>
               <w:top w:val="single" w:sz="4" w:space="0" w:color="9E9E9E"/>
               <w:left w:val="single" w:sz="4" w:space="0" w:color="9E9E9E"/>
@@ -985,7 +971,7 @@
         </w:tc>
         <w:tc>
           <w:tcPr>
-            <w:tcW w:w="4536" w:type="dxa"/>
+            <w:tcW w:w="5528" w:type="dxa"/>
             <w:tcBorders>
               <w:top w:val="single" w:sz="4" w:space="0" w:color="9E9E9E"/>
               <w:left w:val="single" w:sz="4" w:space="0" w:color="9E9E9E"/>
@@ -997,57 +983,7 @@
               <w:right w:w="57" w:type="dxa"/>
             </w:tcMar>
           </w:tcPr>
-          <w:p>
-            <w:pPr>
-              <w:rPr>
-                <w:rFonts w:ascii="Daimler CS Light" w:hAnsi="Daimler CS Light" w:cs="Arial"/>
-                <w:sz w:val="20"/>
-                <w:szCs w:val="20"/>
-              </w:rPr>
-            </w:pPr>
-          </w:p>
-        </w:tc>
-        <w:tc>
-          <w:tcPr>
-            <w:tcW w:w="1559" w:type="dxa"/>
-            <w:tcBorders>
-              <w:top w:val="single" w:sz="4" w:space="0" w:color="9E9E9E"/>
-              <w:left w:val="single" w:sz="4" w:space="0" w:color="9E9E9E"/>
-              <w:bottom w:val="single" w:sz="4" w:space="0" w:color="auto"/>
-              <w:right w:val="single" w:sz="4" w:space="0" w:color="9E9E9E"/>
-            </w:tcBorders>
-          </w:tcPr>
-          <w:p>
-            <w:pPr>
-              <w:ind w:right="3715"/>
-              <w:rPr>
-                <w:rFonts w:ascii="Daimler CS Light" w:hAnsi="Daimler CS Light" w:cs="Arial"/>
-                <w:sz w:val="20"/>
-                <w:szCs w:val="20"/>
-              </w:rPr>
-            </w:pPr>
-          </w:p>
-        </w:tc>
-        <w:tc>
-          <w:tcPr>
-            <w:tcW w:w="992" w:type="dxa"/>
-            <w:tcBorders>
-              <w:top w:val="single" w:sz="4" w:space="0" w:color="9E9E9E"/>
-              <w:left w:val="single" w:sz="4" w:space="0" w:color="9E9E9E"/>
-              <w:bottom w:val="single" w:sz="4" w:space="0" w:color="auto"/>
-              <w:right w:val="single" w:sz="4" w:space="0" w:color="9E9E9E"/>
-            </w:tcBorders>
-          </w:tcPr>
-          <w:p>
-            <w:pPr>
-              <w:ind w:right="3715"/>
-              <w:rPr>
-                <w:rFonts w:ascii="Daimler CS Light" w:hAnsi="Daimler CS Light" w:cs="Arial"/>
-                <w:sz w:val="20"/>
-                <w:szCs w:val="20"/>
-              </w:rPr>
-            </w:pPr>
-          </w:p>
+          <w:p/>
         </w:tc>
       </w:tr>
     </w:tbl>
@@ -3528,6 +3464,120 @@
     </w:lvl>
   </w:abstractNum>
   <w:abstractNum w:abstractNumId="20" w15:restartNumberingAfterBreak="0">
+    <w:nsid w:val="5292760A"/>
+    <w:multiLevelType w:val="hybridMultilevel"/>
+    <w:tmpl w:val="47283A28"/>
+    <w:lvl w:ilvl="0" w:tplc="8B606F16">
+      <w:start w:val="1"/>
+      <w:numFmt w:val="bullet"/>
+      <w:pStyle w:val="MeasureList"/>
+      <w:lvlText w:val=""/>
+      <w:lvlJc w:val="left"/>
+      <w:pPr>
+        <w:ind w:left="720" w:hanging="360"/>
+      </w:pPr>
+      <w:rPr>
+        <w:rFonts w:ascii="Symbol" w:hAnsi="Symbol" w:hint="default"/>
+      </w:rPr>
+    </w:lvl>
+    <w:lvl w:ilvl="1" w:tplc="04090003" w:tentative="1">
+      <w:start w:val="1"/>
+      <w:numFmt w:val="bullet"/>
+      <w:lvlText w:val="o"/>
+      <w:lvlJc w:val="left"/>
+      <w:pPr>
+        <w:ind w:left="1440" w:hanging="360"/>
+      </w:pPr>
+      <w:rPr>
+        <w:rFonts w:ascii="Courier New" w:hAnsi="Courier New" w:cs="Courier New" w:hint="default"/>
+      </w:rPr>
+    </w:lvl>
+    <w:lvl w:ilvl="2" w:tplc="04090005" w:tentative="1">
+      <w:start w:val="1"/>
+      <w:numFmt w:val="bullet"/>
+      <w:lvlText w:val=""/>
+      <w:lvlJc w:val="left"/>
+      <w:pPr>
+        <w:ind w:left="2160" w:hanging="360"/>
+      </w:pPr>
+      <w:rPr>
+        <w:rFonts w:ascii="Wingdings" w:hAnsi="Wingdings" w:hint="default"/>
+      </w:rPr>
+    </w:lvl>
+    <w:lvl w:ilvl="3" w:tplc="04090001" w:tentative="1">
+      <w:start w:val="1"/>
+      <w:numFmt w:val="bullet"/>
+      <w:lvlText w:val=""/>
+      <w:lvlJc w:val="left"/>
+      <w:pPr>
+        <w:ind w:left="2880" w:hanging="360"/>
+      </w:pPr>
+      <w:rPr>
+        <w:rFonts w:ascii="Symbol" w:hAnsi="Symbol" w:hint="default"/>
+      </w:rPr>
+    </w:lvl>
+    <w:lvl w:ilvl="4" w:tplc="04090003" w:tentative="1">
+      <w:start w:val="1"/>
+      <w:numFmt w:val="bullet"/>
+      <w:lvlText w:val="o"/>
+      <w:lvlJc w:val="left"/>
+      <w:pPr>
+        <w:ind w:left="3600" w:hanging="360"/>
+      </w:pPr>
+      <w:rPr>
+        <w:rFonts w:ascii="Courier New" w:hAnsi="Courier New" w:cs="Courier New" w:hint="default"/>
+      </w:rPr>
+    </w:lvl>
+    <w:lvl w:ilvl="5" w:tplc="04090005" w:tentative="1">
+      <w:start w:val="1"/>
+      <w:numFmt w:val="bullet"/>
+      <w:lvlText w:val=""/>
+      <w:lvlJc w:val="left"/>
+      <w:pPr>
+        <w:ind w:left="4320" w:hanging="360"/>
+      </w:pPr>
+      <w:rPr>
+        <w:rFonts w:ascii="Wingdings" w:hAnsi="Wingdings" w:hint="default"/>
+      </w:rPr>
+    </w:lvl>
+    <w:lvl w:ilvl="6" w:tplc="04090001" w:tentative="1">
+      <w:start w:val="1"/>
+      <w:numFmt w:val="bullet"/>
+      <w:lvlText w:val=""/>
+      <w:lvlJc w:val="left"/>
+      <w:pPr>
+        <w:ind w:left="5040" w:hanging="360"/>
+      </w:pPr>
+      <w:rPr>
+        <w:rFonts w:ascii="Symbol" w:hAnsi="Symbol" w:hint="default"/>
+      </w:rPr>
+    </w:lvl>
+    <w:lvl w:ilvl="7" w:tplc="04090003" w:tentative="1">
+      <w:start w:val="1"/>
+      <w:numFmt w:val="bullet"/>
+      <w:lvlText w:val="o"/>
+      <w:lvlJc w:val="left"/>
+      <w:pPr>
+        <w:ind w:left="5760" w:hanging="360"/>
+      </w:pPr>
+      <w:rPr>
+        <w:rFonts w:ascii="Courier New" w:hAnsi="Courier New" w:cs="Courier New" w:hint="default"/>
+      </w:rPr>
+    </w:lvl>
+    <w:lvl w:ilvl="8" w:tplc="04090005" w:tentative="1">
+      <w:start w:val="1"/>
+      <w:numFmt w:val="bullet"/>
+      <w:lvlText w:val=""/>
+      <w:lvlJc w:val="left"/>
+      <w:pPr>
+        <w:ind w:left="6480" w:hanging="360"/>
+      </w:pPr>
+      <w:rPr>
+        <w:rFonts w:ascii="Wingdings" w:hAnsi="Wingdings" w:hint="default"/>
+      </w:rPr>
+    </w:lvl>
+  </w:abstractNum>
+  <w:abstractNum w:abstractNumId="21" w15:restartNumberingAfterBreak="0">
     <w:nsid w:val="5812750C"/>
     <w:multiLevelType w:val="hybridMultilevel"/>
     <w:tmpl w:val="33164FE2"/>
@@ -3640,7 +3690,7 @@
       </w:rPr>
     </w:lvl>
   </w:abstractNum>
-  <w:abstractNum w:abstractNumId="21" w15:restartNumberingAfterBreak="0">
+  <w:abstractNum w:abstractNumId="22" w15:restartNumberingAfterBreak="0">
     <w:nsid w:val="5A801E4B"/>
     <w:multiLevelType w:val="hybridMultilevel"/>
     <w:tmpl w:val="CB3C3D0A"/>
@@ -3753,7 +3803,7 @@
       </w:rPr>
     </w:lvl>
   </w:abstractNum>
-  <w:abstractNum w:abstractNumId="22" w15:restartNumberingAfterBreak="0">
+  <w:abstractNum w:abstractNumId="23" w15:restartNumberingAfterBreak="0">
     <w:nsid w:val="5AAC3E5B"/>
     <w:multiLevelType w:val="hybridMultilevel"/>
     <w:tmpl w:val="BE08C880"/>
@@ -3866,7 +3916,7 @@
       </w:rPr>
     </w:lvl>
   </w:abstractNum>
-  <w:abstractNum w:abstractNumId="23" w15:restartNumberingAfterBreak="0">
+  <w:abstractNum w:abstractNumId="24" w15:restartNumberingAfterBreak="0">
     <w:nsid w:val="60CF3BE0"/>
     <w:multiLevelType w:val="hybridMultilevel"/>
     <w:tmpl w:val="1916A728"/>
@@ -3952,7 +4002,7 @@
       </w:pPr>
     </w:lvl>
   </w:abstractNum>
-  <w:abstractNum w:abstractNumId="24" w15:restartNumberingAfterBreak="0">
+  <w:abstractNum w:abstractNumId="25" w15:restartNumberingAfterBreak="0">
     <w:nsid w:val="62AA5990"/>
     <w:multiLevelType w:val="hybridMultilevel"/>
     <w:tmpl w:val="63726CF6"/>
@@ -4038,7 +4088,7 @@
       </w:pPr>
     </w:lvl>
   </w:abstractNum>
-  <w:abstractNum w:abstractNumId="25" w15:restartNumberingAfterBreak="0">
+  <w:abstractNum w:abstractNumId="26" w15:restartNumberingAfterBreak="0">
     <w:nsid w:val="63F9132A"/>
     <w:multiLevelType w:val="hybridMultilevel"/>
     <w:tmpl w:val="9808E1A4"/>
@@ -4150,7 +4200,7 @@
       </w:rPr>
     </w:lvl>
   </w:abstractNum>
-  <w:abstractNum w:abstractNumId="26" w15:restartNumberingAfterBreak="0">
+  <w:abstractNum w:abstractNumId="27" w15:restartNumberingAfterBreak="0">
     <w:nsid w:val="671E315F"/>
     <w:multiLevelType w:val="hybridMultilevel"/>
     <w:tmpl w:val="8146C6B0"/>
@@ -4236,7 +4286,7 @@
       </w:pPr>
     </w:lvl>
   </w:abstractNum>
-  <w:abstractNum w:abstractNumId="27" w15:restartNumberingAfterBreak="0">
+  <w:abstractNum w:abstractNumId="28" w15:restartNumberingAfterBreak="0">
     <w:nsid w:val="69BC1612"/>
     <w:multiLevelType w:val="hybridMultilevel"/>
     <w:tmpl w:val="B2281B42"/>
@@ -4325,7 +4375,7 @@
       </w:pPr>
     </w:lvl>
   </w:abstractNum>
-  <w:abstractNum w:abstractNumId="28" w15:restartNumberingAfterBreak="0">
+  <w:abstractNum w:abstractNumId="29" w15:restartNumberingAfterBreak="0">
     <w:nsid w:val="69C63148"/>
     <w:multiLevelType w:val="hybridMultilevel"/>
     <w:tmpl w:val="D0389848"/>
@@ -4438,7 +4488,120 @@
       </w:rPr>
     </w:lvl>
   </w:abstractNum>
-  <w:abstractNum w:abstractNumId="29" w15:restartNumberingAfterBreak="0">
+  <w:abstractNum w:abstractNumId="30" w15:restartNumberingAfterBreak="0">
+    <w:nsid w:val="6AB31ED2"/>
+    <w:multiLevelType w:val="hybridMultilevel"/>
+    <w:tmpl w:val="7438FEA0"/>
+    <w:lvl w:ilvl="0" w:tplc="0EB4600C">
+      <w:numFmt w:val="bullet"/>
+      <w:pStyle w:val="RiskItalicsList"/>
+      <w:lvlText w:val="-"/>
+      <w:lvlJc w:val="left"/>
+      <w:pPr>
+        <w:ind w:left="1440" w:hanging="360"/>
+      </w:pPr>
+      <w:rPr>
+        <w:rFonts w:ascii="CorpoS" w:eastAsiaTheme="minorHAnsi" w:hAnsi="CorpoS" w:cs="Arial" w:hint="default"/>
+      </w:rPr>
+    </w:lvl>
+    <w:lvl w:ilvl="1" w:tplc="04090003" w:tentative="1">
+      <w:start w:val="1"/>
+      <w:numFmt w:val="bullet"/>
+      <w:lvlText w:val="o"/>
+      <w:lvlJc w:val="left"/>
+      <w:pPr>
+        <w:ind w:left="2160" w:hanging="360"/>
+      </w:pPr>
+      <w:rPr>
+        <w:rFonts w:ascii="Courier New" w:hAnsi="Courier New" w:cs="Courier New" w:hint="default"/>
+      </w:rPr>
+    </w:lvl>
+    <w:lvl w:ilvl="2" w:tplc="04090005" w:tentative="1">
+      <w:start w:val="1"/>
+      <w:numFmt w:val="bullet"/>
+      <w:lvlText w:val=""/>
+      <w:lvlJc w:val="left"/>
+      <w:pPr>
+        <w:ind w:left="2880" w:hanging="360"/>
+      </w:pPr>
+      <w:rPr>
+        <w:rFonts w:ascii="Wingdings" w:hAnsi="Wingdings" w:hint="default"/>
+      </w:rPr>
+    </w:lvl>
+    <w:lvl w:ilvl="3" w:tplc="04090001" w:tentative="1">
+      <w:start w:val="1"/>
+      <w:numFmt w:val="bullet"/>
+      <w:lvlText w:val=""/>
+      <w:lvlJc w:val="left"/>
+      <w:pPr>
+        <w:ind w:left="3600" w:hanging="360"/>
+      </w:pPr>
+      <w:rPr>
+        <w:rFonts w:ascii="Symbol" w:hAnsi="Symbol" w:hint="default"/>
+      </w:rPr>
+    </w:lvl>
+    <w:lvl w:ilvl="4" w:tplc="04090003" w:tentative="1">
+      <w:start w:val="1"/>
+      <w:numFmt w:val="bullet"/>
+      <w:lvlText w:val="o"/>
+      <w:lvlJc w:val="left"/>
+      <w:pPr>
+        <w:ind w:left="4320" w:hanging="360"/>
+      </w:pPr>
+      <w:rPr>
+        <w:rFonts w:ascii="Courier New" w:hAnsi="Courier New" w:cs="Courier New" w:hint="default"/>
+      </w:rPr>
+    </w:lvl>
+    <w:lvl w:ilvl="5" w:tplc="04090005" w:tentative="1">
+      <w:start w:val="1"/>
+      <w:numFmt w:val="bullet"/>
+      <w:lvlText w:val=""/>
+      <w:lvlJc w:val="left"/>
+      <w:pPr>
+        <w:ind w:left="5040" w:hanging="360"/>
+      </w:pPr>
+      <w:rPr>
+        <w:rFonts w:ascii="Wingdings" w:hAnsi="Wingdings" w:hint="default"/>
+      </w:rPr>
+    </w:lvl>
+    <w:lvl w:ilvl="6" w:tplc="04090001" w:tentative="1">
+      <w:start w:val="1"/>
+      <w:numFmt w:val="bullet"/>
+      <w:lvlText w:val=""/>
+      <w:lvlJc w:val="left"/>
+      <w:pPr>
+        <w:ind w:left="5760" w:hanging="360"/>
+      </w:pPr>
+      <w:rPr>
+        <w:rFonts w:ascii="Symbol" w:hAnsi="Symbol" w:hint="default"/>
+      </w:rPr>
+    </w:lvl>
+    <w:lvl w:ilvl="7" w:tplc="04090003" w:tentative="1">
+      <w:start w:val="1"/>
+      <w:numFmt w:val="bullet"/>
+      <w:lvlText w:val="o"/>
+      <w:lvlJc w:val="left"/>
+      <w:pPr>
+        <w:ind w:left="6480" w:hanging="360"/>
+      </w:pPr>
+      <w:rPr>
+        <w:rFonts w:ascii="Courier New" w:hAnsi="Courier New" w:cs="Courier New" w:hint="default"/>
+      </w:rPr>
+    </w:lvl>
+    <w:lvl w:ilvl="8" w:tplc="04090005" w:tentative="1">
+      <w:start w:val="1"/>
+      <w:numFmt w:val="bullet"/>
+      <w:lvlText w:val=""/>
+      <w:lvlJc w:val="left"/>
+      <w:pPr>
+        <w:ind w:left="7200" w:hanging="360"/>
+      </w:pPr>
+      <w:rPr>
+        <w:rFonts w:ascii="Wingdings" w:hAnsi="Wingdings" w:hint="default"/>
+      </w:rPr>
+    </w:lvl>
+  </w:abstractNum>
+  <w:abstractNum w:abstractNumId="31" w15:restartNumberingAfterBreak="0">
     <w:nsid w:val="76393636"/>
     <w:multiLevelType w:val="hybridMultilevel"/>
     <w:tmpl w:val="A2F88060"/>
@@ -4551,7 +4714,7 @@
       </w:rPr>
     </w:lvl>
   </w:abstractNum>
-  <w:abstractNum w:abstractNumId="30" w15:restartNumberingAfterBreak="0">
+  <w:abstractNum w:abstractNumId="32" w15:restartNumberingAfterBreak="0">
     <w:nsid w:val="7BEB2A21"/>
     <w:multiLevelType w:val="hybridMultilevel"/>
     <w:tmpl w:val="7CF8D978"/>
@@ -4641,13 +4804,13 @@
     </w:lvl>
   </w:abstractNum>
   <w:num w:numId="1">
-    <w:abstractNumId w:val="20"/>
+    <w:abstractNumId w:val="21"/>
   </w:num>
   <w:num w:numId="2">
     <w:abstractNumId w:val="18"/>
   </w:num>
   <w:num w:numId="3">
-    <w:abstractNumId w:val="23"/>
+    <w:abstractNumId w:val="24"/>
   </w:num>
   <w:num w:numId="4">
     <w:abstractNumId w:val="17"/>
@@ -4656,13 +4819,13 @@
     <w:abstractNumId w:val="14"/>
   </w:num>
   <w:num w:numId="6">
-    <w:abstractNumId w:val="26"/>
+    <w:abstractNumId w:val="27"/>
   </w:num>
   <w:num w:numId="7">
     <w:abstractNumId w:val="16"/>
   </w:num>
   <w:num w:numId="8">
-    <w:abstractNumId w:val="24"/>
+    <w:abstractNumId w:val="25"/>
   </w:num>
   <w:num w:numId="9">
     <w:abstractNumId w:val="13"/>
@@ -4671,13 +4834,13 @@
     <w:abstractNumId w:val="7"/>
   </w:num>
   <w:num w:numId="11">
-    <w:abstractNumId w:val="21"/>
+    <w:abstractNumId w:val="22"/>
   </w:num>
   <w:num w:numId="12">
     <w:abstractNumId w:val="10"/>
   </w:num>
   <w:num w:numId="13">
-    <w:abstractNumId w:val="30"/>
+    <w:abstractNumId w:val="32"/>
   </w:num>
   <w:num w:numId="14">
     <w:abstractNumId w:val="3"/>
@@ -4686,10 +4849,10 @@
     <w:abstractNumId w:val="1"/>
   </w:num>
   <w:num w:numId="16">
-    <w:abstractNumId w:val="27"/>
+    <w:abstractNumId w:val="28"/>
   </w:num>
   <w:num w:numId="17">
-    <w:abstractNumId w:val="25"/>
+    <w:abstractNumId w:val="26"/>
   </w:num>
   <w:num w:numId="18">
     <w:abstractNumId w:val="19"/>
@@ -4710,13 +4873,13 @@
     <w:abstractNumId w:val="12"/>
   </w:num>
   <w:num w:numId="24">
+    <w:abstractNumId w:val="31"/>
+  </w:num>
+  <w:num w:numId="25">
     <w:abstractNumId w:val="29"/>
   </w:num>
-  <w:num w:numId="25">
-    <w:abstractNumId w:val="28"/>
-  </w:num>
   <w:num w:numId="26">
-    <w:abstractNumId w:val="22"/>
+    <w:abstractNumId w:val="23"/>
   </w:num>
   <w:num w:numId="27">
     <w:abstractNumId w:val="15"/>
@@ -4732,6 +4895,12 @@
   </w:num>
   <w:num w:numId="31">
     <w:abstractNumId w:val="0"/>
+  </w:num>
+  <w:num w:numId="32">
+    <w:abstractNumId w:val="20"/>
+  </w:num>
+  <w:num w:numId="33">
+    <w:abstractNumId w:val="30"/>
   </w:num>
 </w:numbering>
 </file>
@@ -4859,6 +5028,7 @@
     <w:lsdException w:name="HTML Sample" w:semiHidden="1" w:unhideWhenUsed="1"/>
     <w:lsdException w:name="HTML Typewriter" w:semiHidden="1" w:unhideWhenUsed="1"/>
     <w:lsdException w:name="HTML Variable" w:semiHidden="1" w:unhideWhenUsed="1"/>
+    <w:lsdException w:name="Normal Table" w:semiHidden="1" w:unhideWhenUsed="1"/>
     <w:lsdException w:name="annotation subject" w:semiHidden="1" w:unhideWhenUsed="1"/>
     <w:lsdException w:name="No List" w:semiHidden="1" w:unhideWhenUsed="1"/>
     <w:lsdException w:name="Outline List 1" w:semiHidden="1" w:unhideWhenUsed="1"/>
@@ -4902,8 +5072,10 @@
     <w:lsdException w:name="Table Elegant" w:semiHidden="1" w:unhideWhenUsed="1"/>
     <w:lsdException w:name="Table Professional" w:semiHidden="1" w:unhideWhenUsed="1"/>
     <w:lsdException w:name="Table Subtle 1" w:semiHidden="1" w:unhideWhenUsed="1"/>
+    <w:lsdException w:name="Table Subtle 2" w:semiHidden="1" w:unhideWhenUsed="1"/>
     <w:lsdException w:name="Table Web 1" w:semiHidden="1" w:unhideWhenUsed="1"/>
     <w:lsdException w:name="Table Web 2" w:semiHidden="1" w:unhideWhenUsed="1"/>
+    <w:lsdException w:name="Table Web 3" w:semiHidden="1" w:unhideWhenUsed="1"/>
     <w:lsdException w:name="Balloon Text" w:semiHidden="1" w:unhideWhenUsed="1"/>
     <w:lsdException w:name="Table Grid" w:uiPriority="59"/>
     <w:lsdException w:name="Table Theme" w:semiHidden="1" w:unhideWhenUsed="1"/>
@@ -5180,6 +5352,7 @@
   <w:style w:type="character" w:default="1" w:styleId="DefaultParagraphFont">
     <w:name w:val="Default Paragraph Font"/>
     <w:uiPriority w:val="1"/>
+    <w:semiHidden/>
     <w:unhideWhenUsed/>
   </w:style>
   <w:style w:type="table" w:default="1" w:styleId="TableNormal">
@@ -5470,11 +5643,15 @@
   <w:style w:type="paragraph" w:customStyle="1" w:styleId="RiskItalicsList">
     <w:name w:val="Risk Italics List"/>
     <w:basedOn w:val="Normal"/>
+    <w:autoRedefine/>
     <w:qFormat/>
-    <w:rsid w:val="00BA4463"/>
+    <w:rsid w:val="00FD6C37"/>
     <w:pPr>
+      <w:numPr>
+        <w:numId w:val="33"/>
+      </w:numPr>
       <w:spacing w:after="0" w:line="240" w:lineRule="auto"/>
-      <w:ind w:left="1080" w:hanging="360"/>
+      <w:ind w:left="734" w:hanging="284"/>
     </w:pPr>
     <w:rPr>
       <w:rFonts w:ascii="CorpoS" w:hAnsi="CorpoS" w:cs="Arial"/>
@@ -5486,11 +5663,15 @@
   <w:style w:type="paragraph" w:customStyle="1" w:styleId="MeasureList">
     <w:name w:val="Measure List"/>
     <w:basedOn w:val="Normal"/>
+    <w:autoRedefine/>
     <w:qFormat/>
-    <w:rsid w:val="00BA4463"/>
+    <w:rsid w:val="001C58E2"/>
     <w:pPr>
+      <w:numPr>
+        <w:numId w:val="32"/>
+      </w:numPr>
       <w:spacing w:after="0" w:line="240" w:lineRule="auto"/>
-      <w:ind w:left="360" w:hanging="360"/>
+      <w:ind w:left="366" w:hanging="283"/>
     </w:pPr>
     <w:rPr>
       <w:rFonts w:ascii="CorpoS" w:hAnsi="CorpoS" w:cs="Arial"/>
@@ -5812,6 +5993,23 @@
 </file>
 
 <file path=customXml/item1.xml><?xml version="1.0" encoding="utf-8"?>
+<p:properties xmlns:p="http://schemas.microsoft.com/office/2006/metadata/properties" xmlns:xsi="http://www.w3.org/2001/XMLSchema-instance" xmlns:pc="http://schemas.microsoft.com/office/infopath/2007/PartnerControls">
+  <documentManagement>
+    <IconOverlay xmlns="http://schemas.microsoft.com/sharepoint/v4" xsi:nil="true"/>
+  </documentManagement>
+</p:properties>
+</file>
+
+<file path=customXml/item2.xml><?xml version="1.0" encoding="utf-8"?>
+<?mso-contentType ?>
+<FormTemplates xmlns="http://schemas.microsoft.com/sharepoint/v3/contenttype/forms">
+  <Display>DocumentLibraryForm</Display>
+  <Edit>DocumentLibraryForm</Edit>
+  <New>DocumentLibraryForm</New>
+</FormTemplates>
+</file>
+
+<file path=customXml/item3.xml><?xml version="1.0" encoding="utf-8"?>
 <ct:contentTypeSchema xmlns:ct="http://schemas.microsoft.com/office/2006/metadata/contentType" xmlns:ma="http://schemas.microsoft.com/office/2006/metadata/properties/metaAttributes" ct:_="" ma:_="" ma:contentTypeName="Standard Document" ma:contentTypeID="0x0101003D18CFE4CE879945945E15174BB87C550100E0935AA47D3CA042AA37E2661AA1E6B1" ma:contentTypeVersion="10" ma:contentTypeDescription="Create a new document." ma:contentTypeScope="" ma:versionID="48340bb0b0114e49210d87bdc20d5cba">
   <xsd:schema xmlns:xsd="http://www.w3.org/2001/XMLSchema" xmlns:xs="http://www.w3.org/2001/XMLSchema" xmlns:p="http://schemas.microsoft.com/office/2006/metadata/properties" xmlns:ns2="http://schemas.microsoft.com/sharepoint/v4" targetNamespace="http://schemas.microsoft.com/office/2006/metadata/properties" ma:root="true" ma:fieldsID="167afc7dba9a593ec69834788605451a" ns2:_="">
     <xsd:import namespace="http://schemas.microsoft.com/sharepoint/v4"/>
@@ -5937,28 +6135,29 @@
 </ct:contentTypeSchema>
 </file>
 
-<file path=customXml/item2.xml><?xml version="1.0" encoding="utf-8"?>
-<?mso-contentType ?>
-<FormTemplates xmlns="http://schemas.microsoft.com/sharepoint/v3/contenttype/forms">
-  <Display>DocumentLibraryForm</Display>
-  <Edit>DocumentLibraryForm</Edit>
-  <New>DocumentLibraryForm</New>
-</FormTemplates>
-</file>
-
-<file path=customXml/item3.xml><?xml version="1.0" encoding="utf-8"?>
-<p:properties xmlns:p="http://schemas.microsoft.com/office/2006/metadata/properties" xmlns:xsi="http://www.w3.org/2001/XMLSchema-instance" xmlns:pc="http://schemas.microsoft.com/office/infopath/2007/PartnerControls">
-  <documentManagement>
-    <IconOverlay xmlns="http://schemas.microsoft.com/sharepoint/v4" xsi:nil="true"/>
-  </documentManagement>
-</p:properties>
-</file>
-
 <file path=customXml/item4.xml><?xml version="1.0" encoding="utf-8"?>
 <b:Sources xmlns:b="http://schemas.openxmlformats.org/officeDocument/2006/bibliography" xmlns="http://schemas.openxmlformats.org/officeDocument/2006/bibliography" SelectedStyle="\APA.XSL" StyleName="APA"/>
 </file>
 
 <file path=customXml/itemProps1.xml><?xml version="1.0" encoding="utf-8"?>
+<ds:datastoreItem xmlns:ds="http://schemas.openxmlformats.org/officeDocument/2006/customXml" ds:itemID="{CB788C6B-0514-4C34-BAFE-6432DB978D91}">
+  <ds:schemaRefs>
+    <ds:schemaRef ds:uri="http://schemas.microsoft.com/office/2006/metadata/properties"/>
+    <ds:schemaRef ds:uri="http://schemas.microsoft.com/office/infopath/2007/PartnerControls"/>
+    <ds:schemaRef ds:uri="http://schemas.microsoft.com/sharepoint/v4"/>
+  </ds:schemaRefs>
+</ds:datastoreItem>
+</file>
+
+<file path=customXml/itemProps2.xml><?xml version="1.0" encoding="utf-8"?>
+<ds:datastoreItem xmlns:ds="http://schemas.openxmlformats.org/officeDocument/2006/customXml" ds:itemID="{71F5DBE9-46BC-4288-8541-5A1A47FD370E}">
+  <ds:schemaRefs>
+    <ds:schemaRef ds:uri="http://schemas.microsoft.com/sharepoint/v3/contenttype/forms"/>
+  </ds:schemaRefs>
+</ds:datastoreItem>
+</file>
+
+<file path=customXml/itemProps3.xml><?xml version="1.0" encoding="utf-8"?>
 <ds:datastoreItem xmlns:ds="http://schemas.openxmlformats.org/officeDocument/2006/customXml" ds:itemID="{751D7AD9-D7E4-4735-BBA8-908989B5E41D}">
   <ds:schemaRefs>
     <ds:schemaRef ds:uri="http://schemas.microsoft.com/office/2006/metadata/contentType"/>
@@ -5976,26 +6175,8 @@
 </ds:datastoreItem>
 </file>
 
-<file path=customXml/itemProps2.xml><?xml version="1.0" encoding="utf-8"?>
-<ds:datastoreItem xmlns:ds="http://schemas.openxmlformats.org/officeDocument/2006/customXml" ds:itemID="{71F5DBE9-46BC-4288-8541-5A1A47FD370E}">
-  <ds:schemaRefs>
-    <ds:schemaRef ds:uri="http://schemas.microsoft.com/sharepoint/v3/contenttype/forms"/>
-  </ds:schemaRefs>
-</ds:datastoreItem>
-</file>
-
-<file path=customXml/itemProps3.xml><?xml version="1.0" encoding="utf-8"?>
-<ds:datastoreItem xmlns:ds="http://schemas.openxmlformats.org/officeDocument/2006/customXml" ds:itemID="{CB788C6B-0514-4C34-BAFE-6432DB978D91}">
-  <ds:schemaRefs>
-    <ds:schemaRef ds:uri="http://schemas.microsoft.com/office/2006/metadata/properties"/>
-    <ds:schemaRef ds:uri="http://schemas.microsoft.com/office/infopath/2007/PartnerControls"/>
-    <ds:schemaRef ds:uri="http://schemas.microsoft.com/sharepoint/v4"/>
-  </ds:schemaRefs>
-</ds:datastoreItem>
-</file>
-
 <file path=customXml/itemProps4.xml><?xml version="1.0" encoding="utf-8"?>
-<ds:datastoreItem xmlns:ds="http://schemas.openxmlformats.org/officeDocument/2006/customXml" ds:itemID="{ACBC40CE-A21B-074E-9EBC-2DED3CDDF8E7}">
+<ds:datastoreItem xmlns:ds="http://schemas.openxmlformats.org/officeDocument/2006/customXml" ds:itemID="{F36C8354-30A3-4E4C-A31C-8CD595CE973C}">
   <ds:schemaRefs>
     <ds:schemaRef ds:uri="http://schemas.openxmlformats.org/officeDocument/2006/bibliography"/>
   </ds:schemaRefs>

</xml_diff>

<commit_message>
fix typo of typo fix
</commit_message>
<xml_diff>
--- a/src/euphorie/client/docx/templates/oira_fr.docx
+++ b/src/euphorie/client/docx/templates/oira_fr.docx
@@ -515,20 +515,11 @@
                 <w:szCs w:val="20"/>
                 <w:lang w:val="en-GB"/>
               </w:rPr>
-              <w:t>Activté</w:t>
+              <w:t>Activité</w:t>
             </w:r>
+            <w:bookmarkStart w:id="0" w:name="_GoBack"/>
+            <w:bookmarkEnd w:id="0"/>
             <w:proofErr w:type="spellEnd"/>
-            <w:r>
-              <w:rPr>
-                <w:rFonts w:ascii="Daimler CS Light" w:hAnsi="Daimler CS Light"/>
-                <w:b/>
-                <w:color w:val="FABF8F" w:themeColor="accent6" w:themeTint="99"/>
-                <w:sz w:val="20"/>
-                <w:szCs w:val="20"/>
-                <w:lang w:val="en-GB"/>
-              </w:rPr>
-              <w:t xml:space="preserve"> </w:t>
-            </w:r>
           </w:p>
         </w:tc>
         <w:tc>
@@ -1334,8 +1325,6 @@
             </w:rPr>
             <w:t>sur</w:t>
           </w:r>
-          <w:bookmarkStart w:id="0" w:name="_GoBack"/>
-          <w:bookmarkEnd w:id="0"/>
           <w:proofErr w:type="spellEnd"/>
           <w:r>
             <w:rPr>
@@ -5475,7 +5464,6 @@
   <w:style w:type="character" w:default="1" w:styleId="DefaultParagraphFont">
     <w:name w:val="Default Paragraph Font"/>
     <w:uiPriority w:val="1"/>
-    <w:semiHidden/>
     <w:unhideWhenUsed/>
   </w:style>
   <w:style w:type="table" w:default="1" w:styleId="TableNormal">
@@ -6172,15 +6160,6 @@
 </file>
 
 <file path=customXml/item2.xml><?xml version="1.0" encoding="utf-8"?>
-<?mso-contentType ?>
-<FormTemplates xmlns="http://schemas.microsoft.com/sharepoint/v3/contenttype/forms">
-  <Display>DocumentLibraryForm</Display>
-  <Edit>DocumentLibraryForm</Edit>
-  <New>DocumentLibraryForm</New>
-</FormTemplates>
-</file>
-
-<file path=customXml/item3.xml><?xml version="1.0" encoding="utf-8"?>
 <ct:contentTypeSchema xmlns:ct="http://schemas.microsoft.com/office/2006/metadata/contentType" xmlns:ma="http://schemas.microsoft.com/office/2006/metadata/properties/metaAttributes" ct:_="" ma:_="" ma:contentTypeName="Standard Document" ma:contentTypeID="0x0101003D18CFE4CE879945945E15174BB87C550100E0935AA47D3CA042AA37E2661AA1E6B1" ma:contentTypeVersion="10" ma:contentTypeDescription="Create a new document." ma:contentTypeScope="" ma:versionID="48340bb0b0114e49210d87bdc20d5cba">
   <xsd:schema xmlns:xsd="http://www.w3.org/2001/XMLSchema" xmlns:xs="http://www.w3.org/2001/XMLSchema" xmlns:p="http://schemas.microsoft.com/office/2006/metadata/properties" xmlns:ns2="http://schemas.microsoft.com/sharepoint/v4" targetNamespace="http://schemas.microsoft.com/office/2006/metadata/properties" ma:root="true" ma:fieldsID="167afc7dba9a593ec69834788605451a" ns2:_="">
     <xsd:import namespace="http://schemas.microsoft.com/sharepoint/v4"/>
@@ -6306,6 +6285,15 @@
 </ct:contentTypeSchema>
 </file>
 
+<file path=customXml/item3.xml><?xml version="1.0" encoding="utf-8"?>
+<?mso-contentType ?>
+<FormTemplates xmlns="http://schemas.microsoft.com/sharepoint/v3/contenttype/forms">
+  <Display>DocumentLibraryForm</Display>
+  <Edit>DocumentLibraryForm</Edit>
+  <New>DocumentLibraryForm</New>
+</FormTemplates>
+</file>
+
 <file path=customXml/item4.xml><?xml version="1.0" encoding="utf-8"?>
 <b:Sources xmlns:b="http://schemas.openxmlformats.org/officeDocument/2006/bibliography" xmlns="http://schemas.openxmlformats.org/officeDocument/2006/bibliography" SelectedStyle="\APA.XSL" StyleName="APA"/>
 </file>
@@ -6321,14 +6309,6 @@
 </file>
 
 <file path=customXml/itemProps2.xml><?xml version="1.0" encoding="utf-8"?>
-<ds:datastoreItem xmlns:ds="http://schemas.openxmlformats.org/officeDocument/2006/customXml" ds:itemID="{71F5DBE9-46BC-4288-8541-5A1A47FD370E}">
-  <ds:schemaRefs>
-    <ds:schemaRef ds:uri="http://schemas.microsoft.com/sharepoint/v3/contenttype/forms"/>
-  </ds:schemaRefs>
-</ds:datastoreItem>
-</file>
-
-<file path=customXml/itemProps3.xml><?xml version="1.0" encoding="utf-8"?>
 <ds:datastoreItem xmlns:ds="http://schemas.openxmlformats.org/officeDocument/2006/customXml" ds:itemID="{751D7AD9-D7E4-4735-BBA8-908989B5E41D}">
   <ds:schemaRefs>
     <ds:schemaRef ds:uri="http://schemas.microsoft.com/office/2006/metadata/contentType"/>
@@ -6346,8 +6326,16 @@
 </ds:datastoreItem>
 </file>
 
+<file path=customXml/itemProps3.xml><?xml version="1.0" encoding="utf-8"?>
+<ds:datastoreItem xmlns:ds="http://schemas.openxmlformats.org/officeDocument/2006/customXml" ds:itemID="{71F5DBE9-46BC-4288-8541-5A1A47FD370E}">
+  <ds:schemaRefs>
+    <ds:schemaRef ds:uri="http://schemas.microsoft.com/sharepoint/v3/contenttype/forms"/>
+  </ds:schemaRefs>
+</ds:datastoreItem>
+</file>
+
 <file path=customXml/itemProps4.xml><?xml version="1.0" encoding="utf-8"?>
-<ds:datastoreItem xmlns:ds="http://schemas.openxmlformats.org/officeDocument/2006/customXml" ds:itemID="{9220A989-CFCD-7442-835D-9F051D05B117}">
+<ds:datastoreItem xmlns:ds="http://schemas.openxmlformats.org/officeDocument/2006/customXml" ds:itemID="{1CF62806-92DB-9A40-BC07-4D99BB4748A9}">
   <ds:schemaRefs>
     <ds:schemaRef ds:uri="http://schemas.openxmlformats.org/officeDocument/2006/bibliography"/>
   </ds:schemaRefs>

</xml_diff>

<commit_message>
changes to FR report as requested
</commit_message>
<xml_diff>
--- a/src/euphorie/client/docx/templates/oira_fr.docx
+++ b/src/euphorie/client/docx/templates/oira_fr.docx
@@ -517,8 +517,6 @@
               </w:rPr>
               <w:t>Activité</w:t>
             </w:r>
-            <w:bookmarkStart w:id="0" w:name="_GoBack"/>
-            <w:bookmarkEnd w:id="0"/>
             <w:proofErr w:type="spellEnd"/>
           </w:p>
         </w:tc>
@@ -788,41 +786,6 @@
                 <w:lang w:val="en-GB"/>
               </w:rPr>
             </w:pPr>
-            <w:r>
-              <w:rPr>
-                <w:rFonts w:ascii="Calibri" w:hAnsi="Calibri" w:cs="Calibri"/>
-                <w:b/>
-                <w:color w:val="FABF8F" w:themeColor="accent6" w:themeTint="99"/>
-                <w:sz w:val="20"/>
-                <w:szCs w:val="20"/>
-                <w:lang w:val="en-GB"/>
-              </w:rPr>
-              <w:t xml:space="preserve">Si </w:t>
-            </w:r>
-            <w:proofErr w:type="gramStart"/>
-            <w:r>
-              <w:rPr>
-                <w:rFonts w:ascii="Calibri" w:hAnsi="Calibri" w:cs="Calibri"/>
-                <w:b/>
-                <w:color w:val="FABF8F" w:themeColor="accent6" w:themeTint="99"/>
-                <w:sz w:val="20"/>
-                <w:szCs w:val="20"/>
-                <w:lang w:val="en-GB"/>
-              </w:rPr>
-              <w:t>non :</w:t>
-            </w:r>
-            <w:proofErr w:type="gramEnd"/>
-            <w:r>
-              <w:rPr>
-                <w:rFonts w:ascii="Calibri" w:hAnsi="Calibri" w:cs="Calibri"/>
-                <w:b/>
-                <w:color w:val="FABF8F" w:themeColor="accent6" w:themeTint="99"/>
-                <w:sz w:val="20"/>
-                <w:szCs w:val="20"/>
-                <w:lang w:val="en-GB"/>
-              </w:rPr>
-              <w:t xml:space="preserve"> </w:t>
-            </w:r>
             <w:proofErr w:type="spellStart"/>
             <w:r>
               <w:rPr>
@@ -833,7 +796,18 @@
                 <w:szCs w:val="20"/>
                 <w:lang w:val="en-GB"/>
               </w:rPr>
-              <w:t>mesures</w:t>
+              <w:t>M</w:t>
+            </w:r>
+            <w:r>
+              <w:rPr>
+                <w:rFonts w:ascii="Calibri" w:hAnsi="Calibri" w:cs="Calibri"/>
+                <w:b/>
+                <w:color w:val="FABF8F" w:themeColor="accent6" w:themeTint="99"/>
+                <w:sz w:val="20"/>
+                <w:szCs w:val="20"/>
+                <w:lang w:val="en-GB"/>
+              </w:rPr>
+              <w:t>esures</w:t>
             </w:r>
             <w:proofErr w:type="spellEnd"/>
             <w:r>
@@ -1033,6 +1007,8 @@
           <w:szCs w:val="2"/>
         </w:rPr>
       </w:pPr>
+      <w:bookmarkStart w:id="0" w:name="_GoBack"/>
+      <w:bookmarkEnd w:id="0"/>
     </w:p>
     <w:sectPr>
       <w:headerReference w:type="even" r:id="rId11"/>
@@ -5034,7 +5010,7 @@
       </w:pPr>
     </w:pPrDefault>
   </w:docDefaults>
-  <w:latentStyles w:defLockedState="0" w:defUIPriority="99" w:defSemiHidden="0" w:defUnhideWhenUsed="0" w:defQFormat="0" w:count="375">
+  <w:latentStyles w:defLockedState="0" w:defUIPriority="99" w:defSemiHidden="0" w:defUnhideWhenUsed="0" w:defQFormat="0" w:count="376">
     <w:lsdException w:name="Normal" w:uiPriority="0" w:qFormat="1"/>
     <w:lsdException w:name="heading 1" w:uiPriority="0" w:qFormat="1"/>
     <w:lsdException w:name="heading 2" w:semiHidden="1" w:uiPriority="9" w:unhideWhenUsed="1" w:qFormat="1"/>
@@ -5140,7 +5116,6 @@
     <w:lsdException w:name="HTML Sample" w:semiHidden="1" w:unhideWhenUsed="1"/>
     <w:lsdException w:name="HTML Typewriter" w:semiHidden="1" w:unhideWhenUsed="1"/>
     <w:lsdException w:name="HTML Variable" w:semiHidden="1" w:unhideWhenUsed="1"/>
-    <w:lsdException w:name="Normal Table" w:semiHidden="1" w:unhideWhenUsed="1"/>
     <w:lsdException w:name="annotation subject" w:semiHidden="1" w:unhideWhenUsed="1"/>
     <w:lsdException w:name="No List" w:semiHidden="1" w:unhideWhenUsed="1"/>
     <w:lsdException w:name="Outline List 1" w:semiHidden="1" w:unhideWhenUsed="1"/>
@@ -5187,10 +5162,8 @@
     <w:lsdException w:name="Table Subtle 2" w:semiHidden="1" w:unhideWhenUsed="1"/>
     <w:lsdException w:name="Table Web 1" w:semiHidden="1" w:unhideWhenUsed="1"/>
     <w:lsdException w:name="Table Web 2" w:semiHidden="1" w:unhideWhenUsed="1"/>
-    <w:lsdException w:name="Table Web 3" w:semiHidden="1" w:unhideWhenUsed="1"/>
     <w:lsdException w:name="Balloon Text" w:semiHidden="1" w:unhideWhenUsed="1"/>
     <w:lsdException w:name="Table Grid" w:uiPriority="59"/>
-    <w:lsdException w:name="Table Theme" w:semiHidden="1" w:unhideWhenUsed="1"/>
     <w:lsdException w:name="Placeholder Text" w:semiHidden="1"/>
     <w:lsdException w:name="No Spacing" w:uiPriority="1" w:qFormat="1"/>
     <w:lsdException w:name="Light Shading" w:uiPriority="60"/>
@@ -5410,6 +5383,7 @@
     <w:lsdException w:name="Smart Hyperlink" w:semiHidden="1" w:unhideWhenUsed="1"/>
     <w:lsdException w:name="Hashtag" w:semiHidden="1" w:unhideWhenUsed="1"/>
     <w:lsdException w:name="Unresolved Mention" w:semiHidden="1" w:unhideWhenUsed="1"/>
+    <w:lsdException w:name="Smart Link" w:semiHidden="1" w:unhideWhenUsed="1"/>
   </w:latentStyles>
   <w:style w:type="paragraph" w:default="1" w:styleId="Normal">
     <w:name w:val="Normal"/>
@@ -5464,6 +5438,7 @@
   <w:style w:type="character" w:default="1" w:styleId="DefaultParagraphFont">
     <w:name w:val="Default Paragraph Font"/>
     <w:uiPriority w:val="1"/>
+    <w:semiHidden/>
     <w:unhideWhenUsed/>
   </w:style>
   <w:style w:type="table" w:default="1" w:styleId="TableNormal">
@@ -6152,11 +6127,12 @@
 </file>
 
 <file path=customXml/item1.xml><?xml version="1.0" encoding="utf-8"?>
-<p:properties xmlns:p="http://schemas.microsoft.com/office/2006/metadata/properties" xmlns:xsi="http://www.w3.org/2001/XMLSchema-instance" xmlns:pc="http://schemas.microsoft.com/office/infopath/2007/PartnerControls">
-  <documentManagement>
-    <IconOverlay xmlns="http://schemas.microsoft.com/sharepoint/v4" xsi:nil="true"/>
-  </documentManagement>
-</p:properties>
+<?mso-contentType ?>
+<FormTemplates xmlns="http://schemas.microsoft.com/sharepoint/v3/contenttype/forms">
+  <Display>DocumentLibraryForm</Display>
+  <Edit>DocumentLibraryForm</Edit>
+  <New>DocumentLibraryForm</New>
+</FormTemplates>
 </file>
 
 <file path=customXml/item2.xml><?xml version="1.0" encoding="utf-8"?>
@@ -6286,12 +6262,11 @@
 </file>
 
 <file path=customXml/item3.xml><?xml version="1.0" encoding="utf-8"?>
-<?mso-contentType ?>
-<FormTemplates xmlns="http://schemas.microsoft.com/sharepoint/v3/contenttype/forms">
-  <Display>DocumentLibraryForm</Display>
-  <Edit>DocumentLibraryForm</Edit>
-  <New>DocumentLibraryForm</New>
-</FormTemplates>
+<p:properties xmlns:p="http://schemas.microsoft.com/office/2006/metadata/properties" xmlns:xsi="http://www.w3.org/2001/XMLSchema-instance" xmlns:pc="http://schemas.microsoft.com/office/infopath/2007/PartnerControls">
+  <documentManagement>
+    <IconOverlay xmlns="http://schemas.microsoft.com/sharepoint/v4" xsi:nil="true"/>
+  </documentManagement>
+</p:properties>
 </file>
 
 <file path=customXml/item4.xml><?xml version="1.0" encoding="utf-8"?>
@@ -6299,11 +6274,9 @@
 </file>
 
 <file path=customXml/itemProps1.xml><?xml version="1.0" encoding="utf-8"?>
-<ds:datastoreItem xmlns:ds="http://schemas.openxmlformats.org/officeDocument/2006/customXml" ds:itemID="{CB788C6B-0514-4C34-BAFE-6432DB978D91}">
+<ds:datastoreItem xmlns:ds="http://schemas.openxmlformats.org/officeDocument/2006/customXml" ds:itemID="{71F5DBE9-46BC-4288-8541-5A1A47FD370E}">
   <ds:schemaRefs>
-    <ds:schemaRef ds:uri="http://schemas.microsoft.com/office/2006/metadata/properties"/>
-    <ds:schemaRef ds:uri="http://schemas.microsoft.com/office/infopath/2007/PartnerControls"/>
-    <ds:schemaRef ds:uri="http://schemas.microsoft.com/sharepoint/v4"/>
+    <ds:schemaRef ds:uri="http://schemas.microsoft.com/sharepoint/v3/contenttype/forms"/>
   </ds:schemaRefs>
 </ds:datastoreItem>
 </file>
@@ -6327,15 +6300,17 @@
 </file>
 
 <file path=customXml/itemProps3.xml><?xml version="1.0" encoding="utf-8"?>
-<ds:datastoreItem xmlns:ds="http://schemas.openxmlformats.org/officeDocument/2006/customXml" ds:itemID="{71F5DBE9-46BC-4288-8541-5A1A47FD370E}">
+<ds:datastoreItem xmlns:ds="http://schemas.openxmlformats.org/officeDocument/2006/customXml" ds:itemID="{CB788C6B-0514-4C34-BAFE-6432DB978D91}">
   <ds:schemaRefs>
-    <ds:schemaRef ds:uri="http://schemas.microsoft.com/sharepoint/v3/contenttype/forms"/>
+    <ds:schemaRef ds:uri="http://schemas.microsoft.com/office/2006/metadata/properties"/>
+    <ds:schemaRef ds:uri="http://schemas.microsoft.com/office/infopath/2007/PartnerControls"/>
+    <ds:schemaRef ds:uri="http://schemas.microsoft.com/sharepoint/v4"/>
   </ds:schemaRefs>
 </ds:datastoreItem>
 </file>
 
 <file path=customXml/itemProps4.xml><?xml version="1.0" encoding="utf-8"?>
-<ds:datastoreItem xmlns:ds="http://schemas.openxmlformats.org/officeDocument/2006/customXml" ds:itemID="{1CF62806-92DB-9A40-BC07-4D99BB4748A9}">
+<ds:datastoreItem xmlns:ds="http://schemas.openxmlformats.org/officeDocument/2006/customXml" ds:itemID="{541A578F-C0BA-CC4B-8DE5-D777900C2756}">
   <ds:schemaRefs>
     <ds:schemaRef ds:uri="http://schemas.openxmlformats.org/officeDocument/2006/bibliography"/>
   </ds:schemaRefs>

</xml_diff>

<commit_message>
Use the daimler-based report also for Italy, but with some modifications
</commit_message>
<xml_diff>
--- a/src/euphorie/client/docx/templates/oira_fr.docx
+++ b/src/euphorie/client/docx/templates/oira_fr.docx
@@ -6,187 +6,94 @@
       <w:pPr>
         <w:tabs>
           <w:tab w:val="left" w:pos="6096"/>
-          <w:tab w:val="left" w:pos="12616"/>
+          <w:tab w:val="left" w:pos="11907"/>
+          <w:tab w:val="left" w:pos="14175"/>
         </w:tabs>
         <w:spacing w:after="0" w:line="240" w:lineRule="auto"/>
-        <w:ind w:right="-568"/>
+        <w:ind w:right="-1"/>
         <w:rPr>
           <w:rFonts w:ascii="Daimler CS Light" w:hAnsi="Daimler CS Light"/>
           <w:b/>
           <w:sz w:val="18"/>
           <w:szCs w:val="18"/>
-          <w:lang w:val="en-GB"/>
         </w:rPr>
       </w:pPr>
-      <w:proofErr w:type="spellStart"/>
-      <w:r>
-        <w:rPr>
-          <w:lang w:val="en-US"/>
-        </w:rPr>
-        <w:t>Titre</w:t>
-      </w:r>
-      <w:proofErr w:type="spellEnd"/>
       <w:r>
         <w:rPr>
           <w:rFonts w:ascii="Daimler CS Light" w:hAnsi="Daimler CS Light"/>
           <w:sz w:val="18"/>
           <w:szCs w:val="18"/>
-          <w:lang w:val="en-GB"/>
         </w:rPr>
-        <w:t xml:space="preserve"> </w:t>
+        <w:t>AAA</w:t>
       </w:r>
       <w:r>
         <w:rPr>
           <w:rFonts w:ascii="Daimler CS Light" w:hAnsi="Daimler CS Light"/>
           <w:sz w:val="18"/>
           <w:szCs w:val="18"/>
-          <w:lang w:val="en-GB"/>
         </w:rPr>
         <w:tab/>
       </w:r>
       <w:r>
         <w:rPr>
-          <w:lang w:val="en-US"/>
+          <w:rFonts w:ascii="Daimler CS Light" w:hAnsi="Daimler CS Light"/>
+          <w:sz w:val="18"/>
+          <w:szCs w:val="18"/>
         </w:rPr>
-        <w:t xml:space="preserve">Le </w:t>
-      </w:r>
-      <w:proofErr w:type="spellStart"/>
-      <w:r>
-        <w:rPr>
-          <w:lang w:val="en-US"/>
-        </w:rPr>
-        <w:t>cas</w:t>
-      </w:r>
-      <w:proofErr w:type="spellEnd"/>
-      <w:r>
-        <w:rPr>
-          <w:lang w:val="en-US"/>
-        </w:rPr>
-        <w:t xml:space="preserve"> </w:t>
-      </w:r>
-      <w:proofErr w:type="spellStart"/>
-      <w:proofErr w:type="gramStart"/>
-      <w:r>
-        <w:rPr>
-          <w:lang w:val="en-US"/>
-        </w:rPr>
-        <w:t>échéant</w:t>
-      </w:r>
-      <w:proofErr w:type="spellEnd"/>
-      <w:r>
-        <w:rPr>
-          <w:lang w:val="en-US"/>
-        </w:rPr>
-        <w:t xml:space="preserve"> :</w:t>
-      </w:r>
-      <w:proofErr w:type="gramEnd"/>
-      <w:r>
-        <w:rPr>
-          <w:lang w:val="en-US"/>
-        </w:rPr>
-        <w:t xml:space="preserve"> </w:t>
-      </w:r>
-      <w:proofErr w:type="spellStart"/>
-      <w:r>
-        <w:rPr>
-          <w:lang w:val="en-US"/>
-        </w:rPr>
-        <w:t>personnes</w:t>
-      </w:r>
-      <w:proofErr w:type="spellEnd"/>
-      <w:r>
-        <w:rPr>
-          <w:lang w:val="en-US"/>
-        </w:rPr>
-        <w:t xml:space="preserve"> </w:t>
-      </w:r>
-      <w:proofErr w:type="spellStart"/>
-      <w:r>
-        <w:rPr>
-          <w:lang w:val="en-US"/>
-        </w:rPr>
-        <w:t>consultées</w:t>
-      </w:r>
-      <w:proofErr w:type="spellEnd"/>
-      <w:r>
-        <w:rPr>
-          <w:lang w:val="en-US"/>
-        </w:rPr>
-        <w:t xml:space="preserve"> (nom, </w:t>
-      </w:r>
-      <w:proofErr w:type="spellStart"/>
-      <w:r>
-        <w:rPr>
-          <w:lang w:val="en-US"/>
-        </w:rPr>
-        <w:t>fonction</w:t>
-      </w:r>
-      <w:proofErr w:type="spellEnd"/>
-      <w:r>
-        <w:rPr>
-          <w:lang w:val="en-US"/>
-        </w:rPr>
-        <w:t>…)</w:t>
+        <w:t>BBB</w:t>
       </w:r>
       <w:r>
         <w:rPr>
           <w:rFonts w:ascii="Daimler CS Light" w:hAnsi="Daimler CS Light"/>
-          <w:color w:val="FF0000"/>
           <w:sz w:val="18"/>
           <w:szCs w:val="18"/>
-          <w:lang w:val="en-GB"/>
         </w:rPr>
         <w:tab/>
       </w:r>
       <w:r>
-        <w:t xml:space="preserve">Date </w:t>
+        <w:rPr>
+          <w:rFonts w:ascii="Daimler CS Light" w:hAnsi="Daimler CS Light"/>
+          <w:sz w:val="18"/>
+          <w:szCs w:val="18"/>
+        </w:rPr>
+        <w:t>CCC</w:t>
       </w:r>
-      <w:proofErr w:type="spellStart"/>
-      <w:r>
-        <w:t>d’édition</w:t>
-      </w:r>
-      <w:proofErr w:type="spellEnd"/>
       <w:r>
         <w:rPr>
           <w:rFonts w:ascii="Daimler CS Light" w:hAnsi="Daimler CS Light"/>
-          <w:color w:val="E36C0A" w:themeColor="accent6" w:themeShade="BF"/>
           <w:sz w:val="18"/>
           <w:szCs w:val="18"/>
-          <w:lang w:val="en-GB"/>
         </w:rPr>
         <w:t xml:space="preserve"> </w:t>
       </w:r>
+      <w:bookmarkStart w:id="0" w:name="_GoBack"/>
+      <w:bookmarkEnd w:id="0"/>
     </w:p>
     <w:p>
       <w:pPr>
         <w:tabs>
-          <w:tab w:val="left" w:pos="1134"/>
-          <w:tab w:val="left" w:pos="2268"/>
-          <w:tab w:val="left" w:pos="3766"/>
           <w:tab w:val="left" w:pos="6096"/>
-          <w:tab w:val="left" w:pos="10348"/>
-          <w:tab w:val="left" w:pos="12616"/>
+          <w:tab w:val="left" w:pos="11907"/>
         </w:tabs>
         <w:spacing w:after="0" w:line="240" w:lineRule="auto"/>
-        <w:ind w:right="-568"/>
+        <w:ind w:right="-1"/>
         <w:rPr>
           <w:rFonts w:ascii="Daimler CS Light" w:hAnsi="Daimler CS Light"/>
-          <w:lang w:val="en-GB"/>
         </w:rPr>
       </w:pPr>
       <w:r>
         <w:rPr>
           <w:rFonts w:ascii="Daimler CS Light" w:hAnsi="Daimler CS Light"/>
           <w:noProof/>
-          <w:lang w:val="fr-FR" w:eastAsia="fr-FR"/>
+          <w:lang w:eastAsia="de-DE"/>
         </w:rPr>
         <mc:AlternateContent>
           <mc:Choice Requires="wps">
             <w:drawing>
-              <wp:inline distT="0" distB="0" distL="0" distR="0" wp14:anchorId="7F27E460" wp14:editId="5E2F863C">
-                <wp:extent cx="3713260" cy="249278"/>
-                <wp:effectExtent l="0" t="0" r="8255" b="17780"/>
-                <wp:docPr id="292" name="Textfeld 2"/>
+              <wp:inline distT="0" distB="0" distL="0" distR="0" wp14:anchorId="4EBF9DCE" wp14:editId="2815D755">
+                <wp:extent cx="3797300" cy="135802"/>
+                <wp:effectExtent l="0" t="0" r="12700" b="8255"/>
+                <wp:docPr id="294" name="Textfeld 2"/>
                 <wp:cNvGraphicFramePr>
                   <a:graphicFrameLocks xmlns:a="http://schemas.openxmlformats.org/drawingml/2006/main"/>
                 </wp:cNvGraphicFramePr>
@@ -199,7 +106,7 @@
                       <wps:spPr bwMode="auto">
                         <a:xfrm>
                           <a:off x="0" y="0"/>
-                          <a:ext cx="3713260" cy="249278"/>
+                          <a:ext cx="3797300" cy="135802"/>
                         </a:xfrm>
                         <a:prstGeom prst="rect">
                           <a:avLst/>
@@ -226,15 +133,15 @@
                               <w:spacing w:after="0" w:line="240" w:lineRule="auto"/>
                               <w:rPr>
                                 <w:rFonts w:ascii="CorpoS" w:hAnsi="CorpoS"/>
-                                <w:sz w:val="32"/>
-                                <w:szCs w:val="18"/>
+                                <w:sz w:val="28"/>
+                                <w:szCs w:val="28"/>
                               </w:rPr>
                             </w:pPr>
                           </w:p>
                         </w:txbxContent>
                       </wps:txbx>
-                      <wps:bodyPr rot="0" vert="horz" wrap="square" lIns="0" tIns="0" rIns="0" bIns="0" anchor="t" anchorCtr="0">
-                        <a:noAutofit/>
+                      <wps:bodyPr rot="0" vert="horz" wrap="square" lIns="0" tIns="0" rIns="0" bIns="0" anchor="b" anchorCtr="0">
+                        <a:spAutoFit/>
                       </wps:bodyPr>
                     </wps:wsp>
                   </a:graphicData>
@@ -244,12 +151,12 @@
           </mc:Choice>
           <mc:Fallback>
             <w:pict>
-              <v:shapetype w14:anchorId="7F27E460" id="_x0000_t202" coordsize="21600,21600" o:spt="202" path="m,l,21600r21600,l21600,xe">
+              <v:shapetype w14:anchorId="4EBF9DCE" id="_x0000_t202" coordsize="21600,21600" o:spt="202" path="m,l,21600r21600,l21600,xe">
                 <v:stroke joinstyle="miter"/>
                 <v:path gradientshapeok="t" o:connecttype="rect"/>
               </v:shapetype>
-              <v:shape id="Textfeld 2" o:spid="_x0000_s1026" type="#_x0000_t202" style="width:292.4pt;height:19.65pt;visibility:visible;mso-wrap-style:square;mso-left-percent:-10001;mso-top-percent:-10001;mso-position-horizontal:absolute;mso-position-horizontal-relative:char;mso-position-vertical:absolute;mso-position-vertical-relative:line;mso-left-percent:-10001;mso-top-percent:-10001;v-text-anchor:top" o:gfxdata="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" fillcolor="#d9d9d9" strokecolor="window">
-                <v:textbox inset="0,0,0,0">
+              <v:shape id="Textfeld 2" o:spid="_x0000_s1026" type="#_x0000_t202" style="width:299pt;height:10.7pt;visibility:visible;mso-wrap-style:square;mso-left-percent:-10001;mso-top-percent:-10001;mso-position-horizontal:absolute;mso-position-horizontal-relative:char;mso-position-vertical:absolute;mso-position-vertical-relative:line;mso-left-percent:-10001;mso-top-percent:-10001;v-text-anchor:bottom" o:gfxdata="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" fillcolor="#d9d9d9" strokecolor="window">
+                <v:textbox style="mso-fit-shape-to-text:t" inset="0,0,0,0">
                   <w:txbxContent>
                     <w:p>
                       <w:pPr>
@@ -257,8 +164,8 @@
                         <w:spacing w:after="0" w:line="240" w:lineRule="auto"/>
                         <w:rPr>
                           <w:rFonts w:ascii="CorpoS" w:hAnsi="CorpoS"/>
-                          <w:sz w:val="32"/>
-                          <w:szCs w:val="18"/>
+                          <w:sz w:val="28"/>
+                          <w:szCs w:val="28"/>
                         </w:rPr>
                       </w:pPr>
                     </w:p>
@@ -273,7 +180,6 @@
       <w:r>
         <w:rPr>
           <w:rFonts w:ascii="Daimler CS Light" w:hAnsi="Daimler CS Light"/>
-          <w:lang w:val="en-GB"/>
         </w:rPr>
         <w:tab/>
       </w:r>
@@ -281,15 +187,15 @@
         <w:rPr>
           <w:rFonts w:ascii="Daimler CS Light" w:hAnsi="Daimler CS Light"/>
           <w:noProof/>
-          <w:lang w:val="fr-FR" w:eastAsia="fr-FR"/>
+          <w:lang w:eastAsia="de-DE"/>
         </w:rPr>
         <mc:AlternateContent>
           <mc:Choice Requires="wps">
             <w:drawing>
-              <wp:inline distT="0" distB="0" distL="0" distR="0" wp14:anchorId="570E6DB6" wp14:editId="5339DC48">
-                <wp:extent cx="3914454" cy="256854"/>
-                <wp:effectExtent l="0" t="0" r="10160" b="10160"/>
-                <wp:docPr id="1" name="Textfeld 2"/>
+              <wp:inline distT="0" distB="0" distL="0" distR="0" wp14:anchorId="68F29624" wp14:editId="3D76E11C">
+                <wp:extent cx="3587750" cy="135802"/>
+                <wp:effectExtent l="0" t="0" r="19050" b="15240"/>
+                <wp:docPr id="23" name="Textfeld 2"/>
                 <wp:cNvGraphicFramePr>
                   <a:graphicFrameLocks xmlns:a="http://schemas.openxmlformats.org/drawingml/2006/main"/>
                 </wp:cNvGraphicFramePr>
@@ -302,7 +208,7 @@
                       <wps:spPr bwMode="auto">
                         <a:xfrm>
                           <a:off x="0" y="0"/>
-                          <a:ext cx="3914454" cy="256854"/>
+                          <a:ext cx="3587750" cy="135802"/>
                         </a:xfrm>
                         <a:prstGeom prst="rect">
                           <a:avLst/>
@@ -325,13 +231,19 @@
                         <w:txbxContent>
                           <w:p>
                             <w:pPr>
-                              <w:pStyle w:val="Metadata"/>
+                              <w:shd w:val="clear" w:color="auto" w:fill="C8C8C8"/>
+                              <w:spacing w:after="0" w:line="240" w:lineRule="auto"/>
+                              <w:rPr>
+                                <w:rFonts w:ascii="CorpoS" w:hAnsi="CorpoS"/>
+                                <w:sz w:val="28"/>
+                                <w:szCs w:val="28"/>
+                              </w:rPr>
                             </w:pPr>
                           </w:p>
                         </w:txbxContent>
                       </wps:txbx>
-                      <wps:bodyPr rot="0" vert="horz" wrap="square" lIns="0" tIns="0" rIns="0" bIns="0" anchor="t" anchorCtr="0">
-                        <a:noAutofit/>
+                      <wps:bodyPr rot="0" vert="horz" wrap="square" lIns="0" tIns="0" rIns="0" bIns="0" anchor="b" anchorCtr="0">
+                        <a:spAutoFit/>
                       </wps:bodyPr>
                     </wps:wsp>
                   </a:graphicData>
@@ -341,12 +253,18 @@
           </mc:Choice>
           <mc:Fallback>
             <w:pict>
-              <v:shape w14:anchorId="570E6DB6" id="_x0000_s1027" type="#_x0000_t202" style="width:308.2pt;height:20.2pt;visibility:visible;mso-wrap-style:square;mso-left-percent:-10001;mso-top-percent:-10001;mso-position-horizontal:absolute;mso-position-horizontal-relative:char;mso-position-vertical:absolute;mso-position-vertical-relative:line;mso-left-percent:-10001;mso-top-percent:-10001;v-text-anchor:top" o:gfxdata="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" fillcolor="#d9d9d9" strokecolor="window">
-                <v:textbox inset="0,0,0,0">
+              <v:shape w14:anchorId="68F29624" id="_x0000_s1027" type="#_x0000_t202" style="width:282.5pt;height:10.7pt;visibility:visible;mso-wrap-style:square;mso-left-percent:-10001;mso-top-percent:-10001;mso-position-horizontal:absolute;mso-position-horizontal-relative:char;mso-position-vertical:absolute;mso-position-vertical-relative:line;mso-left-percent:-10001;mso-top-percent:-10001;v-text-anchor:bottom" o:gfxdata="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" fillcolor="#d9d9d9" strokecolor="window">
+                <v:textbox style="mso-fit-shape-to-text:t" inset="0,0,0,0">
                   <w:txbxContent>
                     <w:p>
                       <w:pPr>
-                        <w:pStyle w:val="Metadata"/>
+                        <w:shd w:val="clear" w:color="auto" w:fill="C8C8C8"/>
+                        <w:spacing w:after="0" w:line="240" w:lineRule="auto"/>
+                        <w:rPr>
+                          <w:rFonts w:ascii="CorpoS" w:hAnsi="CorpoS"/>
+                          <w:sz w:val="28"/>
+                          <w:szCs w:val="28"/>
+                        </w:rPr>
                       </w:pPr>
                     </w:p>
                   </w:txbxContent>
@@ -360,7 +278,6 @@
       <w:r>
         <w:rPr>
           <w:rFonts w:ascii="Daimler CS Light" w:hAnsi="Daimler CS Light"/>
-          <w:lang w:val="en-GB"/>
         </w:rPr>
         <w:tab/>
       </w:r>
@@ -368,15 +285,15 @@
         <w:rPr>
           <w:rFonts w:ascii="Daimler CS Light" w:hAnsi="Daimler CS Light"/>
           <w:noProof/>
-          <w:lang w:val="fr-FR" w:eastAsia="fr-FR"/>
+          <w:lang w:eastAsia="de-DE"/>
         </w:rPr>
         <mc:AlternateContent>
           <mc:Choice Requires="wps">
             <w:drawing>
-              <wp:inline distT="0" distB="0" distL="0" distR="0" wp14:anchorId="66EE1388" wp14:editId="2DB1E3A0">
-                <wp:extent cx="1509311" cy="246580"/>
-                <wp:effectExtent l="0" t="0" r="15240" b="7620"/>
-                <wp:docPr id="291" name="Textfeld 2"/>
+              <wp:inline distT="0" distB="0" distL="0" distR="0" wp14:anchorId="14A6B695" wp14:editId="5AB72993">
+                <wp:extent cx="1530350" cy="205200"/>
+                <wp:effectExtent l="0" t="0" r="19050" b="15240"/>
+                <wp:docPr id="4" name="Textfeld 2"/>
                 <wp:cNvGraphicFramePr>
                   <a:graphicFrameLocks xmlns:a="http://schemas.openxmlformats.org/drawingml/2006/main"/>
                 </wp:cNvGraphicFramePr>
@@ -387,9 +304,9 @@
                         <a:spLocks noChangeArrowheads="1"/>
                       </wps:cNvSpPr>
                       <wps:spPr bwMode="auto">
-                        <a:xfrm rot="10800000" flipH="1" flipV="1">
+                        <a:xfrm>
                           <a:off x="0" y="0"/>
-                          <a:ext cx="1509311" cy="246580"/>
+                          <a:ext cx="1530350" cy="205200"/>
                         </a:xfrm>
                         <a:prstGeom prst="rect">
                           <a:avLst/>
@@ -412,13 +329,19 @@
                         <w:txbxContent>
                           <w:p>
                             <w:pPr>
-                              <w:pStyle w:val="Metadata"/>
+                              <w:shd w:val="clear" w:color="auto" w:fill="C8C8C8"/>
+                              <w:spacing w:after="0" w:line="240" w:lineRule="auto"/>
+                              <w:rPr>
+                                <w:rFonts w:ascii="CorpoS" w:hAnsi="CorpoS"/>
+                                <w:sz w:val="28"/>
+                                <w:szCs w:val="28"/>
+                              </w:rPr>
                             </w:pPr>
                           </w:p>
                         </w:txbxContent>
                       </wps:txbx>
-                      <wps:bodyPr rot="0" vert="horz" wrap="square" lIns="0" tIns="0" rIns="0" bIns="0" anchor="t" anchorCtr="0">
-                        <a:noAutofit/>
+                      <wps:bodyPr rot="0" vert="horz" wrap="square" lIns="0" tIns="0" rIns="0" bIns="0" anchor="b" anchorCtr="0">
+                        <a:spAutoFit/>
                       </wps:bodyPr>
                     </wps:wsp>
                   </a:graphicData>
@@ -428,12 +351,18 @@
           </mc:Choice>
           <mc:Fallback>
             <w:pict>
-              <v:shape w14:anchorId="66EE1388" id="_x0000_s1028" type="#_x0000_t202" style="width:118.85pt;height:19.4pt;rotation:180;flip:x y;visibility:visible;mso-wrap-style:square;mso-left-percent:-10001;mso-top-percent:-10001;mso-position-horizontal:absolute;mso-position-horizontal-relative:char;mso-position-vertical:absolute;mso-position-vertical-relative:line;mso-left-percent:-10001;mso-top-percent:-10001;v-text-anchor:top" o:gfxdata="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" fillcolor="#d9d9d9" strokecolor="window">
-                <v:textbox inset="0,0,0,0">
+              <v:shape w14:anchorId="14A6B695" id="_x0000_s1028" type="#_x0000_t202" style="width:120.5pt;height:16.15pt;visibility:visible;mso-wrap-style:square;mso-left-percent:-10001;mso-top-percent:-10001;mso-position-horizontal:absolute;mso-position-horizontal-relative:char;mso-position-vertical:absolute;mso-position-vertical-relative:line;mso-left-percent:-10001;mso-top-percent:-10001;v-text-anchor:bottom" o:gfxdata="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" fillcolor="#d9d9d9" strokecolor="window">
+                <v:textbox style="mso-fit-shape-to-text:t" inset="0,0,0,0">
                   <w:txbxContent>
                     <w:p>
                       <w:pPr>
-                        <w:pStyle w:val="Metadata"/>
+                        <w:shd w:val="clear" w:color="auto" w:fill="C8C8C8"/>
+                        <w:spacing w:after="0" w:line="240" w:lineRule="auto"/>
+                        <w:rPr>
+                          <w:rFonts w:ascii="CorpoS" w:hAnsi="CorpoS"/>
+                          <w:sz w:val="28"/>
+                          <w:szCs w:val="28"/>
+                        </w:rPr>
                       </w:pPr>
                     </w:p>
                   </w:txbxContent>
@@ -1007,8 +936,6 @@
           <w:szCs w:val="2"/>
         </w:rPr>
       </w:pPr>
-      <w:bookmarkStart w:id="0" w:name="_GoBack"/>
-      <w:bookmarkEnd w:id="0"/>
     </w:p>
     <w:sectPr>
       <w:headerReference w:type="even" r:id="rId11"/>
@@ -5010,7 +4937,7 @@
       </w:pPr>
     </w:pPrDefault>
   </w:docDefaults>
-  <w:latentStyles w:defLockedState="0" w:defUIPriority="99" w:defSemiHidden="0" w:defUnhideWhenUsed="0" w:defQFormat="0" w:count="376">
+  <w:latentStyles w:defLockedState="0" w:defUIPriority="99" w:defSemiHidden="0" w:defUnhideWhenUsed="0" w:defQFormat="0" w:count="377">
     <w:lsdException w:name="Normal" w:uiPriority="0" w:qFormat="1"/>
     <w:lsdException w:name="heading 1" w:uiPriority="0" w:qFormat="1"/>
     <w:lsdException w:name="heading 2" w:semiHidden="1" w:uiPriority="9" w:unhideWhenUsed="1" w:qFormat="1"/>
@@ -5384,6 +5311,7 @@
     <w:lsdException w:name="Hashtag" w:semiHidden="1" w:unhideWhenUsed="1"/>
     <w:lsdException w:name="Unresolved Mention" w:semiHidden="1" w:unhideWhenUsed="1"/>
     <w:lsdException w:name="Smart Link" w:semiHidden="1" w:unhideWhenUsed="1"/>
+    <w:lsdException w:name="Smart Link Error" w:semiHidden="1" w:unhideWhenUsed="1"/>
   </w:latentStyles>
   <w:style w:type="paragraph" w:default="1" w:styleId="Normal">
     <w:name w:val="Normal"/>
@@ -6127,12 +6055,11 @@
 </file>
 
 <file path=customXml/item1.xml><?xml version="1.0" encoding="utf-8"?>
-<?mso-contentType ?>
-<FormTemplates xmlns="http://schemas.microsoft.com/sharepoint/v3/contenttype/forms">
-  <Display>DocumentLibraryForm</Display>
-  <Edit>DocumentLibraryForm</Edit>
-  <New>DocumentLibraryForm</New>
-</FormTemplates>
+<p:properties xmlns:p="http://schemas.microsoft.com/office/2006/metadata/properties" xmlns:xsi="http://www.w3.org/2001/XMLSchema-instance" xmlns:pc="http://schemas.microsoft.com/office/infopath/2007/PartnerControls">
+  <documentManagement>
+    <IconOverlay xmlns="http://schemas.microsoft.com/sharepoint/v4" xsi:nil="true"/>
+  </documentManagement>
+</p:properties>
 </file>
 
 <file path=customXml/item2.xml><?xml version="1.0" encoding="utf-8"?>
@@ -6262,11 +6189,12 @@
 </file>
 
 <file path=customXml/item3.xml><?xml version="1.0" encoding="utf-8"?>
-<p:properties xmlns:p="http://schemas.microsoft.com/office/2006/metadata/properties" xmlns:xsi="http://www.w3.org/2001/XMLSchema-instance" xmlns:pc="http://schemas.microsoft.com/office/infopath/2007/PartnerControls">
-  <documentManagement>
-    <IconOverlay xmlns="http://schemas.microsoft.com/sharepoint/v4" xsi:nil="true"/>
-  </documentManagement>
-</p:properties>
+<?mso-contentType ?>
+<FormTemplates xmlns="http://schemas.microsoft.com/sharepoint/v3/contenttype/forms">
+  <Display>DocumentLibraryForm</Display>
+  <Edit>DocumentLibraryForm</Edit>
+  <New>DocumentLibraryForm</New>
+</FormTemplates>
 </file>
 
 <file path=customXml/item4.xml><?xml version="1.0" encoding="utf-8"?>
@@ -6274,9 +6202,11 @@
 </file>
 
 <file path=customXml/itemProps1.xml><?xml version="1.0" encoding="utf-8"?>
-<ds:datastoreItem xmlns:ds="http://schemas.openxmlformats.org/officeDocument/2006/customXml" ds:itemID="{71F5DBE9-46BC-4288-8541-5A1A47FD370E}">
+<ds:datastoreItem xmlns:ds="http://schemas.openxmlformats.org/officeDocument/2006/customXml" ds:itemID="{CB788C6B-0514-4C34-BAFE-6432DB978D91}">
   <ds:schemaRefs>
-    <ds:schemaRef ds:uri="http://schemas.microsoft.com/sharepoint/v3/contenttype/forms"/>
+    <ds:schemaRef ds:uri="http://schemas.microsoft.com/office/2006/metadata/properties"/>
+    <ds:schemaRef ds:uri="http://schemas.microsoft.com/office/infopath/2007/PartnerControls"/>
+    <ds:schemaRef ds:uri="http://schemas.microsoft.com/sharepoint/v4"/>
   </ds:schemaRefs>
 </ds:datastoreItem>
 </file>
@@ -6300,17 +6230,15 @@
 </file>
 
 <file path=customXml/itemProps3.xml><?xml version="1.0" encoding="utf-8"?>
-<ds:datastoreItem xmlns:ds="http://schemas.openxmlformats.org/officeDocument/2006/customXml" ds:itemID="{CB788C6B-0514-4C34-BAFE-6432DB978D91}">
+<ds:datastoreItem xmlns:ds="http://schemas.openxmlformats.org/officeDocument/2006/customXml" ds:itemID="{71F5DBE9-46BC-4288-8541-5A1A47FD370E}">
   <ds:schemaRefs>
-    <ds:schemaRef ds:uri="http://schemas.microsoft.com/office/2006/metadata/properties"/>
-    <ds:schemaRef ds:uri="http://schemas.microsoft.com/office/infopath/2007/PartnerControls"/>
-    <ds:schemaRef ds:uri="http://schemas.microsoft.com/sharepoint/v4"/>
+    <ds:schemaRef ds:uri="http://schemas.microsoft.com/sharepoint/v3/contenttype/forms"/>
   </ds:schemaRefs>
 </ds:datastoreItem>
 </file>
 
 <file path=customXml/itemProps4.xml><?xml version="1.0" encoding="utf-8"?>
-<ds:datastoreItem xmlns:ds="http://schemas.openxmlformats.org/officeDocument/2006/customXml" ds:itemID="{541A578F-C0BA-CC4B-8DE5-D777900C2756}">
+<ds:datastoreItem xmlns:ds="http://schemas.openxmlformats.org/officeDocument/2006/customXml" ds:itemID="{71DC1F61-2093-A941-B4E5-88B24D3FB899}">
   <ds:schemaRefs>
     <ds:schemaRef ds:uri="http://schemas.openxmlformats.org/officeDocument/2006/bibliography"/>
   </ds:schemaRefs>

</xml_diff>

<commit_message>
fix some previous FR fixes
</commit_message>
<xml_diff>
--- a/src/euphorie/client/docx/templates/oira_fr.docx
+++ b/src/euphorie/client/docx/templates/oira_fr.docx
@@ -1,6 +1,6 @@
 
 <file path=word/document.xml><?xml version="1.0" encoding="utf-8"?>
-<w:document xmlns:wpc="http://schemas.microsoft.com/office/word/2010/wordprocessingCanvas" xmlns:cx="http://schemas.microsoft.com/office/drawing/2014/chartex" xmlns:cx1="http://schemas.microsoft.com/office/drawing/2015/9/8/chartex" xmlns:cx2="http://schemas.microsoft.com/office/drawing/2015/10/21/chartex" xmlns:cx3="http://schemas.microsoft.com/office/drawing/2016/5/9/chartex" xmlns:cx4="http://schemas.microsoft.com/office/drawing/2016/5/10/chartex" xmlns:cx5="http://schemas.microsoft.com/office/drawing/2016/5/11/chartex" xmlns:cx6="http://schemas.microsoft.com/office/drawing/2016/5/12/chartex" xmlns:cx7="http://schemas.microsoft.com/office/drawing/2016/5/13/chartex" xmlns:cx8="http://schemas.microsoft.com/office/drawing/2016/5/14/chartex" xmlns:mc="http://schemas.openxmlformats.org/markup-compatibility/2006" xmlns:aink="http://schemas.microsoft.com/office/drawing/2016/ink" xmlns:am3d="http://schemas.microsoft.com/office/drawing/2017/model3d" xmlns:o="urn:schemas-microsoft-com:office:office" xmlns:r="http://schemas.openxmlformats.org/officeDocument/2006/relationships" xmlns:m="http://schemas.openxmlformats.org/officeDocument/2006/math" xmlns:v="urn:schemas-microsoft-com:vml" xmlns:wp14="http://schemas.microsoft.com/office/word/2010/wordprocessingDrawing" xmlns:wp="http://schemas.openxmlformats.org/drawingml/2006/wordprocessingDrawing" xmlns:w10="urn:schemas-microsoft-com:office:word" xmlns:w="http://schemas.openxmlformats.org/wordprocessingml/2006/main" xmlns:w14="http://schemas.microsoft.com/office/word/2010/wordml" xmlns:w15="http://schemas.microsoft.com/office/word/2012/wordml" xmlns:w16cid="http://schemas.microsoft.com/office/word/2016/wordml/cid" xmlns:w16se="http://schemas.microsoft.com/office/word/2015/wordml/symex" xmlns:wpg="http://schemas.microsoft.com/office/word/2010/wordprocessingGroup" xmlns:wpi="http://schemas.microsoft.com/office/word/2010/wordprocessingInk" xmlns:wne="http://schemas.microsoft.com/office/word/2006/wordml" xmlns:wps="http://schemas.microsoft.com/office/word/2010/wordprocessingShape" mc:Ignorable="w14 w15 w16se w16cid wp14">
+<w:document xmlns:wpc="http://schemas.microsoft.com/office/word/2010/wordprocessingCanvas" xmlns:cx="http://schemas.microsoft.com/office/drawing/2014/chartex" xmlns:cx1="http://schemas.microsoft.com/office/drawing/2015/9/8/chartex" xmlns:cx2="http://schemas.microsoft.com/office/drawing/2015/10/21/chartex" xmlns:cx3="http://schemas.microsoft.com/office/drawing/2016/5/9/chartex" xmlns:cx4="http://schemas.microsoft.com/office/drawing/2016/5/10/chartex" xmlns:cx5="http://schemas.microsoft.com/office/drawing/2016/5/11/chartex" xmlns:cx6="http://schemas.microsoft.com/office/drawing/2016/5/12/chartex" xmlns:cx7="http://schemas.microsoft.com/office/drawing/2016/5/13/chartex" xmlns:cx8="http://schemas.microsoft.com/office/drawing/2016/5/14/chartex" xmlns:mc="http://schemas.openxmlformats.org/markup-compatibility/2006" xmlns:aink="http://schemas.microsoft.com/office/drawing/2016/ink" xmlns:am3d="http://schemas.microsoft.com/office/drawing/2017/model3d" xmlns:o="urn:schemas-microsoft-com:office:office" xmlns:r="http://schemas.openxmlformats.org/officeDocument/2006/relationships" xmlns:m="http://schemas.openxmlformats.org/officeDocument/2006/math" xmlns:v="urn:schemas-microsoft-com:vml" xmlns:wp14="http://schemas.microsoft.com/office/word/2010/wordprocessingDrawing" xmlns:wp="http://schemas.openxmlformats.org/drawingml/2006/wordprocessingDrawing" xmlns:w10="urn:schemas-microsoft-com:office:word" xmlns:w="http://schemas.openxmlformats.org/wordprocessingml/2006/main" xmlns:w14="http://schemas.microsoft.com/office/word/2010/wordml" xmlns:w15="http://schemas.microsoft.com/office/word/2012/wordml" xmlns:w16cex="http://schemas.microsoft.com/office/word/2018/wordml/cex" xmlns:w16cid="http://schemas.microsoft.com/office/word/2016/wordml/cid" xmlns:w16="http://schemas.microsoft.com/office/word/2018/wordml" xmlns:w16se="http://schemas.microsoft.com/office/word/2015/wordml/symex" xmlns:wpg="http://schemas.microsoft.com/office/word/2010/wordprocessingGroup" xmlns:wpi="http://schemas.microsoft.com/office/word/2010/wordprocessingInk" xmlns:wne="http://schemas.microsoft.com/office/word/2006/wordml" xmlns:wps="http://schemas.microsoft.com/office/word/2010/wordprocessingShape" mc:Ignorable="w14 w15 w16se w16cid w16 w16cex wp14">
   <w:body>
     <w:p>
       <w:pPr>
@@ -66,8 +66,6 @@
         </w:rPr>
         <w:t xml:space="preserve"> </w:t>
       </w:r>
-      <w:bookmarkStart w:id="0" w:name="_GoBack"/>
-      <w:bookmarkEnd w:id="0"/>
     </w:p>
     <w:p>
       <w:pPr>
@@ -938,12 +936,9 @@
       </w:pPr>
     </w:p>
     <w:sectPr>
-      <w:headerReference w:type="even" r:id="rId11"/>
-      <w:headerReference w:type="default" r:id="rId12"/>
-      <w:footerReference w:type="even" r:id="rId13"/>
-      <w:footerReference w:type="default" r:id="rId14"/>
-      <w:headerReference w:type="first" r:id="rId15"/>
-      <w:footerReference w:type="first" r:id="rId16"/>
+      <w:headerReference w:type="default" r:id="rId11"/>
+      <w:footerReference w:type="even" r:id="rId12"/>
+      <w:footerReference w:type="default" r:id="rId13"/>
       <w:pgSz w:w="16838" w:h="11906" w:orient="landscape"/>
       <w:pgMar w:top="1134" w:right="820" w:bottom="851" w:left="1418" w:header="709" w:footer="709" w:gutter="0"/>
       <w:cols w:space="708"/>
@@ -954,7 +949,7 @@
 </file>
 
 <file path=word/endnotes.xml><?xml version="1.0" encoding="utf-8"?>
-<w:endnotes xmlns:wpc="http://schemas.microsoft.com/office/word/2010/wordprocessingCanvas" xmlns:cx="http://schemas.microsoft.com/office/drawing/2014/chartex" xmlns:cx1="http://schemas.microsoft.com/office/drawing/2015/9/8/chartex" xmlns:cx2="http://schemas.microsoft.com/office/drawing/2015/10/21/chartex" xmlns:cx3="http://schemas.microsoft.com/office/drawing/2016/5/9/chartex" xmlns:cx4="http://schemas.microsoft.com/office/drawing/2016/5/10/chartex" xmlns:cx5="http://schemas.microsoft.com/office/drawing/2016/5/11/chartex" xmlns:cx6="http://schemas.microsoft.com/office/drawing/2016/5/12/chartex" xmlns:cx7="http://schemas.microsoft.com/office/drawing/2016/5/13/chartex" xmlns:cx8="http://schemas.microsoft.com/office/drawing/2016/5/14/chartex" xmlns:mc="http://schemas.openxmlformats.org/markup-compatibility/2006" xmlns:aink="http://schemas.microsoft.com/office/drawing/2016/ink" xmlns:am3d="http://schemas.microsoft.com/office/drawing/2017/model3d" xmlns:o="urn:schemas-microsoft-com:office:office" xmlns:r="http://schemas.openxmlformats.org/officeDocument/2006/relationships" xmlns:m="http://schemas.openxmlformats.org/officeDocument/2006/math" xmlns:v="urn:schemas-microsoft-com:vml" xmlns:wp14="http://schemas.microsoft.com/office/word/2010/wordprocessingDrawing" xmlns:wp="http://schemas.openxmlformats.org/drawingml/2006/wordprocessingDrawing" xmlns:w10="urn:schemas-microsoft-com:office:word" xmlns:w="http://schemas.openxmlformats.org/wordprocessingml/2006/main" xmlns:w14="http://schemas.microsoft.com/office/word/2010/wordml" xmlns:w15="http://schemas.microsoft.com/office/word/2012/wordml" xmlns:w16cid="http://schemas.microsoft.com/office/word/2016/wordml/cid" xmlns:w16se="http://schemas.microsoft.com/office/word/2015/wordml/symex" xmlns:wpg="http://schemas.microsoft.com/office/word/2010/wordprocessingGroup" xmlns:wpi="http://schemas.microsoft.com/office/word/2010/wordprocessingInk" xmlns:wne="http://schemas.microsoft.com/office/word/2006/wordml" xmlns:wps="http://schemas.microsoft.com/office/word/2010/wordprocessingShape" mc:Ignorable="w14 w15 w16se w16cid wp14">
+<w:endnotes xmlns:wpc="http://schemas.microsoft.com/office/word/2010/wordprocessingCanvas" xmlns:cx="http://schemas.microsoft.com/office/drawing/2014/chartex" xmlns:cx1="http://schemas.microsoft.com/office/drawing/2015/9/8/chartex" xmlns:cx2="http://schemas.microsoft.com/office/drawing/2015/10/21/chartex" xmlns:cx3="http://schemas.microsoft.com/office/drawing/2016/5/9/chartex" xmlns:cx4="http://schemas.microsoft.com/office/drawing/2016/5/10/chartex" xmlns:cx5="http://schemas.microsoft.com/office/drawing/2016/5/11/chartex" xmlns:cx6="http://schemas.microsoft.com/office/drawing/2016/5/12/chartex" xmlns:cx7="http://schemas.microsoft.com/office/drawing/2016/5/13/chartex" xmlns:cx8="http://schemas.microsoft.com/office/drawing/2016/5/14/chartex" xmlns:mc="http://schemas.openxmlformats.org/markup-compatibility/2006" xmlns:aink="http://schemas.microsoft.com/office/drawing/2016/ink" xmlns:am3d="http://schemas.microsoft.com/office/drawing/2017/model3d" xmlns:o="urn:schemas-microsoft-com:office:office" xmlns:r="http://schemas.openxmlformats.org/officeDocument/2006/relationships" xmlns:m="http://schemas.openxmlformats.org/officeDocument/2006/math" xmlns:v="urn:schemas-microsoft-com:vml" xmlns:wp14="http://schemas.microsoft.com/office/word/2010/wordprocessingDrawing" xmlns:wp="http://schemas.openxmlformats.org/drawingml/2006/wordprocessingDrawing" xmlns:w10="urn:schemas-microsoft-com:office:word" xmlns:w="http://schemas.openxmlformats.org/wordprocessingml/2006/main" xmlns:w14="http://schemas.microsoft.com/office/word/2010/wordml" xmlns:w15="http://schemas.microsoft.com/office/word/2012/wordml" xmlns:w16cex="http://schemas.microsoft.com/office/word/2018/wordml/cex" xmlns:w16cid="http://schemas.microsoft.com/office/word/2016/wordml/cid" xmlns:w16="http://schemas.microsoft.com/office/word/2018/wordml" xmlns:w16se="http://schemas.microsoft.com/office/word/2015/wordml/symex" xmlns:wpg="http://schemas.microsoft.com/office/word/2010/wordprocessingGroup" xmlns:wpi="http://schemas.microsoft.com/office/word/2010/wordprocessingInk" xmlns:wne="http://schemas.microsoft.com/office/word/2006/wordml" xmlns:wps="http://schemas.microsoft.com/office/word/2010/wordprocessingShape" mc:Ignorable="w14 w15 w16se w16cid w16 w16cex wp14">
   <w:endnote w:type="separator" w:id="-1">
     <w:p>
       <w:pPr>
@@ -979,7 +974,7 @@
 </file>
 
 <file path=word/footer1.xml><?xml version="1.0" encoding="utf-8"?>
-<w:ftr xmlns:wpc="http://schemas.microsoft.com/office/word/2010/wordprocessingCanvas" xmlns:cx="http://schemas.microsoft.com/office/drawing/2014/chartex" xmlns:cx1="http://schemas.microsoft.com/office/drawing/2015/9/8/chartex" xmlns:cx2="http://schemas.microsoft.com/office/drawing/2015/10/21/chartex" xmlns:cx3="http://schemas.microsoft.com/office/drawing/2016/5/9/chartex" xmlns:cx4="http://schemas.microsoft.com/office/drawing/2016/5/10/chartex" xmlns:cx5="http://schemas.microsoft.com/office/drawing/2016/5/11/chartex" xmlns:cx6="http://schemas.microsoft.com/office/drawing/2016/5/12/chartex" xmlns:cx7="http://schemas.microsoft.com/office/drawing/2016/5/13/chartex" xmlns:cx8="http://schemas.microsoft.com/office/drawing/2016/5/14/chartex" xmlns:mc="http://schemas.openxmlformats.org/markup-compatibility/2006" xmlns:aink="http://schemas.microsoft.com/office/drawing/2016/ink" xmlns:am3d="http://schemas.microsoft.com/office/drawing/2017/model3d" xmlns:o="urn:schemas-microsoft-com:office:office" xmlns:r="http://schemas.openxmlformats.org/officeDocument/2006/relationships" xmlns:m="http://schemas.openxmlformats.org/officeDocument/2006/math" xmlns:v="urn:schemas-microsoft-com:vml" xmlns:wp14="http://schemas.microsoft.com/office/word/2010/wordprocessingDrawing" xmlns:wp="http://schemas.openxmlformats.org/drawingml/2006/wordprocessingDrawing" xmlns:w10="urn:schemas-microsoft-com:office:word" xmlns:w="http://schemas.openxmlformats.org/wordprocessingml/2006/main" xmlns:w14="http://schemas.microsoft.com/office/word/2010/wordml" xmlns:w15="http://schemas.microsoft.com/office/word/2012/wordml" xmlns:w16cid="http://schemas.microsoft.com/office/word/2016/wordml/cid" xmlns:w16se="http://schemas.microsoft.com/office/word/2015/wordml/symex" xmlns:wpg="http://schemas.microsoft.com/office/word/2010/wordprocessingGroup" xmlns:wpi="http://schemas.microsoft.com/office/word/2010/wordprocessingInk" xmlns:wne="http://schemas.microsoft.com/office/word/2006/wordml" xmlns:wps="http://schemas.microsoft.com/office/word/2010/wordprocessingShape" mc:Ignorable="w14 w15 w16se w16cid wp14">
+<w:ftr xmlns:wpc="http://schemas.microsoft.com/office/word/2010/wordprocessingCanvas" xmlns:cx="http://schemas.microsoft.com/office/drawing/2014/chartex" xmlns:cx1="http://schemas.microsoft.com/office/drawing/2015/9/8/chartex" xmlns:cx2="http://schemas.microsoft.com/office/drawing/2015/10/21/chartex" xmlns:cx3="http://schemas.microsoft.com/office/drawing/2016/5/9/chartex" xmlns:cx4="http://schemas.microsoft.com/office/drawing/2016/5/10/chartex" xmlns:cx5="http://schemas.microsoft.com/office/drawing/2016/5/11/chartex" xmlns:cx6="http://schemas.microsoft.com/office/drawing/2016/5/12/chartex" xmlns:cx7="http://schemas.microsoft.com/office/drawing/2016/5/13/chartex" xmlns:cx8="http://schemas.microsoft.com/office/drawing/2016/5/14/chartex" xmlns:mc="http://schemas.openxmlformats.org/markup-compatibility/2006" xmlns:aink="http://schemas.microsoft.com/office/drawing/2016/ink" xmlns:am3d="http://schemas.microsoft.com/office/drawing/2017/model3d" xmlns:o="urn:schemas-microsoft-com:office:office" xmlns:r="http://schemas.openxmlformats.org/officeDocument/2006/relationships" xmlns:m="http://schemas.openxmlformats.org/officeDocument/2006/math" xmlns:v="urn:schemas-microsoft-com:vml" xmlns:wp14="http://schemas.microsoft.com/office/word/2010/wordprocessingDrawing" xmlns:wp="http://schemas.openxmlformats.org/drawingml/2006/wordprocessingDrawing" xmlns:w10="urn:schemas-microsoft-com:office:word" xmlns:w="http://schemas.openxmlformats.org/wordprocessingml/2006/main" xmlns:w14="http://schemas.microsoft.com/office/word/2010/wordml" xmlns:w15="http://schemas.microsoft.com/office/word/2012/wordml" xmlns:w16cex="http://schemas.microsoft.com/office/word/2018/wordml/cex" xmlns:w16cid="http://schemas.microsoft.com/office/word/2016/wordml/cid" xmlns:w16="http://schemas.microsoft.com/office/word/2018/wordml" xmlns:w16se="http://schemas.microsoft.com/office/word/2015/wordml/symex" xmlns:wpg="http://schemas.microsoft.com/office/word/2010/wordprocessingGroup" xmlns:wpi="http://schemas.microsoft.com/office/word/2010/wordprocessingInk" xmlns:wne="http://schemas.microsoft.com/office/word/2006/wordml" xmlns:wps="http://schemas.microsoft.com/office/word/2010/wordprocessingShape" mc:Ignorable="w14 w15 w16se w16cid w16 w16cex wp14">
   <w:sdt>
     <w:sdtPr>
       <w:rPr>
@@ -1036,7 +1031,7 @@
 </file>
 
 <file path=word/footer2.xml><?xml version="1.0" encoding="utf-8"?>
-<w:ftr xmlns:wpc="http://schemas.microsoft.com/office/word/2010/wordprocessingCanvas" xmlns:cx="http://schemas.microsoft.com/office/drawing/2014/chartex" xmlns:cx1="http://schemas.microsoft.com/office/drawing/2015/9/8/chartex" xmlns:cx2="http://schemas.microsoft.com/office/drawing/2015/10/21/chartex" xmlns:cx3="http://schemas.microsoft.com/office/drawing/2016/5/9/chartex" xmlns:cx4="http://schemas.microsoft.com/office/drawing/2016/5/10/chartex" xmlns:cx5="http://schemas.microsoft.com/office/drawing/2016/5/11/chartex" xmlns:cx6="http://schemas.microsoft.com/office/drawing/2016/5/12/chartex" xmlns:cx7="http://schemas.microsoft.com/office/drawing/2016/5/13/chartex" xmlns:cx8="http://schemas.microsoft.com/office/drawing/2016/5/14/chartex" xmlns:mc="http://schemas.openxmlformats.org/markup-compatibility/2006" xmlns:aink="http://schemas.microsoft.com/office/drawing/2016/ink" xmlns:am3d="http://schemas.microsoft.com/office/drawing/2017/model3d" xmlns:o="urn:schemas-microsoft-com:office:office" xmlns:r="http://schemas.openxmlformats.org/officeDocument/2006/relationships" xmlns:m="http://schemas.openxmlformats.org/officeDocument/2006/math" xmlns:v="urn:schemas-microsoft-com:vml" xmlns:wp14="http://schemas.microsoft.com/office/word/2010/wordprocessingDrawing" xmlns:wp="http://schemas.openxmlformats.org/drawingml/2006/wordprocessingDrawing" xmlns:w10="urn:schemas-microsoft-com:office:word" xmlns:w="http://schemas.openxmlformats.org/wordprocessingml/2006/main" xmlns:w14="http://schemas.microsoft.com/office/word/2010/wordml" xmlns:w15="http://schemas.microsoft.com/office/word/2012/wordml" xmlns:w16cid="http://schemas.microsoft.com/office/word/2016/wordml/cid" xmlns:w16se="http://schemas.microsoft.com/office/word/2015/wordml/symex" xmlns:wpg="http://schemas.microsoft.com/office/word/2010/wordprocessingGroup" xmlns:wpi="http://schemas.microsoft.com/office/word/2010/wordprocessingInk" xmlns:wne="http://schemas.microsoft.com/office/word/2006/wordml" xmlns:wps="http://schemas.microsoft.com/office/word/2010/wordprocessingShape" mc:Ignorable="w14 w15 w16se w16cid wp14">
+<w:ftr xmlns:wpc="http://schemas.microsoft.com/office/word/2010/wordprocessingCanvas" xmlns:cx="http://schemas.microsoft.com/office/drawing/2014/chartex" xmlns:cx1="http://schemas.microsoft.com/office/drawing/2015/9/8/chartex" xmlns:cx2="http://schemas.microsoft.com/office/drawing/2015/10/21/chartex" xmlns:cx3="http://schemas.microsoft.com/office/drawing/2016/5/9/chartex" xmlns:cx4="http://schemas.microsoft.com/office/drawing/2016/5/10/chartex" xmlns:cx5="http://schemas.microsoft.com/office/drawing/2016/5/11/chartex" xmlns:cx6="http://schemas.microsoft.com/office/drawing/2016/5/12/chartex" xmlns:cx7="http://schemas.microsoft.com/office/drawing/2016/5/13/chartex" xmlns:cx8="http://schemas.microsoft.com/office/drawing/2016/5/14/chartex" xmlns:mc="http://schemas.openxmlformats.org/markup-compatibility/2006" xmlns:aink="http://schemas.microsoft.com/office/drawing/2016/ink" xmlns:am3d="http://schemas.microsoft.com/office/drawing/2017/model3d" xmlns:o="urn:schemas-microsoft-com:office:office" xmlns:r="http://schemas.openxmlformats.org/officeDocument/2006/relationships" xmlns:m="http://schemas.openxmlformats.org/officeDocument/2006/math" xmlns:v="urn:schemas-microsoft-com:vml" xmlns:wp14="http://schemas.microsoft.com/office/word/2010/wordprocessingDrawing" xmlns:wp="http://schemas.openxmlformats.org/drawingml/2006/wordprocessingDrawing" xmlns:w10="urn:schemas-microsoft-com:office:word" xmlns:w="http://schemas.openxmlformats.org/wordprocessingml/2006/main" xmlns:w14="http://schemas.microsoft.com/office/word/2010/wordml" xmlns:w15="http://schemas.microsoft.com/office/word/2012/wordml" xmlns:w16cex="http://schemas.microsoft.com/office/word/2018/wordml/cex" xmlns:w16cid="http://schemas.microsoft.com/office/word/2016/wordml/cid" xmlns:w16="http://schemas.microsoft.com/office/word/2018/wordml" xmlns:w16se="http://schemas.microsoft.com/office/word/2015/wordml/symex" xmlns:wpg="http://schemas.microsoft.com/office/word/2010/wordprocessingGroup" xmlns:wpi="http://schemas.microsoft.com/office/word/2010/wordprocessingInk" xmlns:wne="http://schemas.microsoft.com/office/word/2006/wordml" xmlns:wps="http://schemas.microsoft.com/office/word/2010/wordprocessingShape" mc:Ignorable="w14 w15 w16se w16cid w16 w16cex wp14">
   <w:tbl>
     <w:tblPr>
       <w:tblStyle w:val="TableGrid"/>
@@ -1053,8 +1048,8 @@
     </w:tblPr>
     <w:tblGrid>
       <w:gridCol w:w="2405"/>
-      <w:gridCol w:w="10348"/>
-      <w:gridCol w:w="1837"/>
+      <w:gridCol w:w="8368"/>
+      <w:gridCol w:w="3817"/>
     </w:tblGrid>
     <w:tr>
       <w:tc>
@@ -1129,7 +1124,7 @@
       </w:tc>
       <w:tc>
         <w:tcPr>
-          <w:tcW w:w="10348" w:type="dxa"/>
+          <w:tcW w:w="8368" w:type="dxa"/>
           <w:vAlign w:val="bottom"/>
         </w:tcPr>
         <w:p>
@@ -1152,9 +1147,231 @@
       </w:tc>
       <w:tc>
         <w:tcPr>
-          <w:tcW w:w="1837" w:type="dxa"/>
+          <w:tcW w:w="3817" w:type="dxa"/>
           <w:vAlign w:val="bottom"/>
         </w:tcPr>
+        <w:tbl>
+          <w:tblPr>
+            <w:tblStyle w:val="TableGrid"/>
+            <w:tblW w:w="0" w:type="auto"/>
+            <w:tblBorders>
+              <w:top w:val="none" w:sz="0" w:space="0" w:color="auto"/>
+              <w:left w:val="none" w:sz="0" w:space="0" w:color="auto"/>
+              <w:bottom w:val="none" w:sz="0" w:space="0" w:color="auto"/>
+              <w:right w:val="none" w:sz="0" w:space="0" w:color="auto"/>
+              <w:insideH w:val="none" w:sz="0" w:space="0" w:color="auto"/>
+              <w:insideV w:val="none" w:sz="0" w:space="0" w:color="auto"/>
+            </w:tblBorders>
+            <w:tblLook w:val="04A0" w:firstRow="1" w:lastRow="0" w:firstColumn="1" w:lastColumn="0" w:noHBand="0" w:noVBand="1"/>
+          </w:tblPr>
+          <w:tblGrid>
+            <w:gridCol w:w="2116"/>
+            <w:gridCol w:w="1485"/>
+          </w:tblGrid>
+          <w:tr>
+            <w:tc>
+              <w:tcPr>
+                <w:tcW w:w="1795" w:type="dxa"/>
+              </w:tcPr>
+              <w:p>
+                <w:pPr>
+                  <w:pStyle w:val="Footer"/>
+                  <w:tabs>
+                    <w:tab w:val="clear" w:pos="4536"/>
+                    <w:tab w:val="clear" w:pos="9072"/>
+                    <w:tab w:val="left" w:pos="5670"/>
+                    <w:tab w:val="left" w:pos="13892"/>
+                  </w:tabs>
+                  <w:jc w:val="right"/>
+                  <w:rPr>
+                    <w:rFonts w:ascii="Daimler CS Light" w:hAnsi="Daimler CS Light"/>
+                    <w:sz w:val="20"/>
+                    <w:szCs w:val="20"/>
+                  </w:rPr>
+                </w:pPr>
+                <w:r>
+                  <w:rPr>
+                    <w:rFonts w:ascii="Daimler CS Light" w:hAnsi="Daimler CS Light"/>
+                    <w:noProof/>
+                    <w:sz w:val="20"/>
+                    <w:szCs w:val="20"/>
+                  </w:rPr>
+                  <w:drawing>
+                    <wp:inline distT="0" distB="0" distL="0" distR="0" wp14:anchorId="7D8D637A" wp14:editId="75A40391">
+                      <wp:extent cx="1205070" cy="546243"/>
+                      <wp:effectExtent l="0" t="0" r="1905" b="0"/>
+                      <wp:docPr id="2" name="Picture 2" descr="A picture containing drawing&#10;&#10;Description automatically generated"/>
+                      <wp:cNvGraphicFramePr>
+                        <a:graphicFrameLocks xmlns:a="http://schemas.openxmlformats.org/drawingml/2006/main" noChangeAspect="1"/>
+                      </wp:cNvGraphicFramePr>
+                      <a:graphic xmlns:a="http://schemas.openxmlformats.org/drawingml/2006/main">
+                        <a:graphicData uri="http://schemas.openxmlformats.org/drawingml/2006/picture">
+                          <pic:pic xmlns:pic="http://schemas.openxmlformats.org/drawingml/2006/picture">
+                            <pic:nvPicPr>
+                              <pic:cNvPr id="2" name="logoCNAMTS.jpg"/>
+                              <pic:cNvPicPr/>
+                            </pic:nvPicPr>
+                            <pic:blipFill>
+                              <a:blip r:embed="rId2">
+                                <a:extLst>
+                                  <a:ext uri="{28A0092B-C50C-407E-A947-70E740481C1C}">
+                                    <a14:useLocalDpi xmlns:a14="http://schemas.microsoft.com/office/drawing/2010/main" val="0"/>
+                                  </a:ext>
+                                </a:extLst>
+                              </a:blip>
+                              <a:stretch>
+                                <a:fillRect/>
+                              </a:stretch>
+                            </pic:blipFill>
+                            <pic:spPr>
+                              <a:xfrm>
+                                <a:off x="0" y="0"/>
+                                <a:ext cx="1289995" cy="584739"/>
+                              </a:xfrm>
+                              <a:prstGeom prst="rect">
+                                <a:avLst/>
+                              </a:prstGeom>
+                            </pic:spPr>
+                          </pic:pic>
+                        </a:graphicData>
+                      </a:graphic>
+                    </wp:inline>
+                  </w:drawing>
+                </w:r>
+              </w:p>
+            </w:tc>
+            <w:tc>
+              <w:tcPr>
+                <w:tcW w:w="1796" w:type="dxa"/>
+                <w:vAlign w:val="bottom"/>
+              </w:tcPr>
+              <w:p>
+                <w:pPr>
+                  <w:pStyle w:val="Footer"/>
+                  <w:tabs>
+                    <w:tab w:val="clear" w:pos="4536"/>
+                    <w:tab w:val="clear" w:pos="9072"/>
+                    <w:tab w:val="left" w:pos="5670"/>
+                    <w:tab w:val="left" w:pos="13892"/>
+                  </w:tabs>
+                  <w:jc w:val="right"/>
+                  <w:rPr>
+                    <w:rFonts w:ascii="Daimler CS Light" w:hAnsi="Daimler CS Light"/>
+                    <w:sz w:val="20"/>
+                    <w:szCs w:val="20"/>
+                  </w:rPr>
+                </w:pPr>
+                <w:r>
+                  <w:rPr>
+                    <w:rFonts w:ascii="Daimler CS Light" w:hAnsi="Daimler CS Light"/>
+                    <w:sz w:val="20"/>
+                    <w:szCs w:val="20"/>
+                  </w:rPr>
+                  <w:fldChar w:fldCharType="begin"/>
+                </w:r>
+                <w:r>
+                  <w:rPr>
+                    <w:rFonts w:ascii="Daimler CS Light" w:hAnsi="Daimler CS Light"/>
+                    <w:sz w:val="20"/>
+                    <w:szCs w:val="20"/>
+                  </w:rPr>
+                  <w:instrText>PAGE   \* MERGEFORMAT</w:instrText>
+                </w:r>
+                <w:r>
+                  <w:rPr>
+                    <w:rFonts w:ascii="Daimler CS Light" w:hAnsi="Daimler CS Light"/>
+                    <w:sz w:val="20"/>
+                    <w:szCs w:val="20"/>
+                  </w:rPr>
+                  <w:fldChar w:fldCharType="separate"/>
+                </w:r>
+                <w:r>
+                  <w:rPr>
+                    <w:rFonts w:ascii="Daimler CS Light" w:hAnsi="Daimler CS Light"/>
+                    <w:sz w:val="20"/>
+                    <w:szCs w:val="20"/>
+                  </w:rPr>
+                  <w:t>1</w:t>
+                </w:r>
+                <w:r>
+                  <w:rPr>
+                    <w:rFonts w:ascii="Daimler CS Light" w:hAnsi="Daimler CS Light"/>
+                    <w:sz w:val="20"/>
+                    <w:szCs w:val="20"/>
+                  </w:rPr>
+                  <w:fldChar w:fldCharType="end"/>
+                </w:r>
+                <w:r>
+                  <w:rPr>
+                    <w:rFonts w:ascii="Daimler CS Light" w:hAnsi="Daimler CS Light"/>
+                    <w:sz w:val="20"/>
+                    <w:szCs w:val="20"/>
+                  </w:rPr>
+                  <w:t xml:space="preserve"> </w:t>
+                </w:r>
+                <w:proofErr w:type="spellStart"/>
+                <w:r>
+                  <w:rPr>
+                    <w:rFonts w:ascii="Daimler CS Light" w:hAnsi="Daimler CS Light"/>
+                    <w:sz w:val="20"/>
+                    <w:szCs w:val="20"/>
+                  </w:rPr>
+                  <w:t>sur</w:t>
+                </w:r>
+                <w:proofErr w:type="spellEnd"/>
+                <w:r>
+                  <w:rPr>
+                    <w:rFonts w:ascii="Daimler CS Light" w:hAnsi="Daimler CS Light"/>
+                    <w:sz w:val="20"/>
+                    <w:szCs w:val="20"/>
+                  </w:rPr>
+                  <w:t xml:space="preserve"> </w:t>
+                </w:r>
+                <w:r>
+                  <w:rPr>
+                    <w:rFonts w:ascii="Daimler CS Light" w:hAnsi="Daimler CS Light"/>
+                    <w:sz w:val="20"/>
+                    <w:szCs w:val="20"/>
+                  </w:rPr>
+                  <w:fldChar w:fldCharType="begin"/>
+                </w:r>
+                <w:r>
+                  <w:rPr>
+                    <w:rFonts w:ascii="Daimler CS Light" w:hAnsi="Daimler CS Light"/>
+                    <w:sz w:val="20"/>
+                    <w:szCs w:val="20"/>
+                  </w:rPr>
+                  <w:instrText xml:space="preserve"> NUMPAGES   \* MERGEFORMAT </w:instrText>
+                </w:r>
+                <w:r>
+                  <w:rPr>
+                    <w:rFonts w:ascii="Daimler CS Light" w:hAnsi="Daimler CS Light"/>
+                    <w:sz w:val="20"/>
+                    <w:szCs w:val="20"/>
+                  </w:rPr>
+                  <w:fldChar w:fldCharType="separate"/>
+                </w:r>
+                <w:r>
+                  <w:rPr>
+                    <w:rFonts w:ascii="Daimler CS Light" w:hAnsi="Daimler CS Light"/>
+                    <w:sz w:val="20"/>
+                    <w:szCs w:val="20"/>
+                  </w:rPr>
+                  <w:t>1</w:t>
+                </w:r>
+                <w:r>
+                  <w:rPr>
+                    <w:rFonts w:ascii="Daimler CS Light" w:hAnsi="Daimler CS Light"/>
+                    <w:noProof/>
+                    <w:sz w:val="20"/>
+                    <w:szCs w:val="20"/>
+                  </w:rPr>
+                  <w:fldChar w:fldCharType="end"/>
+                </w:r>
+              </w:p>
+            </w:tc>
+          </w:tr>
+        </w:tbl>
         <w:p>
           <w:pPr>
             <w:pStyle w:val="Footer"/>
@@ -1171,113 +1388,6 @@
               <w:szCs w:val="20"/>
             </w:rPr>
           </w:pPr>
-          <w:r>
-            <w:rPr>
-              <w:rFonts w:ascii="Daimler CS Light" w:hAnsi="Daimler CS Light"/>
-              <w:sz w:val="20"/>
-              <w:szCs w:val="20"/>
-            </w:rPr>
-            <w:fldChar w:fldCharType="begin"/>
-          </w:r>
-          <w:r>
-            <w:rPr>
-              <w:rFonts w:ascii="Daimler CS Light" w:hAnsi="Daimler CS Light"/>
-              <w:sz w:val="20"/>
-              <w:szCs w:val="20"/>
-            </w:rPr>
-            <w:instrText>PAGE   \* MERGEFORMAT</w:instrText>
-          </w:r>
-          <w:r>
-            <w:rPr>
-              <w:rFonts w:ascii="Daimler CS Light" w:hAnsi="Daimler CS Light"/>
-              <w:sz w:val="20"/>
-              <w:szCs w:val="20"/>
-            </w:rPr>
-            <w:fldChar w:fldCharType="separate"/>
-          </w:r>
-          <w:r>
-            <w:rPr>
-              <w:rFonts w:ascii="Daimler CS Light" w:hAnsi="Daimler CS Light"/>
-              <w:sz w:val="20"/>
-              <w:szCs w:val="20"/>
-            </w:rPr>
-            <w:t>1</w:t>
-          </w:r>
-          <w:r>
-            <w:rPr>
-              <w:rFonts w:ascii="Daimler CS Light" w:hAnsi="Daimler CS Light"/>
-              <w:sz w:val="20"/>
-              <w:szCs w:val="20"/>
-            </w:rPr>
-            <w:fldChar w:fldCharType="end"/>
-          </w:r>
-          <w:r>
-            <w:rPr>
-              <w:rFonts w:ascii="Daimler CS Light" w:hAnsi="Daimler CS Light"/>
-              <w:sz w:val="20"/>
-              <w:szCs w:val="20"/>
-            </w:rPr>
-            <w:t xml:space="preserve"> </w:t>
-          </w:r>
-          <w:proofErr w:type="spellStart"/>
-          <w:r>
-            <w:rPr>
-              <w:rFonts w:ascii="Daimler CS Light" w:hAnsi="Daimler CS Light"/>
-              <w:sz w:val="20"/>
-              <w:szCs w:val="20"/>
-            </w:rPr>
-            <w:t>sur</w:t>
-          </w:r>
-          <w:proofErr w:type="spellEnd"/>
-          <w:r>
-            <w:rPr>
-              <w:rFonts w:ascii="Daimler CS Light" w:hAnsi="Daimler CS Light"/>
-              <w:sz w:val="20"/>
-              <w:szCs w:val="20"/>
-            </w:rPr>
-            <w:t xml:space="preserve"> </w:t>
-          </w:r>
-          <w:r>
-            <w:rPr>
-              <w:rFonts w:ascii="Daimler CS Light" w:hAnsi="Daimler CS Light"/>
-              <w:sz w:val="20"/>
-              <w:szCs w:val="20"/>
-            </w:rPr>
-            <w:fldChar w:fldCharType="begin"/>
-          </w:r>
-          <w:r>
-            <w:rPr>
-              <w:rFonts w:ascii="Daimler CS Light" w:hAnsi="Daimler CS Light"/>
-              <w:sz w:val="20"/>
-              <w:szCs w:val="20"/>
-            </w:rPr>
-            <w:instrText xml:space="preserve"> NUMPAGES   \* MERGEFORMAT </w:instrText>
-          </w:r>
-          <w:r>
-            <w:rPr>
-              <w:rFonts w:ascii="Daimler CS Light" w:hAnsi="Daimler CS Light"/>
-              <w:sz w:val="20"/>
-              <w:szCs w:val="20"/>
-            </w:rPr>
-            <w:fldChar w:fldCharType="separate"/>
-          </w:r>
-          <w:r>
-            <w:rPr>
-              <w:rFonts w:ascii="Daimler CS Light" w:hAnsi="Daimler CS Light"/>
-              <w:sz w:val="20"/>
-              <w:szCs w:val="20"/>
-            </w:rPr>
-            <w:t>3</w:t>
-          </w:r>
-          <w:r>
-            <w:rPr>
-              <w:rFonts w:ascii="Daimler CS Light" w:hAnsi="Daimler CS Light"/>
-              <w:noProof/>
-              <w:sz w:val="20"/>
-              <w:szCs w:val="20"/>
-            </w:rPr>
-            <w:fldChar w:fldCharType="end"/>
-          </w:r>
         </w:p>
       </w:tc>
     </w:tr>
@@ -1301,18 +1411,8 @@
 </w:ftr>
 </file>
 
-<file path=word/footer3.xml><?xml version="1.0" encoding="utf-8"?>
-<w:ftr xmlns:wpc="http://schemas.microsoft.com/office/word/2010/wordprocessingCanvas" xmlns:cx="http://schemas.microsoft.com/office/drawing/2014/chartex" xmlns:cx1="http://schemas.microsoft.com/office/drawing/2015/9/8/chartex" xmlns:cx2="http://schemas.microsoft.com/office/drawing/2015/10/21/chartex" xmlns:cx3="http://schemas.microsoft.com/office/drawing/2016/5/9/chartex" xmlns:cx4="http://schemas.microsoft.com/office/drawing/2016/5/10/chartex" xmlns:cx5="http://schemas.microsoft.com/office/drawing/2016/5/11/chartex" xmlns:cx6="http://schemas.microsoft.com/office/drawing/2016/5/12/chartex" xmlns:cx7="http://schemas.microsoft.com/office/drawing/2016/5/13/chartex" xmlns:cx8="http://schemas.microsoft.com/office/drawing/2016/5/14/chartex" xmlns:mc="http://schemas.openxmlformats.org/markup-compatibility/2006" xmlns:aink="http://schemas.microsoft.com/office/drawing/2016/ink" xmlns:am3d="http://schemas.microsoft.com/office/drawing/2017/model3d" xmlns:o="urn:schemas-microsoft-com:office:office" xmlns:r="http://schemas.openxmlformats.org/officeDocument/2006/relationships" xmlns:m="http://schemas.openxmlformats.org/officeDocument/2006/math" xmlns:v="urn:schemas-microsoft-com:vml" xmlns:wp14="http://schemas.microsoft.com/office/word/2010/wordprocessingDrawing" xmlns:wp="http://schemas.openxmlformats.org/drawingml/2006/wordprocessingDrawing" xmlns:w10="urn:schemas-microsoft-com:office:word" xmlns:w="http://schemas.openxmlformats.org/wordprocessingml/2006/main" xmlns:w14="http://schemas.microsoft.com/office/word/2010/wordml" xmlns:w15="http://schemas.microsoft.com/office/word/2012/wordml" xmlns:w16cid="http://schemas.microsoft.com/office/word/2016/wordml/cid" xmlns:w16se="http://schemas.microsoft.com/office/word/2015/wordml/symex" xmlns:wpg="http://schemas.microsoft.com/office/word/2010/wordprocessingGroup" xmlns:wpi="http://schemas.microsoft.com/office/word/2010/wordprocessingInk" xmlns:wne="http://schemas.microsoft.com/office/word/2006/wordml" xmlns:wps="http://schemas.microsoft.com/office/word/2010/wordprocessingShape" mc:Ignorable="w14 w15 w16se w16cid wp14">
-  <w:p>
-    <w:pPr>
-      <w:pStyle w:val="Footer"/>
-    </w:pPr>
-  </w:p>
-</w:ftr>
-</file>
-
 <file path=word/footnotes.xml><?xml version="1.0" encoding="utf-8"?>
-<w:footnotes xmlns:wpc="http://schemas.microsoft.com/office/word/2010/wordprocessingCanvas" xmlns:cx="http://schemas.microsoft.com/office/drawing/2014/chartex" xmlns:cx1="http://schemas.microsoft.com/office/drawing/2015/9/8/chartex" xmlns:cx2="http://schemas.microsoft.com/office/drawing/2015/10/21/chartex" xmlns:cx3="http://schemas.microsoft.com/office/drawing/2016/5/9/chartex" xmlns:cx4="http://schemas.microsoft.com/office/drawing/2016/5/10/chartex" xmlns:cx5="http://schemas.microsoft.com/office/drawing/2016/5/11/chartex" xmlns:cx6="http://schemas.microsoft.com/office/drawing/2016/5/12/chartex" xmlns:cx7="http://schemas.microsoft.com/office/drawing/2016/5/13/chartex" xmlns:cx8="http://schemas.microsoft.com/office/drawing/2016/5/14/chartex" xmlns:mc="http://schemas.openxmlformats.org/markup-compatibility/2006" xmlns:aink="http://schemas.microsoft.com/office/drawing/2016/ink" xmlns:am3d="http://schemas.microsoft.com/office/drawing/2017/model3d" xmlns:o="urn:schemas-microsoft-com:office:office" xmlns:r="http://schemas.openxmlformats.org/officeDocument/2006/relationships" xmlns:m="http://schemas.openxmlformats.org/officeDocument/2006/math" xmlns:v="urn:schemas-microsoft-com:vml" xmlns:wp14="http://schemas.microsoft.com/office/word/2010/wordprocessingDrawing" xmlns:wp="http://schemas.openxmlformats.org/drawingml/2006/wordprocessingDrawing" xmlns:w10="urn:schemas-microsoft-com:office:word" xmlns:w="http://schemas.openxmlformats.org/wordprocessingml/2006/main" xmlns:w14="http://schemas.microsoft.com/office/word/2010/wordml" xmlns:w15="http://schemas.microsoft.com/office/word/2012/wordml" xmlns:w16cid="http://schemas.microsoft.com/office/word/2016/wordml/cid" xmlns:w16se="http://schemas.microsoft.com/office/word/2015/wordml/symex" xmlns:wpg="http://schemas.microsoft.com/office/word/2010/wordprocessingGroup" xmlns:wpi="http://schemas.microsoft.com/office/word/2010/wordprocessingInk" xmlns:wne="http://schemas.microsoft.com/office/word/2006/wordml" xmlns:wps="http://schemas.microsoft.com/office/word/2010/wordprocessingShape" mc:Ignorable="w14 w15 w16se w16cid wp14">
+<w:footnotes xmlns:wpc="http://schemas.microsoft.com/office/word/2010/wordprocessingCanvas" xmlns:cx="http://schemas.microsoft.com/office/drawing/2014/chartex" xmlns:cx1="http://schemas.microsoft.com/office/drawing/2015/9/8/chartex" xmlns:cx2="http://schemas.microsoft.com/office/drawing/2015/10/21/chartex" xmlns:cx3="http://schemas.microsoft.com/office/drawing/2016/5/9/chartex" xmlns:cx4="http://schemas.microsoft.com/office/drawing/2016/5/10/chartex" xmlns:cx5="http://schemas.microsoft.com/office/drawing/2016/5/11/chartex" xmlns:cx6="http://schemas.microsoft.com/office/drawing/2016/5/12/chartex" xmlns:cx7="http://schemas.microsoft.com/office/drawing/2016/5/13/chartex" xmlns:cx8="http://schemas.microsoft.com/office/drawing/2016/5/14/chartex" xmlns:mc="http://schemas.openxmlformats.org/markup-compatibility/2006" xmlns:aink="http://schemas.microsoft.com/office/drawing/2016/ink" xmlns:am3d="http://schemas.microsoft.com/office/drawing/2017/model3d" xmlns:o="urn:schemas-microsoft-com:office:office" xmlns:r="http://schemas.openxmlformats.org/officeDocument/2006/relationships" xmlns:m="http://schemas.openxmlformats.org/officeDocument/2006/math" xmlns:v="urn:schemas-microsoft-com:vml" xmlns:wp14="http://schemas.microsoft.com/office/word/2010/wordprocessingDrawing" xmlns:wp="http://schemas.openxmlformats.org/drawingml/2006/wordprocessingDrawing" xmlns:w10="urn:schemas-microsoft-com:office:word" xmlns:w="http://schemas.openxmlformats.org/wordprocessingml/2006/main" xmlns:w14="http://schemas.microsoft.com/office/word/2010/wordml" xmlns:w15="http://schemas.microsoft.com/office/word/2012/wordml" xmlns:w16cex="http://schemas.microsoft.com/office/word/2018/wordml/cex" xmlns:w16cid="http://schemas.microsoft.com/office/word/2016/wordml/cid" xmlns:w16="http://schemas.microsoft.com/office/word/2018/wordml" xmlns:w16se="http://schemas.microsoft.com/office/word/2015/wordml/symex" xmlns:wpg="http://schemas.microsoft.com/office/word/2010/wordprocessingGroup" xmlns:wpi="http://schemas.microsoft.com/office/word/2010/wordprocessingInk" xmlns:wne="http://schemas.microsoft.com/office/word/2006/wordml" xmlns:wps="http://schemas.microsoft.com/office/word/2010/wordprocessingShape" mc:Ignorable="w14 w15 w16se w16cid w16 w16cex wp14">
   <w:footnote w:type="separator" w:id="-1">
     <w:p>
       <w:pPr>
@@ -1337,17 +1437,7 @@
 </file>
 
 <file path=word/header1.xml><?xml version="1.0" encoding="utf-8"?>
-<w:hdr xmlns:wpc="http://schemas.microsoft.com/office/word/2010/wordprocessingCanvas" xmlns:cx="http://schemas.microsoft.com/office/drawing/2014/chartex" xmlns:cx1="http://schemas.microsoft.com/office/drawing/2015/9/8/chartex" xmlns:cx2="http://schemas.microsoft.com/office/drawing/2015/10/21/chartex" xmlns:cx3="http://schemas.microsoft.com/office/drawing/2016/5/9/chartex" xmlns:cx4="http://schemas.microsoft.com/office/drawing/2016/5/10/chartex" xmlns:cx5="http://schemas.microsoft.com/office/drawing/2016/5/11/chartex" xmlns:cx6="http://schemas.microsoft.com/office/drawing/2016/5/12/chartex" xmlns:cx7="http://schemas.microsoft.com/office/drawing/2016/5/13/chartex" xmlns:cx8="http://schemas.microsoft.com/office/drawing/2016/5/14/chartex" xmlns:mc="http://schemas.openxmlformats.org/markup-compatibility/2006" xmlns:aink="http://schemas.microsoft.com/office/drawing/2016/ink" xmlns:am3d="http://schemas.microsoft.com/office/drawing/2017/model3d" xmlns:o="urn:schemas-microsoft-com:office:office" xmlns:r="http://schemas.openxmlformats.org/officeDocument/2006/relationships" xmlns:m="http://schemas.openxmlformats.org/officeDocument/2006/math" xmlns:v="urn:schemas-microsoft-com:vml" xmlns:wp14="http://schemas.microsoft.com/office/word/2010/wordprocessingDrawing" xmlns:wp="http://schemas.openxmlformats.org/drawingml/2006/wordprocessingDrawing" xmlns:w10="urn:schemas-microsoft-com:office:word" xmlns:w="http://schemas.openxmlformats.org/wordprocessingml/2006/main" xmlns:w14="http://schemas.microsoft.com/office/word/2010/wordml" xmlns:w15="http://schemas.microsoft.com/office/word/2012/wordml" xmlns:w16cid="http://schemas.microsoft.com/office/word/2016/wordml/cid" xmlns:w16se="http://schemas.microsoft.com/office/word/2015/wordml/symex" xmlns:wpg="http://schemas.microsoft.com/office/word/2010/wordprocessingGroup" xmlns:wpi="http://schemas.microsoft.com/office/word/2010/wordprocessingInk" xmlns:wne="http://schemas.microsoft.com/office/word/2006/wordml" xmlns:wps="http://schemas.microsoft.com/office/word/2010/wordprocessingShape" mc:Ignorable="w14 w15 w16se w16cid wp14">
-  <w:p>
-    <w:pPr>
-      <w:pStyle w:val="Header"/>
-    </w:pPr>
-  </w:p>
-</w:hdr>
-</file>
-
-<file path=word/header2.xml><?xml version="1.0" encoding="utf-8"?>
-<w:hdr xmlns:wpc="http://schemas.microsoft.com/office/word/2010/wordprocessingCanvas" xmlns:cx="http://schemas.microsoft.com/office/drawing/2014/chartex" xmlns:cx1="http://schemas.microsoft.com/office/drawing/2015/9/8/chartex" xmlns:cx2="http://schemas.microsoft.com/office/drawing/2015/10/21/chartex" xmlns:cx3="http://schemas.microsoft.com/office/drawing/2016/5/9/chartex" xmlns:cx4="http://schemas.microsoft.com/office/drawing/2016/5/10/chartex" xmlns:cx5="http://schemas.microsoft.com/office/drawing/2016/5/11/chartex" xmlns:cx6="http://schemas.microsoft.com/office/drawing/2016/5/12/chartex" xmlns:cx7="http://schemas.microsoft.com/office/drawing/2016/5/13/chartex" xmlns:cx8="http://schemas.microsoft.com/office/drawing/2016/5/14/chartex" xmlns:mc="http://schemas.openxmlformats.org/markup-compatibility/2006" xmlns:aink="http://schemas.microsoft.com/office/drawing/2016/ink" xmlns:am3d="http://schemas.microsoft.com/office/drawing/2017/model3d" xmlns:o="urn:schemas-microsoft-com:office:office" xmlns:r="http://schemas.openxmlformats.org/officeDocument/2006/relationships" xmlns:m="http://schemas.openxmlformats.org/officeDocument/2006/math" xmlns:v="urn:schemas-microsoft-com:vml" xmlns:wp14="http://schemas.microsoft.com/office/word/2010/wordprocessingDrawing" xmlns:wp="http://schemas.openxmlformats.org/drawingml/2006/wordprocessingDrawing" xmlns:w10="urn:schemas-microsoft-com:office:word" xmlns:w="http://schemas.openxmlformats.org/wordprocessingml/2006/main" xmlns:w14="http://schemas.microsoft.com/office/word/2010/wordml" xmlns:w15="http://schemas.microsoft.com/office/word/2012/wordml" xmlns:w16cid="http://schemas.microsoft.com/office/word/2016/wordml/cid" xmlns:w16se="http://schemas.microsoft.com/office/word/2015/wordml/symex" xmlns:wpg="http://schemas.microsoft.com/office/word/2010/wordprocessingGroup" xmlns:wpi="http://schemas.microsoft.com/office/word/2010/wordprocessingInk" xmlns:wne="http://schemas.microsoft.com/office/word/2006/wordml" xmlns:wps="http://schemas.microsoft.com/office/word/2010/wordprocessingShape" mc:Ignorable="w14 w15 w16se w16cid wp14">
+<w:hdr xmlns:wpc="http://schemas.microsoft.com/office/word/2010/wordprocessingCanvas" xmlns:cx="http://schemas.microsoft.com/office/drawing/2014/chartex" xmlns:cx1="http://schemas.microsoft.com/office/drawing/2015/9/8/chartex" xmlns:cx2="http://schemas.microsoft.com/office/drawing/2015/10/21/chartex" xmlns:cx3="http://schemas.microsoft.com/office/drawing/2016/5/9/chartex" xmlns:cx4="http://schemas.microsoft.com/office/drawing/2016/5/10/chartex" xmlns:cx5="http://schemas.microsoft.com/office/drawing/2016/5/11/chartex" xmlns:cx6="http://schemas.microsoft.com/office/drawing/2016/5/12/chartex" xmlns:cx7="http://schemas.microsoft.com/office/drawing/2016/5/13/chartex" xmlns:cx8="http://schemas.microsoft.com/office/drawing/2016/5/14/chartex" xmlns:mc="http://schemas.openxmlformats.org/markup-compatibility/2006" xmlns:aink="http://schemas.microsoft.com/office/drawing/2016/ink" xmlns:am3d="http://schemas.microsoft.com/office/drawing/2017/model3d" xmlns:o="urn:schemas-microsoft-com:office:office" xmlns:r="http://schemas.openxmlformats.org/officeDocument/2006/relationships" xmlns:m="http://schemas.openxmlformats.org/officeDocument/2006/math" xmlns:v="urn:schemas-microsoft-com:vml" xmlns:wp14="http://schemas.microsoft.com/office/word/2010/wordprocessingDrawing" xmlns:wp="http://schemas.openxmlformats.org/drawingml/2006/wordprocessingDrawing" xmlns:w10="urn:schemas-microsoft-com:office:word" xmlns:w="http://schemas.openxmlformats.org/wordprocessingml/2006/main" xmlns:w14="http://schemas.microsoft.com/office/word/2010/wordml" xmlns:w15="http://schemas.microsoft.com/office/word/2012/wordml" xmlns:w16cex="http://schemas.microsoft.com/office/word/2018/wordml/cex" xmlns:w16cid="http://schemas.microsoft.com/office/word/2016/wordml/cid" xmlns:w16="http://schemas.microsoft.com/office/word/2018/wordml" xmlns:w16se="http://schemas.microsoft.com/office/word/2015/wordml/symex" xmlns:wpg="http://schemas.microsoft.com/office/word/2010/wordprocessingGroup" xmlns:wpi="http://schemas.microsoft.com/office/word/2010/wordprocessingInk" xmlns:wne="http://schemas.microsoft.com/office/word/2006/wordml" xmlns:wps="http://schemas.microsoft.com/office/word/2010/wordprocessingShape" mc:Ignorable="w14 w15 w16se w16cid w16 w16cex wp14">
   <w:p>
     <w:pPr>
       <w:pStyle w:val="NoSpacing"/>
@@ -1408,18 +1498,8 @@
 </w:hdr>
 </file>
 
-<file path=word/header3.xml><?xml version="1.0" encoding="utf-8"?>
-<w:hdr xmlns:wpc="http://schemas.microsoft.com/office/word/2010/wordprocessingCanvas" xmlns:cx="http://schemas.microsoft.com/office/drawing/2014/chartex" xmlns:cx1="http://schemas.microsoft.com/office/drawing/2015/9/8/chartex" xmlns:cx2="http://schemas.microsoft.com/office/drawing/2015/10/21/chartex" xmlns:cx3="http://schemas.microsoft.com/office/drawing/2016/5/9/chartex" xmlns:cx4="http://schemas.microsoft.com/office/drawing/2016/5/10/chartex" xmlns:cx5="http://schemas.microsoft.com/office/drawing/2016/5/11/chartex" xmlns:cx6="http://schemas.microsoft.com/office/drawing/2016/5/12/chartex" xmlns:cx7="http://schemas.microsoft.com/office/drawing/2016/5/13/chartex" xmlns:cx8="http://schemas.microsoft.com/office/drawing/2016/5/14/chartex" xmlns:mc="http://schemas.openxmlformats.org/markup-compatibility/2006" xmlns:aink="http://schemas.microsoft.com/office/drawing/2016/ink" xmlns:am3d="http://schemas.microsoft.com/office/drawing/2017/model3d" xmlns:o="urn:schemas-microsoft-com:office:office" xmlns:r="http://schemas.openxmlformats.org/officeDocument/2006/relationships" xmlns:m="http://schemas.openxmlformats.org/officeDocument/2006/math" xmlns:v="urn:schemas-microsoft-com:vml" xmlns:wp14="http://schemas.microsoft.com/office/word/2010/wordprocessingDrawing" xmlns:wp="http://schemas.openxmlformats.org/drawingml/2006/wordprocessingDrawing" xmlns:w10="urn:schemas-microsoft-com:office:word" xmlns:w="http://schemas.openxmlformats.org/wordprocessingml/2006/main" xmlns:w14="http://schemas.microsoft.com/office/word/2010/wordml" xmlns:w15="http://schemas.microsoft.com/office/word/2012/wordml" xmlns:w16cid="http://schemas.microsoft.com/office/word/2016/wordml/cid" xmlns:w16se="http://schemas.microsoft.com/office/word/2015/wordml/symex" xmlns:wpg="http://schemas.microsoft.com/office/word/2010/wordprocessingGroup" xmlns:wpi="http://schemas.microsoft.com/office/word/2010/wordprocessingInk" xmlns:wne="http://schemas.microsoft.com/office/word/2006/wordml" xmlns:wps="http://schemas.microsoft.com/office/word/2010/wordprocessingShape" mc:Ignorable="w14 w15 w16se w16cid wp14">
-  <w:p>
-    <w:pPr>
-      <w:pStyle w:val="Header"/>
-    </w:pPr>
-  </w:p>
-</w:hdr>
-</file>
-
 <file path=word/numbering.xml><?xml version="1.0" encoding="utf-8"?>
-<w:numbering xmlns:wpc="http://schemas.microsoft.com/office/word/2010/wordprocessingCanvas" xmlns:cx="http://schemas.microsoft.com/office/drawing/2014/chartex" xmlns:cx1="http://schemas.microsoft.com/office/drawing/2015/9/8/chartex" xmlns:cx2="http://schemas.microsoft.com/office/drawing/2015/10/21/chartex" xmlns:cx3="http://schemas.microsoft.com/office/drawing/2016/5/9/chartex" xmlns:cx4="http://schemas.microsoft.com/office/drawing/2016/5/10/chartex" xmlns:cx5="http://schemas.microsoft.com/office/drawing/2016/5/11/chartex" xmlns:cx6="http://schemas.microsoft.com/office/drawing/2016/5/12/chartex" xmlns:cx7="http://schemas.microsoft.com/office/drawing/2016/5/13/chartex" xmlns:cx8="http://schemas.microsoft.com/office/drawing/2016/5/14/chartex" xmlns:mc="http://schemas.openxmlformats.org/markup-compatibility/2006" xmlns:aink="http://schemas.microsoft.com/office/drawing/2016/ink" xmlns:am3d="http://schemas.microsoft.com/office/drawing/2017/model3d" xmlns:o="urn:schemas-microsoft-com:office:office" xmlns:r="http://schemas.openxmlformats.org/officeDocument/2006/relationships" xmlns:m="http://schemas.openxmlformats.org/officeDocument/2006/math" xmlns:v="urn:schemas-microsoft-com:vml" xmlns:wp14="http://schemas.microsoft.com/office/word/2010/wordprocessingDrawing" xmlns:wp="http://schemas.openxmlformats.org/drawingml/2006/wordprocessingDrawing" xmlns:w10="urn:schemas-microsoft-com:office:word" xmlns:w="http://schemas.openxmlformats.org/wordprocessingml/2006/main" xmlns:w14="http://schemas.microsoft.com/office/word/2010/wordml" xmlns:w15="http://schemas.microsoft.com/office/word/2012/wordml" xmlns:w16cid="http://schemas.microsoft.com/office/word/2016/wordml/cid" xmlns:w16se="http://schemas.microsoft.com/office/word/2015/wordml/symex" xmlns:wpg="http://schemas.microsoft.com/office/word/2010/wordprocessingGroup" xmlns:wpi="http://schemas.microsoft.com/office/word/2010/wordprocessingInk" xmlns:wne="http://schemas.microsoft.com/office/word/2006/wordml" xmlns:wps="http://schemas.microsoft.com/office/word/2010/wordprocessingShape" mc:Ignorable="w14 w15 w16se w16cid wp14">
+<w:numbering xmlns:wpc="http://schemas.microsoft.com/office/word/2010/wordprocessingCanvas" xmlns:cx="http://schemas.microsoft.com/office/drawing/2014/chartex" xmlns:cx1="http://schemas.microsoft.com/office/drawing/2015/9/8/chartex" xmlns:cx2="http://schemas.microsoft.com/office/drawing/2015/10/21/chartex" xmlns:cx3="http://schemas.microsoft.com/office/drawing/2016/5/9/chartex" xmlns:cx4="http://schemas.microsoft.com/office/drawing/2016/5/10/chartex" xmlns:cx5="http://schemas.microsoft.com/office/drawing/2016/5/11/chartex" xmlns:cx6="http://schemas.microsoft.com/office/drawing/2016/5/12/chartex" xmlns:cx7="http://schemas.microsoft.com/office/drawing/2016/5/13/chartex" xmlns:cx8="http://schemas.microsoft.com/office/drawing/2016/5/14/chartex" xmlns:mc="http://schemas.openxmlformats.org/markup-compatibility/2006" xmlns:aink="http://schemas.microsoft.com/office/drawing/2016/ink" xmlns:am3d="http://schemas.microsoft.com/office/drawing/2017/model3d" xmlns:o="urn:schemas-microsoft-com:office:office" xmlns:r="http://schemas.openxmlformats.org/officeDocument/2006/relationships" xmlns:m="http://schemas.openxmlformats.org/officeDocument/2006/math" xmlns:v="urn:schemas-microsoft-com:vml" xmlns:wp14="http://schemas.microsoft.com/office/word/2010/wordprocessingDrawing" xmlns:wp="http://schemas.openxmlformats.org/drawingml/2006/wordprocessingDrawing" xmlns:w10="urn:schemas-microsoft-com:office:word" xmlns:w="http://schemas.openxmlformats.org/wordprocessingml/2006/main" xmlns:w14="http://schemas.microsoft.com/office/word/2010/wordml" xmlns:w15="http://schemas.microsoft.com/office/word/2012/wordml" xmlns:w16cex="http://schemas.microsoft.com/office/word/2018/wordml/cex" xmlns:w16cid="http://schemas.microsoft.com/office/word/2016/wordml/cid" xmlns:w16="http://schemas.microsoft.com/office/word/2018/wordml" xmlns:w16se="http://schemas.microsoft.com/office/word/2015/wordml/symex" xmlns:wpg="http://schemas.microsoft.com/office/word/2010/wordprocessingGroup" xmlns:wpi="http://schemas.microsoft.com/office/word/2010/wordprocessingInk" xmlns:wne="http://schemas.microsoft.com/office/word/2006/wordml" xmlns:wps="http://schemas.microsoft.com/office/word/2010/wordprocessingShape" mc:Ignorable="w14 w15 w16se w16cid w16 w16cex wp14">
   <w:abstractNum w:abstractNumId="0" w15:restartNumberingAfterBreak="0">
     <w:nsid w:val="FFFFFF88"/>
     <w:multiLevelType w:val="singleLevel"/>
@@ -4921,7 +5001,7 @@
 </file>
 
 <file path=word/styles.xml><?xml version="1.0" encoding="utf-8"?>
-<w:styles xmlns:mc="http://schemas.openxmlformats.org/markup-compatibility/2006" xmlns:r="http://schemas.openxmlformats.org/officeDocument/2006/relationships" xmlns:w="http://schemas.openxmlformats.org/wordprocessingml/2006/main" xmlns:w14="http://schemas.microsoft.com/office/word/2010/wordml" xmlns:w15="http://schemas.microsoft.com/office/word/2012/wordml" xmlns:w16cid="http://schemas.microsoft.com/office/word/2016/wordml/cid" xmlns:w16se="http://schemas.microsoft.com/office/word/2015/wordml/symex" mc:Ignorable="w14 w15 w16se w16cid">
+<w:styles xmlns:mc="http://schemas.openxmlformats.org/markup-compatibility/2006" xmlns:r="http://schemas.openxmlformats.org/officeDocument/2006/relationships" xmlns:w="http://schemas.openxmlformats.org/wordprocessingml/2006/main" xmlns:w14="http://schemas.microsoft.com/office/word/2010/wordml" xmlns:w15="http://schemas.microsoft.com/office/word/2012/wordml" xmlns:w16cex="http://schemas.microsoft.com/office/word/2018/wordml/cex" xmlns:w16cid="http://schemas.microsoft.com/office/word/2016/wordml/cid" xmlns:w16="http://schemas.microsoft.com/office/word/2018/wordml" xmlns:w16se="http://schemas.microsoft.com/office/word/2015/wordml/symex" mc:Ignorable="w14 w15 w16se w16cid w16 w16cex">
   <w:docDefaults>
     <w:rPrDefault>
       <w:rPr>
@@ -4937,7 +5017,7 @@
       </w:pPr>
     </w:pPrDefault>
   </w:docDefaults>
-  <w:latentStyles w:defLockedState="0" w:defUIPriority="99" w:defSemiHidden="0" w:defUnhideWhenUsed="0" w:defQFormat="0" w:count="377">
+  <w:latentStyles w:defLockedState="0" w:defUIPriority="99" w:defSemiHidden="0" w:defUnhideWhenUsed="0" w:defQFormat="0" w:count="376">
     <w:lsdException w:name="Normal" w:uiPriority="0" w:qFormat="1"/>
     <w:lsdException w:name="heading 1" w:uiPriority="0" w:qFormat="1"/>
     <w:lsdException w:name="heading 2" w:semiHidden="1" w:uiPriority="9" w:unhideWhenUsed="1" w:qFormat="1"/>
@@ -5043,6 +5123,7 @@
     <w:lsdException w:name="HTML Sample" w:semiHidden="1" w:unhideWhenUsed="1"/>
     <w:lsdException w:name="HTML Typewriter" w:semiHidden="1" w:unhideWhenUsed="1"/>
     <w:lsdException w:name="HTML Variable" w:semiHidden="1" w:unhideWhenUsed="1"/>
+    <w:lsdException w:name="Normal Table" w:semiHidden="1" w:unhideWhenUsed="1"/>
     <w:lsdException w:name="annotation subject" w:semiHidden="1" w:unhideWhenUsed="1"/>
     <w:lsdException w:name="No List" w:semiHidden="1" w:unhideWhenUsed="1"/>
     <w:lsdException w:name="Outline List 1" w:semiHidden="1" w:unhideWhenUsed="1"/>
@@ -5089,8 +5170,10 @@
     <w:lsdException w:name="Table Subtle 2" w:semiHidden="1" w:unhideWhenUsed="1"/>
     <w:lsdException w:name="Table Web 1" w:semiHidden="1" w:unhideWhenUsed="1"/>
     <w:lsdException w:name="Table Web 2" w:semiHidden="1" w:unhideWhenUsed="1"/>
+    <w:lsdException w:name="Table Web 3" w:semiHidden="1" w:unhideWhenUsed="1"/>
     <w:lsdException w:name="Balloon Text" w:semiHidden="1" w:unhideWhenUsed="1"/>
     <w:lsdException w:name="Table Grid" w:uiPriority="59"/>
+    <w:lsdException w:name="Table Theme" w:semiHidden="1" w:unhideWhenUsed="1"/>
     <w:lsdException w:name="Placeholder Text" w:semiHidden="1"/>
     <w:lsdException w:name="No Spacing" w:uiPriority="1" w:qFormat="1"/>
     <w:lsdException w:name="Light Shading" w:uiPriority="60"/>
@@ -5311,7 +5394,6 @@
     <w:lsdException w:name="Hashtag" w:semiHidden="1" w:unhideWhenUsed="1"/>
     <w:lsdException w:name="Unresolved Mention" w:semiHidden="1" w:unhideWhenUsed="1"/>
     <w:lsdException w:name="Smart Link" w:semiHidden="1" w:unhideWhenUsed="1"/>
-    <w:lsdException w:name="Smart Link Error" w:semiHidden="1" w:unhideWhenUsed="1"/>
   </w:latentStyles>
   <w:style w:type="paragraph" w:default="1" w:styleId="Normal">
     <w:name w:val="Normal"/>
@@ -6055,11 +6137,12 @@
 </file>
 
 <file path=customXml/item1.xml><?xml version="1.0" encoding="utf-8"?>
-<p:properties xmlns:p="http://schemas.microsoft.com/office/2006/metadata/properties" xmlns:xsi="http://www.w3.org/2001/XMLSchema-instance" xmlns:pc="http://schemas.microsoft.com/office/infopath/2007/PartnerControls">
-  <documentManagement>
-    <IconOverlay xmlns="http://schemas.microsoft.com/sharepoint/v4" xsi:nil="true"/>
-  </documentManagement>
-</p:properties>
+<?mso-contentType ?>
+<FormTemplates xmlns="http://schemas.microsoft.com/sharepoint/v3/contenttype/forms">
+  <Display>DocumentLibraryForm</Display>
+  <Edit>DocumentLibraryForm</Edit>
+  <New>DocumentLibraryForm</New>
+</FormTemplates>
 </file>
 
 <file path=customXml/item2.xml><?xml version="1.0" encoding="utf-8"?>
@@ -6189,12 +6272,11 @@
 </file>
 
 <file path=customXml/item3.xml><?xml version="1.0" encoding="utf-8"?>
-<?mso-contentType ?>
-<FormTemplates xmlns="http://schemas.microsoft.com/sharepoint/v3/contenttype/forms">
-  <Display>DocumentLibraryForm</Display>
-  <Edit>DocumentLibraryForm</Edit>
-  <New>DocumentLibraryForm</New>
-</FormTemplates>
+<p:properties xmlns:p="http://schemas.microsoft.com/office/2006/metadata/properties" xmlns:xsi="http://www.w3.org/2001/XMLSchema-instance" xmlns:pc="http://schemas.microsoft.com/office/infopath/2007/PartnerControls">
+  <documentManagement>
+    <IconOverlay xmlns="http://schemas.microsoft.com/sharepoint/v4" xsi:nil="true"/>
+  </documentManagement>
+</p:properties>
 </file>
 
 <file path=customXml/item4.xml><?xml version="1.0" encoding="utf-8"?>
@@ -6202,11 +6284,9 @@
 </file>
 
 <file path=customXml/itemProps1.xml><?xml version="1.0" encoding="utf-8"?>
-<ds:datastoreItem xmlns:ds="http://schemas.openxmlformats.org/officeDocument/2006/customXml" ds:itemID="{CB788C6B-0514-4C34-BAFE-6432DB978D91}">
+<ds:datastoreItem xmlns:ds="http://schemas.openxmlformats.org/officeDocument/2006/customXml" ds:itemID="{71F5DBE9-46BC-4288-8541-5A1A47FD370E}">
   <ds:schemaRefs>
-    <ds:schemaRef ds:uri="http://schemas.microsoft.com/office/2006/metadata/properties"/>
-    <ds:schemaRef ds:uri="http://schemas.microsoft.com/office/infopath/2007/PartnerControls"/>
-    <ds:schemaRef ds:uri="http://schemas.microsoft.com/sharepoint/v4"/>
+    <ds:schemaRef ds:uri="http://schemas.microsoft.com/sharepoint/v3/contenttype/forms"/>
   </ds:schemaRefs>
 </ds:datastoreItem>
 </file>
@@ -6230,9 +6310,11 @@
 </file>
 
 <file path=customXml/itemProps3.xml><?xml version="1.0" encoding="utf-8"?>
-<ds:datastoreItem xmlns:ds="http://schemas.openxmlformats.org/officeDocument/2006/customXml" ds:itemID="{71F5DBE9-46BC-4288-8541-5A1A47FD370E}">
+<ds:datastoreItem xmlns:ds="http://schemas.openxmlformats.org/officeDocument/2006/customXml" ds:itemID="{CB788C6B-0514-4C34-BAFE-6432DB978D91}">
   <ds:schemaRefs>
-    <ds:schemaRef ds:uri="http://schemas.microsoft.com/sharepoint/v3/contenttype/forms"/>
+    <ds:schemaRef ds:uri="http://schemas.microsoft.com/office/2006/metadata/properties"/>
+    <ds:schemaRef ds:uri="http://schemas.microsoft.com/office/infopath/2007/PartnerControls"/>
+    <ds:schemaRef ds:uri="http://schemas.microsoft.com/sharepoint/v4"/>
   </ds:schemaRefs>
 </ds:datastoreItem>
 </file>

</xml_diff>